<commit_message>
learn about challenges of having transactional behavior
</commit_message>
<xml_diff>
--- a/software-architecture/domain-driven-design/tactical-design/implementing-simple-business-logic.docx
+++ b/software-architecture/domain-driven-design/tactical-design/implementing-simple-business-logic.docx
@@ -15,13 +15,7 @@
         <w:pStyle w:val="NoSpacing"/>
       </w:pPr>
       <w:r>
-        <w:t xml:space="preserve">As we saw </w:t>
-      </w:r>
-      <w:r>
-        <w:t>earlier</w:t>
-      </w:r>
-      <w:r>
-        <w:t>, not all business subdomains are created equal. Different subdomains</w:t>
+        <w:t>As we saw earlier, not all business subdomains are created equal. Different subdomains</w:t>
       </w:r>
     </w:p>
     <w:p>
@@ -737,13 +731,7 @@
         <w:pStyle w:val="NoSpacing"/>
       </w:pPr>
       <w:r>
-        <w:t>A trivial example of failing to implement transactional behavior is to issue multiple</w:t>
-      </w:r>
-      <w:r>
-        <w:t xml:space="preserve"> </w:t>
-      </w:r>
-      <w:r>
-        <w:t>updates without an overarching transaction.</w:t>
+        <w:t>A trivial example of failing to implement transactional behavior is to issue multiple updates without an overarching transaction.</w:t>
       </w:r>
       <w:r>
         <w:t xml:space="preserve">(not having a transaction </w:t>
@@ -1081,13 +1069,7 @@
         <w:pStyle w:val="NoSpacing"/>
       </w:pPr>
       <w:r>
-        <w:t>The fix is easy to implement due to relational databases</w:t>
-      </w:r>
-      <w:r>
-        <w:t>’</w:t>
-      </w:r>
-      <w:r>
-        <w:t xml:space="preserve"> native support of transactions</w:t>
+        <w:t>The fix is easy to implement due to relational databases’ native support of transactions</w:t>
       </w:r>
     </w:p>
     <w:p>
@@ -1853,9 +1835,6 @@
         <w:t>counter</w:t>
       </w:r>
       <w:r>
-        <w:rPr>
-          <w:rFonts w:hint="eastAsia"/>
-        </w:rPr>
         <w:t>’</w:t>
       </w:r>
       <w:r>
@@ -1877,6 +1856,11 @@
       <w:r>
         <w:t>inconsistent state.</w:t>
       </w:r>
+    </w:p>
+    <w:p>
+      <w:pPr>
+        <w:pStyle w:val="NoSpacing"/>
+      </w:pPr>
     </w:p>
     <w:p>
       <w:pPr>
@@ -2009,40 +1993,57 @@
       <w:r>
         <w:t>communicates whether the operation has succeeded or failed: if it failed, the caller</w:t>
       </w:r>
+      <w:r>
+        <w:t xml:space="preserve"> </w:t>
+      </w:r>
+      <w:r>
+        <w:t>will get an exception.</w:t>
+      </w:r>
     </w:p>
     <w:p>
       <w:pPr>
         <w:pStyle w:val="NoSpacing"/>
       </w:pPr>
-      <w:r>
-        <w:t xml:space="preserve">will get an exception. What if the method succeeds, but the communication of </w:t>
-      </w:r>
-      <w:proofErr w:type="gramStart"/>
-      <w:r>
-        <w:t>the</w:t>
-      </w:r>
-      <w:proofErr w:type="gramEnd"/>
     </w:p>
     <w:p>
       <w:pPr>
         <w:pStyle w:val="NoSpacing"/>
       </w:pPr>
       <w:r>
-        <w:t>result to the caller fails? For example:</w:t>
+        <w:rPr>
+          <w:b/>
+          <w:bCs/>
+        </w:rPr>
+        <w:t>What if the method succeeds, but the communication of the</w:t>
+      </w:r>
+      <w:r>
+        <w:rPr>
+          <w:b/>
+          <w:bCs/>
+        </w:rPr>
+        <w:t xml:space="preserve"> </w:t>
+      </w:r>
+      <w:r>
+        <w:rPr>
+          <w:b/>
+          <w:bCs/>
+        </w:rPr>
+        <w:t>result to the caller fails</w:t>
+      </w:r>
+      <w:r>
+        <w:t>? For example:</w:t>
       </w:r>
     </w:p>
     <w:p>
       <w:pPr>
         <w:pStyle w:val="NoSpacing"/>
-      </w:pPr>
-      <w:r>
-        <w:rPr>
-          <w:rFonts w:hint="eastAsia"/>
-        </w:rPr>
-        <w:t>•</w:t>
-      </w:r>
-      <w:r>
-        <w:t xml:space="preserve"> If </w:t>
+        <w:numPr>
+          <w:ilvl w:val="1"/>
+          <w:numId w:val="34"/>
+        </w:numPr>
+      </w:pPr>
+      <w:r>
+        <w:t xml:space="preserve">If </w:t>
       </w:r>
       <w:r>
         <w:rPr>
@@ -2053,21 +2054,19 @@
         <w:t xml:space="preserve">LogVisit </w:t>
       </w:r>
       <w:r>
-        <w:t>is part of a REST service and there is a network outage; or</w:t>
+        <w:t>is part of a REST service and there is a network outage</w:t>
       </w:r>
     </w:p>
     <w:p>
       <w:pPr>
         <w:pStyle w:val="NoSpacing"/>
-      </w:pPr>
-      <w:r>
-        <w:rPr>
-          <w:rFonts w:hint="eastAsia"/>
-        </w:rPr>
-        <w:t>•</w:t>
-      </w:r>
-      <w:r>
-        <w:t xml:space="preserve"> If both </w:t>
+        <w:numPr>
+          <w:ilvl w:val="1"/>
+          <w:numId w:val="35"/>
+        </w:numPr>
+      </w:pPr>
+      <w:r>
+        <w:t xml:space="preserve">If both </w:t>
       </w:r>
       <w:r>
         <w:rPr>
@@ -2080,11 +2079,9 @@
       <w:r>
         <w:t>and the caller are running in the same process, but the process</w:t>
       </w:r>
-    </w:p>
-    <w:p>
-      <w:pPr>
-        <w:pStyle w:val="NoSpacing"/>
-      </w:pPr>
+      <w:r>
+        <w:t xml:space="preserve"> </w:t>
+      </w:r>
       <w:r>
         <w:t xml:space="preserve">fails before the caller gets to track successful execution of the </w:t>
       </w:r>
@@ -2099,13 +2096,656 @@
       <w:r>
         <w:t>action?</w:t>
       </w:r>
+      <w:r>
+        <w:rPr>
+          <w:b/>
+          <w:bCs/>
+          <w:color w:val="FF0000"/>
+        </w:rPr>
+        <w:t>(this I did not understand)</w:t>
+      </w:r>
     </w:p>
     <w:p>
       <w:pPr>
         <w:pStyle w:val="NoSpacing"/>
       </w:pPr>
-      <w:r>
+    </w:p>
+    <w:p>
+      <w:pPr>
+        <w:pStyle w:val="NoSpacing"/>
+        <w:rPr>
+          <w:b/>
+          <w:bCs/>
+        </w:rPr>
+      </w:pPr>
+      <w:r>
+        <w:rPr>
+          <w:b/>
+          <w:bCs/>
+        </w:rPr>
         <w:t xml:space="preserve">In both cases, the consumer will assume failure and try calling </w:t>
+      </w:r>
+      <w:r>
+        <w:rPr>
+          <w:rFonts w:ascii="UbuntuMono-Regular" w:hAnsi="UbuntuMono-Regular" w:cs="UbuntuMono-Regular"/>
+          <w:b/>
+          <w:bCs/>
+          <w:sz w:val="20"/>
+          <w:szCs w:val="20"/>
+        </w:rPr>
+        <w:t xml:space="preserve">LogVisit </w:t>
+      </w:r>
+      <w:r>
+        <w:rPr>
+          <w:b/>
+          <w:bCs/>
+        </w:rPr>
+        <w:t>again. Executing</w:t>
+      </w:r>
+      <w:r>
+        <w:rPr>
+          <w:b/>
+          <w:bCs/>
+        </w:rPr>
+        <w:t xml:space="preserve"> </w:t>
+      </w:r>
+      <w:r>
+        <w:rPr>
+          <w:b/>
+          <w:bCs/>
+        </w:rPr>
+        <w:t xml:space="preserve">the </w:t>
+      </w:r>
+      <w:r>
+        <w:rPr>
+          <w:rFonts w:ascii="UbuntuMono-Regular" w:hAnsi="UbuntuMono-Regular" w:cs="UbuntuMono-Regular"/>
+          <w:b/>
+          <w:bCs/>
+          <w:sz w:val="20"/>
+          <w:szCs w:val="20"/>
+        </w:rPr>
+        <w:t xml:space="preserve">LogVisit </w:t>
+      </w:r>
+      <w:r>
+        <w:rPr>
+          <w:b/>
+          <w:bCs/>
+        </w:rPr>
+        <w:t>logic again will result in an incorrect increase of the counter</w:t>
+      </w:r>
+      <w:r>
+        <w:rPr>
+          <w:b/>
+          <w:bCs/>
+        </w:rPr>
+        <w:t>’</w:t>
+      </w:r>
+      <w:r>
+        <w:rPr>
+          <w:b/>
+          <w:bCs/>
+        </w:rPr>
+        <w:t>s</w:t>
+      </w:r>
+    </w:p>
+    <w:p>
+      <w:pPr>
+        <w:pStyle w:val="NoSpacing"/>
+      </w:pPr>
+      <w:r>
+        <w:rPr>
+          <w:b/>
+          <w:bCs/>
+        </w:rPr>
+        <w:t>value.</w:t>
+      </w:r>
+      <w:r>
+        <w:t xml:space="preserve"> Overall, it will be increased by 2 instead of 1.</w:t>
+      </w:r>
+    </w:p>
+    <w:p>
+      <w:pPr>
+        <w:pStyle w:val="NoSpacing"/>
+      </w:pPr>
+    </w:p>
+    <w:p>
+      <w:pPr>
+        <w:pStyle w:val="NoSpacing"/>
+      </w:pPr>
+      <w:r>
+        <w:t>As in the previous two examples,</w:t>
+      </w:r>
+      <w:r>
+        <w:t xml:space="preserve"> </w:t>
+      </w:r>
+      <w:r>
+        <w:t>the code fails to implement the transaction script pattern correctly, and inadvertently</w:t>
+      </w:r>
+      <w:r>
+        <w:t xml:space="preserve"> </w:t>
+      </w:r>
+      <w:r>
+        <w:t>leads to corrupting the system</w:t>
+      </w:r>
+      <w:r>
+        <w:t>’</w:t>
+      </w:r>
+      <w:r>
+        <w:t>s state.</w:t>
+      </w:r>
+    </w:p>
+    <w:p>
+      <w:pPr>
+        <w:pStyle w:val="NoSpacing"/>
+      </w:pPr>
+    </w:p>
+    <w:p>
+      <w:pPr>
+        <w:pStyle w:val="NoSpacing"/>
+      </w:pPr>
+      <w:r>
+        <w:rPr>
+          <w:b/>
+          <w:bCs/>
+        </w:rPr>
+        <w:t>As in the previous example, there is no simple fix for this issue.</w:t>
+      </w:r>
+      <w:r>
+        <w:t xml:space="preserve"> </w:t>
+      </w:r>
+    </w:p>
+    <w:p>
+      <w:pPr>
+        <w:pStyle w:val="NoSpacing"/>
+      </w:pPr>
+    </w:p>
+    <w:p>
+      <w:pPr>
+        <w:pStyle w:val="NoSpacing"/>
+      </w:pPr>
+      <w:r>
+        <w:t>It all depends on the</w:t>
+      </w:r>
+      <w:r>
+        <w:t xml:space="preserve"> </w:t>
+      </w:r>
+      <w:r>
+        <w:t xml:space="preserve">business domain and its needs. In this specific example, </w:t>
+      </w:r>
+      <w:r>
+        <w:rPr>
+          <w:b/>
+          <w:bCs/>
+        </w:rPr>
+        <w:t>one way</w:t>
+      </w:r>
+      <w:r>
+        <w:t xml:space="preserve"> to ensure transactional</w:t>
+      </w:r>
+      <w:r>
+        <w:t xml:space="preserve"> </w:t>
+      </w:r>
+      <w:r>
+        <w:t xml:space="preserve">behavior </w:t>
+      </w:r>
+      <w:r>
+        <w:rPr>
+          <w:b/>
+          <w:bCs/>
+        </w:rPr>
+        <w:t xml:space="preserve">is to make the operation </w:t>
+      </w:r>
+      <w:r>
+        <w:rPr>
+          <w:rFonts w:ascii="MinionPro-It" w:eastAsia="MinionPro-It" w:cs="MinionPro-It"/>
+          <w:b/>
+          <w:bCs/>
+          <w:i/>
+          <w:iCs/>
+        </w:rPr>
+        <w:t>idempotent</w:t>
+      </w:r>
+      <w:r>
+        <w:t>: that is, leading to the same result</w:t>
+      </w:r>
+      <w:r>
+        <w:t xml:space="preserve"> </w:t>
+      </w:r>
+      <w:r>
+        <w:t>even if the operation repeated multiple times.</w:t>
+      </w:r>
+    </w:p>
+    <w:p>
+      <w:pPr>
+        <w:pStyle w:val="NoSpacing"/>
+        <w:rPr>
+          <w:color w:val="FF0000"/>
+        </w:rPr>
+      </w:pPr>
+      <w:r>
+        <w:rPr>
+          <w:color w:val="FF0000"/>
+        </w:rPr>
+        <w:t>(I have added some notes about this solution on the next page)</w:t>
+      </w:r>
+    </w:p>
+    <w:p>
+      <w:pPr>
+        <w:pStyle w:val="NoSpacing"/>
+        <w:rPr>
+          <w:color w:val="FF0000"/>
+        </w:rPr>
+      </w:pPr>
+    </w:p>
+    <w:p>
+      <w:pPr>
+        <w:pStyle w:val="NoSpacing"/>
+      </w:pPr>
+      <w:r>
+        <w:t>For example, we can ask the consumer to pass the value of the counter. To supply the</w:t>
+      </w:r>
+    </w:p>
+    <w:p>
+      <w:pPr>
+        <w:pStyle w:val="NoSpacing"/>
+      </w:pPr>
+      <w:r>
+        <w:t>C</w:t>
+      </w:r>
+      <w:r>
+        <w:t>ounter</w:t>
+      </w:r>
+      <w:r>
+        <w:t>’</w:t>
+      </w:r>
+      <w:r>
+        <w:t>s value, the caller will have to read the current value first, increase it locally,</w:t>
+      </w:r>
+    </w:p>
+    <w:p>
+      <w:pPr>
+        <w:pStyle w:val="NoSpacing"/>
+        <w:rPr>
+          <w:b/>
+          <w:bCs/>
+        </w:rPr>
+      </w:pPr>
+      <w:r>
+        <w:t xml:space="preserve">and then provide the updated value as a parameter. </w:t>
+      </w:r>
+      <w:r>
+        <w:rPr>
+          <w:b/>
+          <w:bCs/>
+        </w:rPr>
+        <w:t>Even if the operation will be executed</w:t>
+      </w:r>
+      <w:r>
+        <w:rPr>
+          <w:b/>
+          <w:bCs/>
+        </w:rPr>
+        <w:t xml:space="preserve"> </w:t>
+      </w:r>
+      <w:r>
+        <w:rPr>
+          <w:b/>
+          <w:bCs/>
+        </w:rPr>
+        <w:t>multiple times, it won</w:t>
+      </w:r>
+      <w:r>
+        <w:rPr>
+          <w:b/>
+          <w:bCs/>
+        </w:rPr>
+        <w:t>’</w:t>
+      </w:r>
+      <w:r>
+        <w:rPr>
+          <w:b/>
+          <w:bCs/>
+        </w:rPr>
+        <w:t>t change the end result:</w:t>
+      </w:r>
+    </w:p>
+    <w:p>
+      <w:pPr>
+        <w:pStyle w:val="NoSpacing"/>
+        <w:rPr>
+          <w:rFonts w:ascii="UbuntuMono-Bold" w:hAnsi="UbuntuMono-Bold" w:cs="UbuntuMono-Bold"/>
+          <w:b/>
+          <w:bCs/>
+          <w:color w:val="00AB89"/>
+          <w:sz w:val="17"/>
+          <w:szCs w:val="17"/>
+        </w:rPr>
+      </w:pPr>
+      <w:r>
+        <w:rPr>
+          <w:rFonts w:ascii="UbuntuMono-Bold" w:hAnsi="UbuntuMono-Bold" w:cs="UbuntuMono-Bold"/>
+          <w:b/>
+          <w:bCs/>
+          <w:color w:val="00669A"/>
+          <w:sz w:val="17"/>
+          <w:szCs w:val="17"/>
+        </w:rPr>
+        <w:t xml:space="preserve">public class </w:t>
+      </w:r>
+      <w:r>
+        <w:rPr>
+          <w:rFonts w:ascii="UbuntuMono-Bold" w:hAnsi="UbuntuMono-Bold" w:cs="UbuntuMono-Bold"/>
+          <w:b/>
+          <w:bCs/>
+          <w:color w:val="00AB89"/>
+          <w:sz w:val="17"/>
+          <w:szCs w:val="17"/>
+        </w:rPr>
+        <w:t>LogVisit</w:t>
+      </w:r>
+    </w:p>
+    <w:p>
+      <w:pPr>
+        <w:pStyle w:val="NoSpacing"/>
+        <w:rPr>
+          <w:rFonts w:ascii="UbuntuMono-Regular" w:hAnsi="UbuntuMono-Regular" w:cs="UbuntuMono-Regular"/>
+          <w:sz w:val="17"/>
+          <w:szCs w:val="17"/>
+        </w:rPr>
+      </w:pPr>
+      <w:r>
+        <w:rPr>
+          <w:rFonts w:ascii="UbuntuMono-Regular" w:hAnsi="UbuntuMono-Regular" w:cs="UbuntuMono-Regular"/>
+          <w:sz w:val="17"/>
+          <w:szCs w:val="17"/>
+        </w:rPr>
+        <w:t>{</w:t>
+      </w:r>
+    </w:p>
+    <w:p>
+      <w:pPr>
+        <w:pStyle w:val="NoSpacing"/>
+        <w:ind w:left="720"/>
+        <w:rPr>
+          <w:rFonts w:ascii="UbuntuMono-Regular" w:hAnsi="UbuntuMono-Regular" w:cs="UbuntuMono-Regular"/>
+          <w:sz w:val="17"/>
+          <w:szCs w:val="17"/>
+        </w:rPr>
+      </w:pPr>
+      <w:r>
+        <w:rPr>
+          <w:rFonts w:ascii="UbuntuMono-Bold" w:hAnsi="UbuntuMono-Bold" w:cs="UbuntuMono-Bold"/>
+          <w:b/>
+          <w:bCs/>
+          <w:color w:val="00669A"/>
+          <w:sz w:val="17"/>
+          <w:szCs w:val="17"/>
+        </w:rPr>
+        <w:t xml:space="preserve">public void </w:t>
+      </w:r>
+      <w:r>
+        <w:rPr>
+          <w:rFonts w:ascii="UbuntuMono-Regular" w:hAnsi="UbuntuMono-Regular" w:cs="UbuntuMono-Regular"/>
+          <w:color w:val="CD00FF"/>
+          <w:sz w:val="17"/>
+          <w:szCs w:val="17"/>
+        </w:rPr>
+        <w:t>Execute</w:t>
+      </w:r>
+      <w:r>
+        <w:rPr>
+          <w:rFonts w:ascii="UbuntuMono-Regular" w:hAnsi="UbuntuMono-Regular" w:cs="UbuntuMono-Regular"/>
+          <w:sz w:val="17"/>
+          <w:szCs w:val="17"/>
+        </w:rPr>
+        <w:t>(</w:t>
+      </w:r>
+      <w:r>
+        <w:rPr>
+          <w:rFonts w:ascii="UbuntuMono-Regular" w:hAnsi="UbuntuMono-Regular" w:cs="UbuntuMono-Regular"/>
+          <w:color w:val="000089"/>
+          <w:sz w:val="17"/>
+          <w:szCs w:val="17"/>
+        </w:rPr>
+        <w:t>Guid userId</w:t>
+      </w:r>
+      <w:r>
+        <w:rPr>
+          <w:rFonts w:ascii="UbuntuMono-Regular" w:hAnsi="UbuntuMono-Regular" w:cs="UbuntuMono-Regular"/>
+          <w:sz w:val="17"/>
+          <w:szCs w:val="17"/>
+        </w:rPr>
+        <w:t xml:space="preserve">, </w:t>
+      </w:r>
+      <w:r>
+        <w:rPr>
+          <w:rFonts w:ascii="UbuntuMono-Bold" w:hAnsi="UbuntuMono-Bold" w:cs="UbuntuMono-Bold"/>
+          <w:b/>
+          <w:bCs/>
+          <w:color w:val="007789"/>
+          <w:sz w:val="17"/>
+          <w:szCs w:val="17"/>
+        </w:rPr>
+        <w:t xml:space="preserve">long </w:t>
+      </w:r>
+      <w:r>
+        <w:rPr>
+          <w:rFonts w:ascii="UbuntuMono-Regular" w:hAnsi="UbuntuMono-Regular" w:cs="UbuntuMono-Regular"/>
+          <w:color w:val="000089"/>
+          <w:sz w:val="17"/>
+          <w:szCs w:val="17"/>
+        </w:rPr>
+        <w:t>visits</w:t>
+      </w:r>
+      <w:r>
+        <w:rPr>
+          <w:rFonts w:ascii="UbuntuMono-Regular" w:hAnsi="UbuntuMono-Regular" w:cs="UbuntuMono-Regular"/>
+          <w:sz w:val="17"/>
+          <w:szCs w:val="17"/>
+        </w:rPr>
+        <w:t>){</w:t>
+      </w:r>
+    </w:p>
+    <w:p>
+      <w:pPr>
+        <w:pStyle w:val="NoSpacing"/>
+        <w:rPr>
+          <w:rFonts w:ascii="UbuntuMono-Regular" w:hAnsi="UbuntuMono-Regular" w:cs="UbuntuMono-Regular"/>
+          <w:sz w:val="17"/>
+          <w:szCs w:val="17"/>
+        </w:rPr>
+      </w:pPr>
+      <w:r>
+        <w:rPr>
+          <w:rFonts w:ascii="UbuntuMono-Regular" w:hAnsi="UbuntuMono-Regular" w:cs="UbuntuMono-Regular"/>
+          <w:color w:val="000089"/>
+          <w:sz w:val="17"/>
+          <w:szCs w:val="17"/>
+        </w:rPr>
+        <w:lastRenderedPageBreak/>
+        <w:t>_db</w:t>
+      </w:r>
+      <w:r>
+        <w:rPr>
+          <w:rFonts w:ascii="UbuntuMono-Regular" w:hAnsi="UbuntuMono-Regular" w:cs="UbuntuMono-Regular"/>
+          <w:sz w:val="17"/>
+          <w:szCs w:val="17"/>
+        </w:rPr>
+        <w:t>.</w:t>
+      </w:r>
+      <w:r>
+        <w:rPr>
+          <w:rFonts w:ascii="UbuntuMono-Regular" w:hAnsi="UbuntuMono-Regular" w:cs="UbuntuMono-Regular"/>
+          <w:color w:val="000089"/>
+          <w:sz w:val="17"/>
+          <w:szCs w:val="17"/>
+        </w:rPr>
+        <w:t>Execute</w:t>
+      </w:r>
+      <w:r>
+        <w:rPr>
+          <w:rFonts w:ascii="UbuntuMono-Regular" w:hAnsi="UbuntuMono-Regular" w:cs="UbuntuMono-Regular"/>
+          <w:sz w:val="17"/>
+          <w:szCs w:val="17"/>
+        </w:rPr>
+        <w:t>(</w:t>
+      </w:r>
+      <w:r>
+        <w:rPr>
+          <w:rFonts w:ascii="UbuntuMono-Regular" w:hAnsi="UbuntuMono-Regular" w:cs="UbuntuMono-Regular"/>
+          <w:color w:val="CD3300"/>
+          <w:sz w:val="17"/>
+          <w:szCs w:val="17"/>
+        </w:rPr>
+        <w:t>"UPDATE Users SET visits = @p1 WHERE user_id=@p2"</w:t>
+      </w:r>
+      <w:r>
+        <w:rPr>
+          <w:rFonts w:ascii="UbuntuMono-Regular" w:hAnsi="UbuntuMono-Regular" w:cs="UbuntuMono-Regular"/>
+          <w:sz w:val="17"/>
+          <w:szCs w:val="17"/>
+        </w:rPr>
+        <w:t>,</w:t>
+      </w:r>
+      <w:r>
+        <w:rPr>
+          <w:rFonts w:ascii="UbuntuMono-Regular" w:hAnsi="UbuntuMono-Regular" w:cs="UbuntuMono-Regular"/>
+          <w:color w:val="000089"/>
+          <w:sz w:val="17"/>
+          <w:szCs w:val="17"/>
+        </w:rPr>
+        <w:t>visits</w:t>
+      </w:r>
+      <w:r>
+        <w:rPr>
+          <w:rFonts w:ascii="UbuntuMono-Regular" w:hAnsi="UbuntuMono-Regular" w:cs="UbuntuMono-Regular"/>
+          <w:sz w:val="17"/>
+          <w:szCs w:val="17"/>
+        </w:rPr>
+        <w:t xml:space="preserve">, </w:t>
+      </w:r>
+      <w:r>
+        <w:rPr>
+          <w:rFonts w:ascii="UbuntuMono-Regular" w:hAnsi="UbuntuMono-Regular" w:cs="UbuntuMono-Regular"/>
+          <w:color w:val="000089"/>
+          <w:sz w:val="17"/>
+          <w:szCs w:val="17"/>
+        </w:rPr>
+        <w:t>userId</w:t>
+      </w:r>
+      <w:r>
+        <w:rPr>
+          <w:rFonts w:ascii="UbuntuMono-Regular" w:hAnsi="UbuntuMono-Regular" w:cs="UbuntuMono-Regular"/>
+          <w:sz w:val="17"/>
+          <w:szCs w:val="17"/>
+        </w:rPr>
+        <w:t>);</w:t>
+      </w:r>
+      <w:r>
+        <w:rPr>
+          <w:rFonts w:ascii="UbuntuMono-Regular" w:hAnsi="UbuntuMono-Regular" w:cs="UbuntuMono-Regular"/>
+          <w:sz w:val="17"/>
+          <w:szCs w:val="17"/>
+        </w:rPr>
+        <w:t xml:space="preserve"> </w:t>
+      </w:r>
+      <w:r>
+        <w:rPr>
+          <w:rFonts w:ascii="UbuntuMono-Regular" w:hAnsi="UbuntuMono-Regular" w:cs="UbuntuMono-Regular"/>
+          <w:sz w:val="17"/>
+          <w:szCs w:val="17"/>
+        </w:rPr>
+        <w:t>}}</w:t>
+      </w:r>
+    </w:p>
+    <w:p>
+      <w:pPr>
+        <w:pStyle w:val="NoSpacing"/>
+        <w:rPr>
+          <w:rFonts w:ascii="UbuntuMono-Regular" w:hAnsi="UbuntuMono-Regular" w:cs="UbuntuMono-Regular"/>
+          <w:sz w:val="17"/>
+          <w:szCs w:val="17"/>
+        </w:rPr>
+      </w:pPr>
+    </w:p>
+    <w:p>
+      <w:pPr>
+        <w:pStyle w:val="NoSpacing"/>
+        <w:rPr>
+          <w:i/>
+          <w:iCs/>
+        </w:rPr>
+      </w:pPr>
+      <w:r>
+        <w:rPr>
+          <w:i/>
+          <w:iCs/>
+        </w:rPr>
+        <w:t>I add: here is another problem: the caller reads the value, and by the time it commits the new result another thread has updated the value, one way to address this is to lock the row for the entire transaction where the read operation holds the lock up until the transaction commit so no one else could change the value in between the read and write operations</w:t>
+      </w:r>
+      <w:r>
+        <w:rPr>
+          <w:i/>
+          <w:iCs/>
+        </w:rPr>
+        <w:t>, another way is to use the concept of optimistic locks</w:t>
+      </w:r>
+      <w:r>
+        <w:rPr>
+          <w:i/>
+          <w:iCs/>
+        </w:rPr>
+        <w:t>. Notice that in the following paragraph an optimistic lock is used for the original solution that was not idempotent</w:t>
+      </w:r>
+      <w:r>
+        <w:rPr>
+          <w:i/>
+          <w:iCs/>
+        </w:rPr>
+        <w:t xml:space="preserve"> and only addresses the problem with retries, and not concurrent modifications</w:t>
+      </w:r>
+      <w:r>
+        <w:rPr>
+          <w:i/>
+          <w:iCs/>
+        </w:rPr>
+        <w:t xml:space="preserve"> as if it happens, the first request will not have any effect what so ever</w:t>
+      </w:r>
+      <w:r>
+        <w:rPr>
+          <w:i/>
+          <w:iCs/>
+        </w:rPr>
+        <w:t>:</w:t>
+      </w:r>
+    </w:p>
+    <w:p>
+      <w:pPr>
+        <w:pStyle w:val="NoSpacing"/>
+      </w:pPr>
+    </w:p>
+    <w:p>
+      <w:pPr>
+        <w:pStyle w:val="NoSpacing"/>
+      </w:pPr>
+      <w:r>
+        <w:t xml:space="preserve">Another way to address such an issue is to use </w:t>
+      </w:r>
+      <w:r>
+        <w:rPr>
+          <w:b/>
+          <w:bCs/>
+        </w:rPr>
+        <w:t>optimistic concurrency control</w:t>
+      </w:r>
+      <w:r>
+        <w:t>: prior</w:t>
+      </w:r>
+      <w:r>
+        <w:t xml:space="preserve"> </w:t>
+      </w:r>
+      <w:r>
+        <w:t xml:space="preserve">to calling the </w:t>
       </w:r>
       <w:r>
         <w:rPr>
@@ -2116,15 +2756,19 @@
         <w:t xml:space="preserve">LogVisit </w:t>
       </w:r>
       <w:r>
-        <w:t>again. Executing</w:t>
-      </w:r>
-    </w:p>
-    <w:p>
-      <w:pPr>
-        <w:pStyle w:val="NoSpacing"/>
-      </w:pPr>
-      <w:r>
-        <w:t xml:space="preserve">the </w:t>
+        <w:t>operation, the caller has read the counter</w:t>
+      </w:r>
+      <w:r>
+        <w:t>’</w:t>
+      </w:r>
+      <w:r>
+        <w:t>s current value and</w:t>
+      </w:r>
+      <w:r>
+        <w:t xml:space="preserve"> </w:t>
+      </w:r>
+      <w:r>
+        <w:t xml:space="preserve">passed it to </w:t>
       </w:r>
       <w:r>
         <w:rPr>
@@ -2135,60 +2779,985 @@
         <w:t xml:space="preserve">LogVisit </w:t>
       </w:r>
       <w:r>
-        <w:t>logic again will result in an incorrect increase of the counter</w:t>
-      </w:r>
-      <w:r>
-        <w:rPr>
-          <w:rFonts w:hint="eastAsia"/>
-        </w:rPr>
+        <w:t xml:space="preserve">as a parameter. </w:t>
+      </w:r>
+      <w:r>
+        <w:rPr>
+          <w:rFonts w:ascii="UbuntuMono-Regular" w:hAnsi="UbuntuMono-Regular" w:cs="UbuntuMono-Regular"/>
+          <w:sz w:val="20"/>
+          <w:szCs w:val="20"/>
+        </w:rPr>
+        <w:t xml:space="preserve">LogVisit </w:t>
+      </w:r>
+      <w:r>
+        <w:t>will update the counter</w:t>
+      </w:r>
+      <w:r>
         <w:t>’</w:t>
       </w:r>
       <w:r>
-        <w:t>s</w:t>
+        <w:t>s value only if</w:t>
+      </w:r>
+      <w:r>
+        <w:t xml:space="preserve"> </w:t>
+      </w:r>
+      <w:r>
+        <w:t>it equals the one initially read by the caller:</w:t>
       </w:r>
     </w:p>
     <w:p>
       <w:pPr>
         <w:pStyle w:val="NoSpacing"/>
       </w:pPr>
-      <w:r>
-        <w:t>value. Overall, it will be increased by 2 instead of 1. As in the previous two examples,</w:t>
-      </w:r>
     </w:p>
     <w:p>
       <w:pPr>
-        <w:pStyle w:val="NoSpacing"/>
-      </w:pPr>
-      <w:r>
-        <w:t>the code fails to implement the transaction script pattern correctly, and inadvertently</w:t>
+        <w:autoSpaceDE w:val="0"/>
+        <w:autoSpaceDN w:val="0"/>
+        <w:adjustRightInd w:val="0"/>
+        <w:spacing w:after="0"/>
+        <w:rPr>
+          <w:rFonts w:ascii="UbuntuMono-Bold" w:eastAsia="MinionPro-Regular" w:hAnsi="UbuntuMono-Bold" w:cs="UbuntuMono-Bold"/>
+          <w:b/>
+          <w:bCs/>
+          <w:color w:val="00AB89"/>
+          <w:sz w:val="17"/>
+          <w:szCs w:val="17"/>
+        </w:rPr>
+      </w:pPr>
+      <w:r>
+        <w:rPr>
+          <w:rFonts w:ascii="UbuntuMono-Bold" w:eastAsia="MinionPro-Regular" w:hAnsi="UbuntuMono-Bold" w:cs="UbuntuMono-Bold"/>
+          <w:b/>
+          <w:bCs/>
+          <w:color w:val="00669A"/>
+          <w:sz w:val="17"/>
+          <w:szCs w:val="17"/>
+        </w:rPr>
+        <w:t xml:space="preserve">public class </w:t>
+      </w:r>
+      <w:r>
+        <w:rPr>
+          <w:rFonts w:ascii="UbuntuMono-Bold" w:eastAsia="MinionPro-Regular" w:hAnsi="UbuntuMono-Bold" w:cs="UbuntuMono-Bold"/>
+          <w:b/>
+          <w:bCs/>
+          <w:color w:val="00AB89"/>
+          <w:sz w:val="17"/>
+          <w:szCs w:val="17"/>
+        </w:rPr>
+        <w:t>LogVisit</w:t>
       </w:r>
     </w:p>
     <w:p>
       <w:pPr>
-        <w:pStyle w:val="NoSpacing"/>
-      </w:pPr>
-      <w:r>
-        <w:t>leads to corrupting the system</w:t>
-      </w:r>
-      <w:r>
-        <w:rPr>
-          <w:rFonts w:hint="eastAsia"/>
-        </w:rPr>
-        <w:t>’</w:t>
-      </w:r>
-      <w:r>
-        <w:t>s state.</w:t>
+        <w:autoSpaceDE w:val="0"/>
+        <w:autoSpaceDN w:val="0"/>
+        <w:adjustRightInd w:val="0"/>
+        <w:spacing w:after="0"/>
+        <w:rPr>
+          <w:rFonts w:ascii="UbuntuMono-Regular" w:eastAsia="MinionPro-Regular" w:hAnsi="UbuntuMono-Regular" w:cs="UbuntuMono-Regular"/>
+          <w:color w:val="000000"/>
+          <w:sz w:val="17"/>
+          <w:szCs w:val="17"/>
+        </w:rPr>
+      </w:pPr>
+      <w:r>
+        <w:rPr>
+          <w:rFonts w:ascii="UbuntuMono-Regular" w:eastAsia="MinionPro-Regular" w:hAnsi="UbuntuMono-Regular" w:cs="UbuntuMono-Regular"/>
+          <w:color w:val="000000"/>
+          <w:sz w:val="17"/>
+          <w:szCs w:val="17"/>
+        </w:rPr>
+        <w:t>{</w:t>
       </w:r>
     </w:p>
     <w:p>
       <w:pPr>
-        <w:pStyle w:val="NoSpacing"/>
-      </w:pPr>
+        <w:autoSpaceDE w:val="0"/>
+        <w:autoSpaceDN w:val="0"/>
+        <w:adjustRightInd w:val="0"/>
+        <w:spacing w:after="0"/>
+        <w:rPr>
+          <w:rFonts w:ascii="UbuntuMono-Regular" w:eastAsia="MinionPro-Regular" w:hAnsi="UbuntuMono-Regular" w:cs="UbuntuMono-Regular"/>
+          <w:color w:val="000000"/>
+          <w:sz w:val="17"/>
+          <w:szCs w:val="17"/>
+        </w:rPr>
+      </w:pPr>
+      <w:r>
+        <w:rPr>
+          <w:rFonts w:ascii="UbuntuMono-Regular" w:eastAsia="MinionPro-Regular" w:hAnsi="UbuntuMono-Regular" w:cs="UbuntuMono-Regular"/>
+          <w:color w:val="000000"/>
+          <w:sz w:val="17"/>
+          <w:szCs w:val="17"/>
+        </w:rPr>
+        <w:t>...</w:t>
+      </w:r>
     </w:p>
     <w:p>
       <w:pPr>
+        <w:autoSpaceDE w:val="0"/>
+        <w:autoSpaceDN w:val="0"/>
+        <w:adjustRightInd w:val="0"/>
+        <w:spacing w:after="0"/>
+        <w:rPr>
+          <w:rFonts w:ascii="UbuntuMono-Regular" w:eastAsia="MinionPro-Regular" w:hAnsi="UbuntuMono-Regular" w:cs="UbuntuMono-Regular"/>
+          <w:color w:val="000000"/>
+          <w:sz w:val="17"/>
+          <w:szCs w:val="17"/>
+        </w:rPr>
+      </w:pPr>
+      <w:r>
+        <w:rPr>
+          <w:rFonts w:ascii="UbuntuMono-Bold" w:eastAsia="MinionPro-Regular" w:hAnsi="UbuntuMono-Bold" w:cs="UbuntuMono-Bold"/>
+          <w:b/>
+          <w:bCs/>
+          <w:color w:val="00669A"/>
+          <w:sz w:val="17"/>
+          <w:szCs w:val="17"/>
+        </w:rPr>
+        <w:t xml:space="preserve">public void </w:t>
+      </w:r>
+      <w:r>
+        <w:rPr>
+          <w:rFonts w:ascii="UbuntuMono-Regular" w:eastAsia="MinionPro-Regular" w:hAnsi="UbuntuMono-Regular" w:cs="UbuntuMono-Regular"/>
+          <w:color w:val="CD00FF"/>
+          <w:sz w:val="17"/>
+          <w:szCs w:val="17"/>
+        </w:rPr>
+        <w:t>Execute</w:t>
+      </w:r>
+      <w:r>
+        <w:rPr>
+          <w:rFonts w:ascii="UbuntuMono-Regular" w:eastAsia="MinionPro-Regular" w:hAnsi="UbuntuMono-Regular" w:cs="UbuntuMono-Regular"/>
+          <w:color w:val="000000"/>
+          <w:sz w:val="17"/>
+          <w:szCs w:val="17"/>
+        </w:rPr>
+        <w:t>(</w:t>
+      </w:r>
+      <w:r>
+        <w:rPr>
+          <w:rFonts w:ascii="UbuntuMono-Regular" w:eastAsia="MinionPro-Regular" w:hAnsi="UbuntuMono-Regular" w:cs="UbuntuMono-Regular"/>
+          <w:color w:val="000089"/>
+          <w:sz w:val="17"/>
+          <w:szCs w:val="17"/>
+        </w:rPr>
+        <w:t>Guid userId</w:t>
+      </w:r>
+      <w:r>
+        <w:rPr>
+          <w:rFonts w:ascii="UbuntuMono-Regular" w:eastAsia="MinionPro-Regular" w:hAnsi="UbuntuMono-Regular" w:cs="UbuntuMono-Regular"/>
+          <w:color w:val="000000"/>
+          <w:sz w:val="17"/>
+          <w:szCs w:val="17"/>
+        </w:rPr>
+        <w:t xml:space="preserve">, </w:t>
+      </w:r>
+      <w:r>
+        <w:rPr>
+          <w:rFonts w:ascii="UbuntuMono-Bold" w:eastAsia="MinionPro-Regular" w:hAnsi="UbuntuMono-Bold" w:cs="UbuntuMono-Bold"/>
+          <w:b/>
+          <w:bCs/>
+          <w:color w:val="007789"/>
+          <w:sz w:val="17"/>
+          <w:szCs w:val="17"/>
+        </w:rPr>
+        <w:t xml:space="preserve">long </w:t>
+      </w:r>
+      <w:r>
+        <w:rPr>
+          <w:rFonts w:ascii="UbuntuMono-Regular" w:eastAsia="MinionPro-Regular" w:hAnsi="UbuntuMono-Regular" w:cs="UbuntuMono-Regular"/>
+          <w:color w:val="000089"/>
+          <w:sz w:val="17"/>
+          <w:szCs w:val="17"/>
+        </w:rPr>
+        <w:t>expectedVisits</w:t>
+      </w:r>
+      <w:r>
+        <w:rPr>
+          <w:rFonts w:ascii="UbuntuMono-Regular" w:eastAsia="MinionPro-Regular" w:hAnsi="UbuntuMono-Regular" w:cs="UbuntuMono-Regular"/>
+          <w:color w:val="000000"/>
+          <w:sz w:val="17"/>
+          <w:szCs w:val="17"/>
+        </w:rPr>
+        <w:t>){</w:t>
+      </w:r>
+    </w:p>
+    <w:p>
+      <w:pPr>
+        <w:autoSpaceDE w:val="0"/>
+        <w:autoSpaceDN w:val="0"/>
+        <w:adjustRightInd w:val="0"/>
+        <w:spacing w:after="0"/>
+        <w:rPr>
+          <w:rFonts w:ascii="UbuntuMono-Regular" w:eastAsia="MinionPro-Regular" w:hAnsi="UbuntuMono-Regular" w:cs="UbuntuMono-Regular"/>
+          <w:color w:val="000000"/>
+          <w:sz w:val="17"/>
+          <w:szCs w:val="17"/>
+        </w:rPr>
+      </w:pPr>
+      <w:r>
+        <w:rPr>
+          <w:rFonts w:ascii="UbuntuMono-Regular" w:eastAsia="MinionPro-Regular" w:hAnsi="UbuntuMono-Regular" w:cs="UbuntuMono-Regular"/>
+          <w:color w:val="000089"/>
+          <w:sz w:val="17"/>
+          <w:szCs w:val="17"/>
+        </w:rPr>
+        <w:t>_db</w:t>
+      </w:r>
+      <w:r>
+        <w:rPr>
+          <w:rFonts w:ascii="UbuntuMono-Regular" w:eastAsia="MinionPro-Regular" w:hAnsi="UbuntuMono-Regular" w:cs="UbuntuMono-Regular"/>
+          <w:color w:val="000000"/>
+          <w:sz w:val="17"/>
+          <w:szCs w:val="17"/>
+        </w:rPr>
+        <w:t>.</w:t>
+      </w:r>
+      <w:r>
+        <w:rPr>
+          <w:rFonts w:ascii="UbuntuMono-Regular" w:eastAsia="MinionPro-Regular" w:hAnsi="UbuntuMono-Regular" w:cs="UbuntuMono-Regular"/>
+          <w:color w:val="000089"/>
+          <w:sz w:val="17"/>
+          <w:szCs w:val="17"/>
+        </w:rPr>
+        <w:t>Execute</w:t>
+      </w:r>
+      <w:r>
+        <w:rPr>
+          <w:rFonts w:ascii="UbuntuMono-Regular" w:eastAsia="MinionPro-Regular" w:hAnsi="UbuntuMono-Regular" w:cs="UbuntuMono-Regular"/>
+          <w:color w:val="000000"/>
+          <w:sz w:val="17"/>
+          <w:szCs w:val="17"/>
+        </w:rPr>
+        <w:t>(</w:t>
+      </w:r>
+      <w:r>
+        <w:rPr>
+          <w:rFonts w:ascii="UbuntuMono-Regular" w:eastAsia="MinionPro-Regular" w:hAnsi="UbuntuMono-Regular" w:cs="UbuntuMono-Regular"/>
+          <w:color w:val="CD3300"/>
+          <w:sz w:val="17"/>
+          <w:szCs w:val="17"/>
+        </w:rPr>
+        <w:t>@"UPDATE Users SET visits=visits+1</w:t>
+      </w:r>
+      <w:r>
+        <w:rPr>
+          <w:rFonts w:ascii="UbuntuMono-Regular" w:eastAsia="MinionPro-Regular" w:hAnsi="UbuntuMono-Regular" w:cs="UbuntuMono-Regular"/>
+          <w:color w:val="CD3300"/>
+          <w:sz w:val="17"/>
+          <w:szCs w:val="17"/>
+        </w:rPr>
+        <w:t xml:space="preserve"> </w:t>
+      </w:r>
+      <w:r>
+        <w:rPr>
+          <w:rFonts w:ascii="UbuntuMono-Regular" w:eastAsia="MinionPro-Regular" w:hAnsi="UbuntuMono-Regular" w:cs="UbuntuMono-Regular"/>
+          <w:color w:val="CD3300"/>
+          <w:sz w:val="17"/>
+          <w:szCs w:val="17"/>
+        </w:rPr>
+        <w:t>WHERE user_id=@p1 and visits = @p2"</w:t>
+      </w:r>
+      <w:r>
+        <w:rPr>
+          <w:rFonts w:ascii="UbuntuMono-Regular" w:eastAsia="MinionPro-Regular" w:hAnsi="UbuntuMono-Regular" w:cs="UbuntuMono-Regular"/>
+          <w:color w:val="000000"/>
+          <w:sz w:val="17"/>
+          <w:szCs w:val="17"/>
+        </w:rPr>
+        <w:t>,</w:t>
+      </w:r>
+      <w:r>
+        <w:rPr>
+          <w:rFonts w:ascii="UbuntuMono-Regular" w:eastAsia="MinionPro-Regular" w:hAnsi="UbuntuMono-Regular" w:cs="UbuntuMono-Regular"/>
+          <w:color w:val="CD3300"/>
+          <w:sz w:val="17"/>
+          <w:szCs w:val="17"/>
+        </w:rPr>
+        <w:t xml:space="preserve"> </w:t>
+      </w:r>
+      <w:r>
+        <w:rPr>
+          <w:rFonts w:ascii="UbuntuMono-Regular" w:eastAsia="MinionPro-Regular" w:hAnsi="UbuntuMono-Regular" w:cs="UbuntuMono-Regular"/>
+          <w:color w:val="000089"/>
+          <w:sz w:val="17"/>
+          <w:szCs w:val="17"/>
+        </w:rPr>
+        <w:t>userId</w:t>
+      </w:r>
+      <w:r>
+        <w:rPr>
+          <w:rFonts w:ascii="UbuntuMono-Regular" w:eastAsia="MinionPro-Regular" w:hAnsi="UbuntuMono-Regular" w:cs="UbuntuMono-Regular"/>
+          <w:color w:val="000000"/>
+          <w:sz w:val="17"/>
+          <w:szCs w:val="17"/>
+        </w:rPr>
+        <w:t xml:space="preserve">, </w:t>
+      </w:r>
+      <w:r>
+        <w:rPr>
+          <w:rFonts w:ascii="UbuntuMono-Regular" w:eastAsia="MinionPro-Regular" w:hAnsi="UbuntuMono-Regular" w:cs="UbuntuMono-Regular"/>
+          <w:color w:val="000089"/>
+          <w:sz w:val="17"/>
+          <w:szCs w:val="17"/>
+        </w:rPr>
+        <w:t>visits</w:t>
+      </w:r>
+      <w:r>
+        <w:rPr>
+          <w:rFonts w:ascii="UbuntuMono-Regular" w:eastAsia="MinionPro-Regular" w:hAnsi="UbuntuMono-Regular" w:cs="UbuntuMono-Regular"/>
+          <w:color w:val="000000"/>
+          <w:sz w:val="17"/>
+          <w:szCs w:val="17"/>
+        </w:rPr>
+        <w:t>);}}</w:t>
+      </w:r>
+    </w:p>
+    <w:p>
+      <w:pPr>
+        <w:autoSpaceDE w:val="0"/>
+        <w:autoSpaceDN w:val="0"/>
+        <w:adjustRightInd w:val="0"/>
+        <w:spacing w:after="0"/>
+        <w:rPr>
+          <w:rFonts w:ascii="UbuntuMono-Regular" w:eastAsia="MinionPro-Regular" w:hAnsi="UbuntuMono-Regular" w:cs="UbuntuMono-Regular"/>
+          <w:color w:val="CD3300"/>
+          <w:sz w:val="17"/>
+          <w:szCs w:val="17"/>
+        </w:rPr>
+      </w:pPr>
+    </w:p>
+    <w:p>
+      <w:pPr>
         <w:pStyle w:val="NoSpacing"/>
       </w:pPr>
+      <w:r>
+        <w:t xml:space="preserve">Subsequent executions of </w:t>
+      </w:r>
+      <w:r>
+        <w:rPr>
+          <w:rFonts w:ascii="UbuntuMono-Regular" w:hAnsi="UbuntuMono-Regular" w:cs="UbuntuMono-Regular"/>
+          <w:sz w:val="20"/>
+          <w:szCs w:val="20"/>
+        </w:rPr>
+        <w:t xml:space="preserve">LogVisit </w:t>
+      </w:r>
+      <w:r>
+        <w:t>with the same input parameters won</w:t>
+      </w:r>
+      <w:r>
+        <w:t>’</w:t>
+      </w:r>
+      <w:r>
+        <w:t>t change the</w:t>
+      </w:r>
+      <w:r>
+        <w:t xml:space="preserve"> </w:t>
+      </w:r>
+      <w:r>
+        <w:t xml:space="preserve">data, as the </w:t>
+      </w:r>
+      <w:r>
+        <w:rPr>
+          <w:rFonts w:ascii="UbuntuMono-Regular" w:hAnsi="UbuntuMono-Regular" w:cs="UbuntuMono-Regular"/>
+          <w:sz w:val="20"/>
+          <w:szCs w:val="20"/>
+        </w:rPr>
+        <w:t xml:space="preserve">WHERE...visits = @prm2 </w:t>
+      </w:r>
+      <w:r>
+        <w:t>condition won</w:t>
+      </w:r>
+      <w:r>
+        <w:t>’</w:t>
+      </w:r>
+      <w:r>
+        <w:t>t be fulfilled.</w:t>
+      </w:r>
+    </w:p>
+    <w:p>
+      <w:pPr>
+        <w:pStyle w:val="NoSpacing"/>
+      </w:pPr>
+    </w:p>
+    <w:p>
+      <w:pPr>
+        <w:pStyle w:val="Heading2"/>
+      </w:pPr>
+      <w:r>
+        <w:t>When to use Transaction Script?</w:t>
+      </w:r>
+    </w:p>
+    <w:p>
+      <w:pPr>
+        <w:pStyle w:val="NoSpacing"/>
+      </w:pPr>
+      <w:r>
+        <w:t xml:space="preserve">The transaction script pattern is well </w:t>
+      </w:r>
+      <w:r>
+        <w:rPr>
+          <w:b/>
+          <w:bCs/>
+        </w:rPr>
+        <w:t>adapted to the most straightforward problem</w:t>
+      </w:r>
+      <w:r>
+        <w:rPr>
+          <w:b/>
+          <w:bCs/>
+        </w:rPr>
+        <w:t xml:space="preserve"> </w:t>
+      </w:r>
+      <w:r>
+        <w:rPr>
+          <w:b/>
+          <w:bCs/>
+        </w:rPr>
+        <w:t>domains in which the business logic resembles simple procedural operations.</w:t>
+      </w:r>
+      <w:r>
+        <w:t xml:space="preserve"> For</w:t>
+      </w:r>
+      <w:r>
+        <w:t xml:space="preserve"> </w:t>
+      </w:r>
+      <w:r>
+        <w:t xml:space="preserve">example, </w:t>
+      </w:r>
+      <w:r>
+        <w:rPr>
+          <w:b/>
+          <w:bCs/>
+        </w:rPr>
+        <w:t>in extract-transform-load (ETL) operations, each operation extracts data</w:t>
+      </w:r>
+      <w:r>
+        <w:rPr>
+          <w:b/>
+          <w:bCs/>
+        </w:rPr>
+        <w:t xml:space="preserve"> </w:t>
+      </w:r>
+      <w:r>
+        <w:rPr>
+          <w:b/>
+          <w:bCs/>
+        </w:rPr>
+        <w:t>from a source, applies transformation logic to convert it into another form, and loads</w:t>
+      </w:r>
+      <w:r>
+        <w:rPr>
+          <w:b/>
+          <w:bCs/>
+        </w:rPr>
+        <w:t xml:space="preserve"> </w:t>
+      </w:r>
+      <w:r>
+        <w:rPr>
+          <w:b/>
+          <w:bCs/>
+        </w:rPr>
+        <w:t>the result into the destination store.</w:t>
+      </w:r>
+    </w:p>
+    <w:p>
+      <w:pPr>
+        <w:pStyle w:val="NoSpacing"/>
+      </w:pPr>
+    </w:p>
+    <w:p>
+      <w:pPr>
+        <w:pStyle w:val="NoSpacing"/>
+      </w:pPr>
+      <w:r>
+        <w:t xml:space="preserve">This process is shown </w:t>
+      </w:r>
+      <w:r>
+        <w:t>below:</w:t>
+      </w:r>
+    </w:p>
+    <w:p>
+      <w:pPr>
+        <w:pStyle w:val="NoSpacing"/>
+        <w:jc w:val="center"/>
+      </w:pPr>
+      <w:r>
+        <w:rPr>
+          <w:noProof/>
+        </w:rPr>
+        <w:drawing>
+          <wp:inline distT="0" distB="0" distL="0" distR="0" wp14:anchorId="10A9E28B" wp14:editId="6064B108">
+            <wp:extent cx="3181350" cy="933450"/>
+            <wp:effectExtent l="0" t="0" r="0" b="0"/>
+            <wp:docPr id="3" name="Picture 3"/>
+            <wp:cNvGraphicFramePr>
+              <a:graphicFrameLocks xmlns:a="http://schemas.openxmlformats.org/drawingml/2006/main" noChangeAspect="1"/>
+            </wp:cNvGraphicFramePr>
+            <a:graphic xmlns:a="http://schemas.openxmlformats.org/drawingml/2006/main">
+              <a:graphicData uri="http://schemas.openxmlformats.org/drawingml/2006/picture">
+                <pic:pic xmlns:pic="http://schemas.openxmlformats.org/drawingml/2006/picture">
+                  <pic:nvPicPr>
+                    <pic:cNvPr id="1" name=""/>
+                    <pic:cNvPicPr/>
+                  </pic:nvPicPr>
+                  <pic:blipFill>
+                    <a:blip r:embed="rId10"/>
+                    <a:stretch>
+                      <a:fillRect/>
+                    </a:stretch>
+                  </pic:blipFill>
+                  <pic:spPr>
+                    <a:xfrm>
+                      <a:off x="0" y="0"/>
+                      <a:ext cx="3181350" cy="933450"/>
+                    </a:xfrm>
+                    <a:prstGeom prst="rect">
+                      <a:avLst/>
+                    </a:prstGeom>
+                  </pic:spPr>
+                </pic:pic>
+              </a:graphicData>
+            </a:graphic>
+          </wp:inline>
+        </w:drawing>
+      </w:r>
+    </w:p>
+    <w:p>
+      <w:pPr>
+        <w:pStyle w:val="NoSpacing"/>
+      </w:pPr>
+    </w:p>
+    <w:p>
+      <w:pPr>
+        <w:pStyle w:val="NoSpacing"/>
+        <w:numPr>
+          <w:ilvl w:val="0"/>
+          <w:numId w:val="36"/>
+        </w:numPr>
+      </w:pPr>
+      <w:r>
+        <w:t>The transaction script pattern naturally fits supporting subdomains where, by definition,</w:t>
+      </w:r>
+      <w:r>
+        <w:t xml:space="preserve"> </w:t>
+      </w:r>
+      <w:r>
+        <w:t>the business logic is simple.</w:t>
+      </w:r>
+    </w:p>
+    <w:p>
+      <w:pPr>
+        <w:pStyle w:val="NoSpacing"/>
+        <w:numPr>
+          <w:ilvl w:val="0"/>
+          <w:numId w:val="36"/>
+        </w:numPr>
+      </w:pPr>
+      <w:r>
+        <w:t>It can also be used as an adapter for integration with</w:t>
+      </w:r>
+      <w:r>
+        <w:t xml:space="preserve"> </w:t>
+      </w:r>
+      <w:r>
+        <w:t>external systems</w:t>
+      </w:r>
+      <w:r>
+        <w:rPr>
+          <w:rFonts w:hint="eastAsia"/>
+        </w:rPr>
+        <w:t>—</w:t>
+      </w:r>
+      <w:r>
+        <w:t>for example, generic subdomains, or as a part of an anticorruption</w:t>
+      </w:r>
+      <w:r>
+        <w:t xml:space="preserve"> </w:t>
+      </w:r>
+      <w:r>
+        <w:t xml:space="preserve">layer </w:t>
+      </w:r>
+      <w:r>
+        <w:rPr>
+          <w:sz w:val="18"/>
+          <w:szCs w:val="18"/>
+        </w:rPr>
+        <w:t xml:space="preserve">(more on that in </w:t>
+      </w:r>
+      <w:r>
+        <w:rPr>
+          <w:color w:val="9A0000"/>
+          <w:sz w:val="18"/>
+          <w:szCs w:val="18"/>
+        </w:rPr>
+        <w:t>Chapter 9</w:t>
+      </w:r>
+      <w:r>
+        <w:rPr>
+          <w:sz w:val="18"/>
+          <w:szCs w:val="18"/>
+        </w:rPr>
+        <w:t>)</w:t>
+      </w:r>
+      <w:r>
+        <w:t>.</w:t>
+      </w:r>
+    </w:p>
+    <w:p>
+      <w:pPr>
+        <w:pStyle w:val="NoSpacing"/>
+      </w:pPr>
+    </w:p>
+    <w:p>
+      <w:pPr>
+        <w:pStyle w:val="NoSpacing"/>
+        <w:rPr>
+          <w:b/>
+          <w:bCs/>
+        </w:rPr>
+      </w:pPr>
+      <w:r>
+        <w:t xml:space="preserve">The main advantage of the transaction script pattern is its simplicity. </w:t>
+      </w:r>
+      <w:r>
+        <w:rPr>
+          <w:b/>
+          <w:bCs/>
+        </w:rPr>
+        <w:t>It introduces</w:t>
+      </w:r>
+    </w:p>
+    <w:p>
+      <w:pPr>
+        <w:pStyle w:val="NoSpacing"/>
+      </w:pPr>
+      <w:r>
+        <w:rPr>
+          <w:b/>
+          <w:bCs/>
+        </w:rPr>
+        <w:t>minimal abstractions</w:t>
+      </w:r>
+      <w:r>
+        <w:t xml:space="preserve"> and minimizes the overhead both in runtime performance and</w:t>
+      </w:r>
+    </w:p>
+    <w:p>
+      <w:pPr>
+        <w:pStyle w:val="NoSpacing"/>
+        <w:rPr>
+          <w:b/>
+          <w:bCs/>
+        </w:rPr>
+      </w:pPr>
+      <w:r>
+        <w:t xml:space="preserve">in understanding the business logic. </w:t>
+      </w:r>
+      <w:r>
+        <w:rPr>
+          <w:b/>
+          <w:bCs/>
+        </w:rPr>
+        <w:t>That said, this simplicity is also the pattern</w:t>
+      </w:r>
+      <w:r>
+        <w:rPr>
+          <w:b/>
+          <w:bCs/>
+        </w:rPr>
+        <w:t>’</w:t>
+      </w:r>
+      <w:r>
+        <w:rPr>
+          <w:b/>
+          <w:bCs/>
+        </w:rPr>
+        <w:t>s disadvantage</w:t>
+      </w:r>
+      <w:r>
+        <w:rPr>
+          <w:b/>
+          <w:bCs/>
+        </w:rPr>
+        <w:t>:</w:t>
+      </w:r>
+    </w:p>
+    <w:p>
+      <w:pPr>
+        <w:pStyle w:val="NoSpacing"/>
+        <w:rPr>
+          <w:b/>
+          <w:bCs/>
+        </w:rPr>
+      </w:pPr>
+      <w:r>
+        <w:lastRenderedPageBreak/>
+        <w:t xml:space="preserve">The more complex the business logic gets, the </w:t>
+      </w:r>
+      <w:r>
+        <w:t>more</w:t>
+      </w:r>
+      <w:r>
+        <w:rPr>
+          <w:highlight w:val="yellow"/>
+        </w:rPr>
+        <w:t xml:space="preserve"> </w:t>
+      </w:r>
+      <w:r>
+        <w:rPr>
+          <w:b/>
+          <w:bCs/>
+          <w:highlight w:val="yellow"/>
+        </w:rPr>
+        <w:t>it</w:t>
+      </w:r>
+      <w:r>
+        <w:rPr>
+          <w:b/>
+          <w:bCs/>
+          <w:highlight w:val="yellow"/>
+        </w:rPr>
+        <w:t>’</w:t>
+      </w:r>
+      <w:r>
+        <w:rPr>
+          <w:b/>
+          <w:bCs/>
+          <w:highlight w:val="yellow"/>
+        </w:rPr>
+        <w:t>s prone to duplicate</w:t>
+      </w:r>
+      <w:r>
+        <w:rPr>
+          <w:b/>
+          <w:bCs/>
+          <w:highlight w:val="yellow"/>
+        </w:rPr>
+        <w:t xml:space="preserve"> </w:t>
+      </w:r>
+      <w:r>
+        <w:rPr>
+          <w:b/>
+          <w:bCs/>
+          <w:highlight w:val="yellow"/>
+        </w:rPr>
+        <w:t>business logic across transactions, and consequently, to result in inconsistent behavior</w:t>
+      </w:r>
+      <w:r>
+        <w:rPr>
+          <w:rFonts w:hint="eastAsia"/>
+          <w:b/>
+          <w:bCs/>
+          <w:highlight w:val="yellow"/>
+        </w:rPr>
+        <w:t>—</w:t>
+      </w:r>
+      <w:r>
+        <w:rPr>
+          <w:b/>
+          <w:bCs/>
+          <w:highlight w:val="yellow"/>
+        </w:rPr>
+        <w:t xml:space="preserve"> </w:t>
+      </w:r>
+      <w:r>
+        <w:rPr>
+          <w:b/>
+          <w:bCs/>
+          <w:highlight w:val="yellow"/>
+        </w:rPr>
+        <w:t>when the duplicated code goes out of sync.</w:t>
+      </w:r>
+    </w:p>
+    <w:p>
+      <w:pPr>
+        <w:pStyle w:val="NoSpacing"/>
+      </w:pPr>
+    </w:p>
+    <w:p>
+      <w:pPr>
+        <w:pStyle w:val="NoSpacing"/>
+        <w:rPr>
+          <w:b/>
+          <w:bCs/>
+        </w:rPr>
+      </w:pPr>
+      <w:r>
+        <w:rPr>
+          <w:b/>
+          <w:bCs/>
+        </w:rPr>
+        <w:t>As a result, transaction script should</w:t>
+      </w:r>
+      <w:r>
+        <w:rPr>
+          <w:b/>
+          <w:bCs/>
+        </w:rPr>
+        <w:t xml:space="preserve"> </w:t>
+      </w:r>
+      <w:r>
+        <w:rPr>
+          <w:b/>
+          <w:bCs/>
+        </w:rPr>
+        <w:t>never be used for core subdomains, as this pattern won</w:t>
+      </w:r>
+      <w:r>
+        <w:rPr>
+          <w:b/>
+          <w:bCs/>
+        </w:rPr>
+        <w:t>’</w:t>
+      </w:r>
+      <w:r>
+        <w:rPr>
+          <w:b/>
+          <w:bCs/>
+        </w:rPr>
+        <w:t>t cope with the high complexity</w:t>
+      </w:r>
+      <w:r>
+        <w:rPr>
+          <w:b/>
+          <w:bCs/>
+        </w:rPr>
+        <w:t xml:space="preserve"> </w:t>
+      </w:r>
+      <w:r>
+        <w:rPr>
+          <w:b/>
+          <w:bCs/>
+        </w:rPr>
+        <w:t>of a core subdomain</w:t>
+      </w:r>
+      <w:r>
+        <w:rPr>
+          <w:b/>
+          <w:bCs/>
+        </w:rPr>
+        <w:t>’</w:t>
+      </w:r>
+      <w:r>
+        <w:rPr>
+          <w:b/>
+          <w:bCs/>
+        </w:rPr>
+        <w:t>s business logic.</w:t>
+      </w:r>
+    </w:p>
+    <w:p>
+      <w:pPr>
+        <w:pStyle w:val="NoSpacing"/>
+      </w:pPr>
+    </w:p>
+    <w:p>
+      <w:pPr>
+        <w:pStyle w:val="NoSpacing"/>
+      </w:pPr>
+      <w:r>
+        <w:t>This simplicity earned the transaction script a dubious reputation. Sometimes the</w:t>
+      </w:r>
+    </w:p>
+    <w:p>
+      <w:pPr>
+        <w:pStyle w:val="NoSpacing"/>
+      </w:pPr>
+      <w:r>
+        <w:t>pattern is even treated as an antipattern. After all, if complex business logic is implemented</w:t>
+      </w:r>
+    </w:p>
+    <w:p>
+      <w:pPr>
+        <w:pStyle w:val="NoSpacing"/>
+      </w:pPr>
+      <w:r>
+        <w:t>as a transaction script, sooner rather than later it</w:t>
+      </w:r>
+      <w:r>
+        <w:t>’</w:t>
+      </w:r>
+      <w:r>
+        <w:t>s going to turn into an</w:t>
+      </w:r>
+      <w:r>
+        <w:t xml:space="preserve"> </w:t>
+      </w:r>
+      <w:r>
+        <w:t>unmaintainable, big ball of mud.</w:t>
+      </w:r>
+    </w:p>
+    <w:p>
+      <w:pPr>
+        <w:pStyle w:val="NoSpacing"/>
+        <w:rPr>
+          <w:b/>
+          <w:bCs/>
+        </w:rPr>
+      </w:pPr>
+      <w:r>
+        <w:t xml:space="preserve">It should be noted, however, that </w:t>
+      </w:r>
+      <w:r>
+        <w:rPr>
+          <w:b/>
+          <w:bCs/>
+        </w:rPr>
+        <w:t>despite the simplicity,</w:t>
+      </w:r>
+      <w:r>
+        <w:rPr>
+          <w:b/>
+          <w:bCs/>
+        </w:rPr>
+        <w:t xml:space="preserve"> </w:t>
+      </w:r>
+      <w:r>
+        <w:rPr>
+          <w:b/>
+          <w:bCs/>
+        </w:rPr>
+        <w:t>the transaction script pattern is ubiquitous in software development. All the</w:t>
+      </w:r>
+      <w:r>
+        <w:rPr>
+          <w:b/>
+          <w:bCs/>
+        </w:rPr>
+        <w:t xml:space="preserve"> </w:t>
+      </w:r>
+      <w:r>
+        <w:rPr>
+          <w:b/>
+          <w:bCs/>
+        </w:rPr>
+        <w:t>business logic implementation patterns that we will discuss in this and the following</w:t>
+      </w:r>
+      <w:r>
+        <w:rPr>
+          <w:b/>
+          <w:bCs/>
+        </w:rPr>
+        <w:t xml:space="preserve"> </w:t>
+      </w:r>
+      <w:r>
+        <w:rPr>
+          <w:b/>
+          <w:bCs/>
+        </w:rPr>
+        <w:t>chapters, in one way or another, are based on the transaction script pattern.</w:t>
+      </w:r>
+    </w:p>
+    <w:p>
+      <w:pPr>
+        <w:pStyle w:val="Heading1"/>
+      </w:pPr>
+      <w:r>
+        <w:t>Active Record</w:t>
+      </w:r>
     </w:p>
     <w:p>
       <w:pPr>
@@ -2751,6 +4320,119 @@
     </w:lvl>
   </w:abstractNum>
   <w:abstractNum w:abstractNumId="12" w15:restartNumberingAfterBreak="0">
+    <w:nsid w:val="102A3D52"/>
+    <w:multiLevelType w:val="hybridMultilevel"/>
+    <w:tmpl w:val="4D761DC0"/>
+    <w:lvl w:ilvl="0" w:tplc="04090001">
+      <w:start w:val="1"/>
+      <w:numFmt w:val="bullet"/>
+      <w:lvlText w:val=""/>
+      <w:lvlJc w:val="left"/>
+      <w:pPr>
+        <w:ind w:left="720" w:hanging="360"/>
+      </w:pPr>
+      <w:rPr>
+        <w:rFonts w:ascii="Symbol" w:hAnsi="Symbol" w:hint="default"/>
+      </w:rPr>
+    </w:lvl>
+    <w:lvl w:ilvl="1" w:tplc="04090003">
+      <w:start w:val="1"/>
+      <w:numFmt w:val="bullet"/>
+      <w:lvlText w:val="o"/>
+      <w:lvlJc w:val="left"/>
+      <w:pPr>
+        <w:ind w:left="1440" w:hanging="360"/>
+      </w:pPr>
+      <w:rPr>
+        <w:rFonts w:ascii="Courier New" w:hAnsi="Courier New" w:cs="Courier New" w:hint="default"/>
+      </w:rPr>
+    </w:lvl>
+    <w:lvl w:ilvl="2" w:tplc="04090005" w:tentative="1">
+      <w:start w:val="1"/>
+      <w:numFmt w:val="bullet"/>
+      <w:lvlText w:val=""/>
+      <w:lvlJc w:val="left"/>
+      <w:pPr>
+        <w:ind w:left="2160" w:hanging="360"/>
+      </w:pPr>
+      <w:rPr>
+        <w:rFonts w:ascii="Wingdings" w:hAnsi="Wingdings" w:hint="default"/>
+      </w:rPr>
+    </w:lvl>
+    <w:lvl w:ilvl="3" w:tplc="04090001" w:tentative="1">
+      <w:start w:val="1"/>
+      <w:numFmt w:val="bullet"/>
+      <w:lvlText w:val=""/>
+      <w:lvlJc w:val="left"/>
+      <w:pPr>
+        <w:ind w:left="2880" w:hanging="360"/>
+      </w:pPr>
+      <w:rPr>
+        <w:rFonts w:ascii="Symbol" w:hAnsi="Symbol" w:hint="default"/>
+      </w:rPr>
+    </w:lvl>
+    <w:lvl w:ilvl="4" w:tplc="04090003" w:tentative="1">
+      <w:start w:val="1"/>
+      <w:numFmt w:val="bullet"/>
+      <w:lvlText w:val="o"/>
+      <w:lvlJc w:val="left"/>
+      <w:pPr>
+        <w:ind w:left="3600" w:hanging="360"/>
+      </w:pPr>
+      <w:rPr>
+        <w:rFonts w:ascii="Courier New" w:hAnsi="Courier New" w:cs="Courier New" w:hint="default"/>
+      </w:rPr>
+    </w:lvl>
+    <w:lvl w:ilvl="5" w:tplc="04090005" w:tentative="1">
+      <w:start w:val="1"/>
+      <w:numFmt w:val="bullet"/>
+      <w:lvlText w:val=""/>
+      <w:lvlJc w:val="left"/>
+      <w:pPr>
+        <w:ind w:left="4320" w:hanging="360"/>
+      </w:pPr>
+      <w:rPr>
+        <w:rFonts w:ascii="Wingdings" w:hAnsi="Wingdings" w:hint="default"/>
+      </w:rPr>
+    </w:lvl>
+    <w:lvl w:ilvl="6" w:tplc="04090001" w:tentative="1">
+      <w:start w:val="1"/>
+      <w:numFmt w:val="bullet"/>
+      <w:lvlText w:val=""/>
+      <w:lvlJc w:val="left"/>
+      <w:pPr>
+        <w:ind w:left="5040" w:hanging="360"/>
+      </w:pPr>
+      <w:rPr>
+        <w:rFonts w:ascii="Symbol" w:hAnsi="Symbol" w:hint="default"/>
+      </w:rPr>
+    </w:lvl>
+    <w:lvl w:ilvl="7" w:tplc="04090003" w:tentative="1">
+      <w:start w:val="1"/>
+      <w:numFmt w:val="bullet"/>
+      <w:lvlText w:val="o"/>
+      <w:lvlJc w:val="left"/>
+      <w:pPr>
+        <w:ind w:left="5760" w:hanging="360"/>
+      </w:pPr>
+      <w:rPr>
+        <w:rFonts w:ascii="Courier New" w:hAnsi="Courier New" w:cs="Courier New" w:hint="default"/>
+      </w:rPr>
+    </w:lvl>
+    <w:lvl w:ilvl="8" w:tplc="04090005" w:tentative="1">
+      <w:start w:val="1"/>
+      <w:numFmt w:val="bullet"/>
+      <w:lvlText w:val=""/>
+      <w:lvlJc w:val="left"/>
+      <w:pPr>
+        <w:ind w:left="6480" w:hanging="360"/>
+      </w:pPr>
+      <w:rPr>
+        <w:rFonts w:ascii="Wingdings" w:hAnsi="Wingdings" w:hint="default"/>
+      </w:rPr>
+    </w:lvl>
+  </w:abstractNum>
+  <w:abstractNum w:abstractNumId="13" w15:restartNumberingAfterBreak="0">
     <w:nsid w:val="117D165B"/>
     <w:multiLevelType w:val="hybridMultilevel"/>
     <w:tmpl w:val="A358FD36"/>
@@ -2836,7 +4518,7 @@
       </w:pPr>
     </w:lvl>
   </w:abstractNum>
-  <w:abstractNum w:abstractNumId="13" w15:restartNumberingAfterBreak="0">
+  <w:abstractNum w:abstractNumId="14" w15:restartNumberingAfterBreak="0">
     <w:nsid w:val="14577E0E"/>
     <w:multiLevelType w:val="hybridMultilevel"/>
     <w:tmpl w:val="5776A6A6"/>
@@ -2949,7 +4631,7 @@
       </w:rPr>
     </w:lvl>
   </w:abstractNum>
-  <w:abstractNum w:abstractNumId="14" w15:restartNumberingAfterBreak="0">
+  <w:abstractNum w:abstractNumId="15" w15:restartNumberingAfterBreak="0">
     <w:nsid w:val="15730258"/>
     <w:multiLevelType w:val="hybridMultilevel"/>
     <w:tmpl w:val="5336A1C6"/>
@@ -3062,7 +4744,7 @@
       </w:rPr>
     </w:lvl>
   </w:abstractNum>
-  <w:abstractNum w:abstractNumId="15" w15:restartNumberingAfterBreak="0">
+  <w:abstractNum w:abstractNumId="16" w15:restartNumberingAfterBreak="0">
     <w:nsid w:val="1A9E4CF6"/>
     <w:multiLevelType w:val="hybridMultilevel"/>
     <w:tmpl w:val="91C83C70"/>
@@ -3175,7 +4857,7 @@
       </w:rPr>
     </w:lvl>
   </w:abstractNum>
-  <w:abstractNum w:abstractNumId="16" w15:restartNumberingAfterBreak="0">
+  <w:abstractNum w:abstractNumId="17" w15:restartNumberingAfterBreak="0">
     <w:nsid w:val="1B845F54"/>
     <w:multiLevelType w:val="hybridMultilevel"/>
     <w:tmpl w:val="E68AEA86"/>
@@ -3288,7 +4970,7 @@
       </w:rPr>
     </w:lvl>
   </w:abstractNum>
-  <w:abstractNum w:abstractNumId="17" w15:restartNumberingAfterBreak="0">
+  <w:abstractNum w:abstractNumId="18" w15:restartNumberingAfterBreak="0">
     <w:nsid w:val="1C326AA9"/>
     <w:multiLevelType w:val="hybridMultilevel"/>
     <w:tmpl w:val="8A0EC798"/>
@@ -3401,7 +5083,7 @@
       </w:rPr>
     </w:lvl>
   </w:abstractNum>
-  <w:abstractNum w:abstractNumId="18" w15:restartNumberingAfterBreak="0">
+  <w:abstractNum w:abstractNumId="19" w15:restartNumberingAfterBreak="0">
     <w:nsid w:val="21515E7B"/>
     <w:multiLevelType w:val="hybridMultilevel"/>
     <w:tmpl w:val="805E0038"/>
@@ -3515,7 +5197,7 @@
       </w:rPr>
     </w:lvl>
   </w:abstractNum>
-  <w:abstractNum w:abstractNumId="19" w15:restartNumberingAfterBreak="0">
+  <w:abstractNum w:abstractNumId="20" w15:restartNumberingAfterBreak="0">
     <w:nsid w:val="268A3225"/>
     <w:multiLevelType w:val="hybridMultilevel"/>
     <w:tmpl w:val="F3409F28"/>
@@ -3628,7 +5310,7 @@
       </w:rPr>
     </w:lvl>
   </w:abstractNum>
-  <w:abstractNum w:abstractNumId="20" w15:restartNumberingAfterBreak="0">
+  <w:abstractNum w:abstractNumId="21" w15:restartNumberingAfterBreak="0">
     <w:nsid w:val="2CD47A1B"/>
     <w:multiLevelType w:val="multilevel"/>
     <w:tmpl w:val="AA866742"/>
@@ -3744,10 +5426,10 @@
       </w:rPr>
     </w:lvl>
   </w:abstractNum>
-  <w:abstractNum w:abstractNumId="21" w15:restartNumberingAfterBreak="0">
+  <w:abstractNum w:abstractNumId="22" w15:restartNumberingAfterBreak="0">
     <w:nsid w:val="2E077888"/>
     <w:multiLevelType w:val="hybridMultilevel"/>
-    <w:tmpl w:val="94EA7242"/>
+    <w:tmpl w:val="D06C3444"/>
     <w:lvl w:ilvl="0" w:tplc="04090001">
       <w:start w:val="1"/>
       <w:numFmt w:val="bullet"/>
@@ -3760,6 +5442,118 @@
         <w:rFonts w:ascii="Symbol" w:hAnsi="Symbol" w:hint="default"/>
       </w:rPr>
     </w:lvl>
+    <w:lvl w:ilvl="1" w:tplc="8D50AD52">
+      <w:numFmt w:val="bullet"/>
+      <w:lvlText w:val="•"/>
+      <w:lvlJc w:val="left"/>
+      <w:pPr>
+        <w:ind w:left="1440" w:hanging="360"/>
+      </w:pPr>
+      <w:rPr>
+        <w:rFonts w:ascii="MS Mincho" w:eastAsia="MS Mincho" w:hAnsi="MS Mincho" w:cstheme="minorBidi" w:hint="eastAsia"/>
+      </w:rPr>
+    </w:lvl>
+    <w:lvl w:ilvl="2" w:tplc="04090005" w:tentative="1">
+      <w:start w:val="1"/>
+      <w:numFmt w:val="bullet"/>
+      <w:lvlText w:val=""/>
+      <w:lvlJc w:val="left"/>
+      <w:pPr>
+        <w:ind w:left="2160" w:hanging="360"/>
+      </w:pPr>
+      <w:rPr>
+        <w:rFonts w:ascii="Wingdings" w:hAnsi="Wingdings" w:hint="default"/>
+      </w:rPr>
+    </w:lvl>
+    <w:lvl w:ilvl="3" w:tplc="04090001" w:tentative="1">
+      <w:start w:val="1"/>
+      <w:numFmt w:val="bullet"/>
+      <w:lvlText w:val=""/>
+      <w:lvlJc w:val="left"/>
+      <w:pPr>
+        <w:ind w:left="2880" w:hanging="360"/>
+      </w:pPr>
+      <w:rPr>
+        <w:rFonts w:ascii="Symbol" w:hAnsi="Symbol" w:hint="default"/>
+      </w:rPr>
+    </w:lvl>
+    <w:lvl w:ilvl="4" w:tplc="04090003" w:tentative="1">
+      <w:start w:val="1"/>
+      <w:numFmt w:val="bullet"/>
+      <w:lvlText w:val="o"/>
+      <w:lvlJc w:val="left"/>
+      <w:pPr>
+        <w:ind w:left="3600" w:hanging="360"/>
+      </w:pPr>
+      <w:rPr>
+        <w:rFonts w:ascii="Courier New" w:hAnsi="Courier New" w:cs="Courier New" w:hint="default"/>
+      </w:rPr>
+    </w:lvl>
+    <w:lvl w:ilvl="5" w:tplc="04090005" w:tentative="1">
+      <w:start w:val="1"/>
+      <w:numFmt w:val="bullet"/>
+      <w:lvlText w:val=""/>
+      <w:lvlJc w:val="left"/>
+      <w:pPr>
+        <w:ind w:left="4320" w:hanging="360"/>
+      </w:pPr>
+      <w:rPr>
+        <w:rFonts w:ascii="Wingdings" w:hAnsi="Wingdings" w:hint="default"/>
+      </w:rPr>
+    </w:lvl>
+    <w:lvl w:ilvl="6" w:tplc="04090001" w:tentative="1">
+      <w:start w:val="1"/>
+      <w:numFmt w:val="bullet"/>
+      <w:lvlText w:val=""/>
+      <w:lvlJc w:val="left"/>
+      <w:pPr>
+        <w:ind w:left="5040" w:hanging="360"/>
+      </w:pPr>
+      <w:rPr>
+        <w:rFonts w:ascii="Symbol" w:hAnsi="Symbol" w:hint="default"/>
+      </w:rPr>
+    </w:lvl>
+    <w:lvl w:ilvl="7" w:tplc="04090003" w:tentative="1">
+      <w:start w:val="1"/>
+      <w:numFmt w:val="bullet"/>
+      <w:lvlText w:val="o"/>
+      <w:lvlJc w:val="left"/>
+      <w:pPr>
+        <w:ind w:left="5760" w:hanging="360"/>
+      </w:pPr>
+      <w:rPr>
+        <w:rFonts w:ascii="Courier New" w:hAnsi="Courier New" w:cs="Courier New" w:hint="default"/>
+      </w:rPr>
+    </w:lvl>
+    <w:lvl w:ilvl="8" w:tplc="04090005" w:tentative="1">
+      <w:start w:val="1"/>
+      <w:numFmt w:val="bullet"/>
+      <w:lvlText w:val=""/>
+      <w:lvlJc w:val="left"/>
+      <w:pPr>
+        <w:ind w:left="6480" w:hanging="360"/>
+      </w:pPr>
+      <w:rPr>
+        <w:rFonts w:ascii="Wingdings" w:hAnsi="Wingdings" w:hint="default"/>
+      </w:rPr>
+    </w:lvl>
+  </w:abstractNum>
+  <w:abstractNum w:abstractNumId="23" w15:restartNumberingAfterBreak="0">
+    <w:nsid w:val="36FD374C"/>
+    <w:multiLevelType w:val="hybridMultilevel"/>
+    <w:tmpl w:val="3AC27EF4"/>
+    <w:lvl w:ilvl="0" w:tplc="04090001">
+      <w:start w:val="1"/>
+      <w:numFmt w:val="bullet"/>
+      <w:lvlText w:val=""/>
+      <w:lvlJc w:val="left"/>
+      <w:pPr>
+        <w:ind w:left="720" w:hanging="360"/>
+      </w:pPr>
+      <w:rPr>
+        <w:rFonts w:ascii="Symbol" w:hAnsi="Symbol" w:hint="default"/>
+      </w:rPr>
+    </w:lvl>
     <w:lvl w:ilvl="1" w:tplc="04090003" w:tentative="1">
       <w:start w:val="1"/>
       <w:numFmt w:val="bullet"/>
@@ -3857,7 +5651,7 @@
       </w:rPr>
     </w:lvl>
   </w:abstractNum>
-  <w:abstractNum w:abstractNumId="22" w15:restartNumberingAfterBreak="0">
+  <w:abstractNum w:abstractNumId="24" w15:restartNumberingAfterBreak="0">
     <w:nsid w:val="37711FA7"/>
     <w:multiLevelType w:val="hybridMultilevel"/>
     <w:tmpl w:val="22FEDA86"/>
@@ -3943,7 +5737,7 @@
       </w:pPr>
     </w:lvl>
   </w:abstractNum>
-  <w:abstractNum w:abstractNumId="23" w15:restartNumberingAfterBreak="0">
+  <w:abstractNum w:abstractNumId="25" w15:restartNumberingAfterBreak="0">
     <w:nsid w:val="3B4E58F9"/>
     <w:multiLevelType w:val="hybridMultilevel"/>
     <w:tmpl w:val="A8F8C774"/>
@@ -4056,7 +5850,7 @@
       </w:rPr>
     </w:lvl>
   </w:abstractNum>
-  <w:abstractNum w:abstractNumId="24" w15:restartNumberingAfterBreak="0">
+  <w:abstractNum w:abstractNumId="26" w15:restartNumberingAfterBreak="0">
     <w:nsid w:val="45934EC6"/>
     <w:multiLevelType w:val="hybridMultilevel"/>
     <w:tmpl w:val="855CA17C"/>
@@ -4169,7 +5963,7 @@
       </w:rPr>
     </w:lvl>
   </w:abstractNum>
-  <w:abstractNum w:abstractNumId="25" w15:restartNumberingAfterBreak="0">
+  <w:abstractNum w:abstractNumId="27" w15:restartNumberingAfterBreak="0">
     <w:nsid w:val="470B27A6"/>
     <w:multiLevelType w:val="hybridMultilevel"/>
     <w:tmpl w:val="4134FE34"/>
@@ -4282,7 +6076,7 @@
       </w:rPr>
     </w:lvl>
   </w:abstractNum>
-  <w:abstractNum w:abstractNumId="26" w15:restartNumberingAfterBreak="0">
+  <w:abstractNum w:abstractNumId="28" w15:restartNumberingAfterBreak="0">
     <w:nsid w:val="4A100835"/>
     <w:multiLevelType w:val="hybridMultilevel"/>
     <w:tmpl w:val="2D381DF6"/>
@@ -4395,7 +6189,7 @@
       </w:rPr>
     </w:lvl>
   </w:abstractNum>
-  <w:abstractNum w:abstractNumId="27" w15:restartNumberingAfterBreak="0">
+  <w:abstractNum w:abstractNumId="29" w15:restartNumberingAfterBreak="0">
     <w:nsid w:val="50D534E8"/>
     <w:multiLevelType w:val="hybridMultilevel"/>
     <w:tmpl w:val="60307286"/>
@@ -4508,7 +6302,7 @@
       </w:rPr>
     </w:lvl>
   </w:abstractNum>
-  <w:abstractNum w:abstractNumId="28" w15:restartNumberingAfterBreak="0">
+  <w:abstractNum w:abstractNumId="30" w15:restartNumberingAfterBreak="0">
     <w:nsid w:val="5F2C6ED4"/>
     <w:multiLevelType w:val="hybridMultilevel"/>
     <w:tmpl w:val="13588A10"/>
@@ -4621,7 +6415,120 @@
       </w:rPr>
     </w:lvl>
   </w:abstractNum>
-  <w:abstractNum w:abstractNumId="29" w15:restartNumberingAfterBreak="0">
+  <w:abstractNum w:abstractNumId="31" w15:restartNumberingAfterBreak="0">
+    <w:nsid w:val="6A9C1E30"/>
+    <w:multiLevelType w:val="hybridMultilevel"/>
+    <w:tmpl w:val="843C6450"/>
+    <w:lvl w:ilvl="0" w:tplc="04090001">
+      <w:start w:val="1"/>
+      <w:numFmt w:val="bullet"/>
+      <w:lvlText w:val=""/>
+      <w:lvlJc w:val="left"/>
+      <w:pPr>
+        <w:ind w:left="720" w:hanging="360"/>
+      </w:pPr>
+      <w:rPr>
+        <w:rFonts w:ascii="Symbol" w:hAnsi="Symbol" w:hint="default"/>
+      </w:rPr>
+    </w:lvl>
+    <w:lvl w:ilvl="1" w:tplc="04090003">
+      <w:start w:val="1"/>
+      <w:numFmt w:val="bullet"/>
+      <w:lvlText w:val="o"/>
+      <w:lvlJc w:val="left"/>
+      <w:pPr>
+        <w:ind w:left="1440" w:hanging="360"/>
+      </w:pPr>
+      <w:rPr>
+        <w:rFonts w:ascii="Courier New" w:hAnsi="Courier New" w:cs="Courier New" w:hint="default"/>
+      </w:rPr>
+    </w:lvl>
+    <w:lvl w:ilvl="2" w:tplc="04090005" w:tentative="1">
+      <w:start w:val="1"/>
+      <w:numFmt w:val="bullet"/>
+      <w:lvlText w:val=""/>
+      <w:lvlJc w:val="left"/>
+      <w:pPr>
+        <w:ind w:left="2160" w:hanging="360"/>
+      </w:pPr>
+      <w:rPr>
+        <w:rFonts w:ascii="Wingdings" w:hAnsi="Wingdings" w:hint="default"/>
+      </w:rPr>
+    </w:lvl>
+    <w:lvl w:ilvl="3" w:tplc="04090001" w:tentative="1">
+      <w:start w:val="1"/>
+      <w:numFmt w:val="bullet"/>
+      <w:lvlText w:val=""/>
+      <w:lvlJc w:val="left"/>
+      <w:pPr>
+        <w:ind w:left="2880" w:hanging="360"/>
+      </w:pPr>
+      <w:rPr>
+        <w:rFonts w:ascii="Symbol" w:hAnsi="Symbol" w:hint="default"/>
+      </w:rPr>
+    </w:lvl>
+    <w:lvl w:ilvl="4" w:tplc="04090003" w:tentative="1">
+      <w:start w:val="1"/>
+      <w:numFmt w:val="bullet"/>
+      <w:lvlText w:val="o"/>
+      <w:lvlJc w:val="left"/>
+      <w:pPr>
+        <w:ind w:left="3600" w:hanging="360"/>
+      </w:pPr>
+      <w:rPr>
+        <w:rFonts w:ascii="Courier New" w:hAnsi="Courier New" w:cs="Courier New" w:hint="default"/>
+      </w:rPr>
+    </w:lvl>
+    <w:lvl w:ilvl="5" w:tplc="04090005" w:tentative="1">
+      <w:start w:val="1"/>
+      <w:numFmt w:val="bullet"/>
+      <w:lvlText w:val=""/>
+      <w:lvlJc w:val="left"/>
+      <w:pPr>
+        <w:ind w:left="4320" w:hanging="360"/>
+      </w:pPr>
+      <w:rPr>
+        <w:rFonts w:ascii="Wingdings" w:hAnsi="Wingdings" w:hint="default"/>
+      </w:rPr>
+    </w:lvl>
+    <w:lvl w:ilvl="6" w:tplc="04090001" w:tentative="1">
+      <w:start w:val="1"/>
+      <w:numFmt w:val="bullet"/>
+      <w:lvlText w:val=""/>
+      <w:lvlJc w:val="left"/>
+      <w:pPr>
+        <w:ind w:left="5040" w:hanging="360"/>
+      </w:pPr>
+      <w:rPr>
+        <w:rFonts w:ascii="Symbol" w:hAnsi="Symbol" w:hint="default"/>
+      </w:rPr>
+    </w:lvl>
+    <w:lvl w:ilvl="7" w:tplc="04090003" w:tentative="1">
+      <w:start w:val="1"/>
+      <w:numFmt w:val="bullet"/>
+      <w:lvlText w:val="o"/>
+      <w:lvlJc w:val="left"/>
+      <w:pPr>
+        <w:ind w:left="5760" w:hanging="360"/>
+      </w:pPr>
+      <w:rPr>
+        <w:rFonts w:ascii="Courier New" w:hAnsi="Courier New" w:cs="Courier New" w:hint="default"/>
+      </w:rPr>
+    </w:lvl>
+    <w:lvl w:ilvl="8" w:tplc="04090005" w:tentative="1">
+      <w:start w:val="1"/>
+      <w:numFmt w:val="bullet"/>
+      <w:lvlText w:val=""/>
+      <w:lvlJc w:val="left"/>
+      <w:pPr>
+        <w:ind w:left="6480" w:hanging="360"/>
+      </w:pPr>
+      <w:rPr>
+        <w:rFonts w:ascii="Wingdings" w:hAnsi="Wingdings" w:hint="default"/>
+      </w:rPr>
+    </w:lvl>
+  </w:abstractNum>
+  <w:abstractNum w:abstractNumId="32" w15:restartNumberingAfterBreak="0">
     <w:nsid w:val="6C831FCA"/>
     <w:multiLevelType w:val="hybridMultilevel"/>
     <w:tmpl w:val="18DAB074"/>
@@ -4710,7 +6617,7 @@
       </w:pPr>
     </w:lvl>
   </w:abstractNum>
-  <w:abstractNum w:abstractNumId="30" w15:restartNumberingAfterBreak="0">
+  <w:abstractNum w:abstractNumId="33" w15:restartNumberingAfterBreak="0">
     <w:nsid w:val="73554DEE"/>
     <w:multiLevelType w:val="hybridMultilevel"/>
     <w:tmpl w:val="E3B6833E"/>
@@ -4823,7 +6730,7 @@
       </w:rPr>
     </w:lvl>
   </w:abstractNum>
-  <w:abstractNum w:abstractNumId="31" w15:restartNumberingAfterBreak="0">
+  <w:abstractNum w:abstractNumId="34" w15:restartNumberingAfterBreak="0">
     <w:nsid w:val="73BC4502"/>
     <w:multiLevelType w:val="hybridMultilevel"/>
     <w:tmpl w:val="329E6890"/>
@@ -4936,7 +6843,7 @@
       </w:rPr>
     </w:lvl>
   </w:abstractNum>
-  <w:abstractNum w:abstractNumId="32" w15:restartNumberingAfterBreak="0">
+  <w:abstractNum w:abstractNumId="35" w15:restartNumberingAfterBreak="0">
     <w:nsid w:val="78CB4BDE"/>
     <w:multiLevelType w:val="hybridMultilevel"/>
     <w:tmpl w:val="A5401418"/>
@@ -5077,76 +6984,85 @@
     <w:abstractNumId w:val="0"/>
   </w:num>
   <w:num w:numId="10">
-    <w:abstractNumId w:val="20"/>
+    <w:abstractNumId w:val="21"/>
   </w:num>
   <w:num w:numId="11">
-    <w:abstractNumId w:val="25"/>
+    <w:abstractNumId w:val="27"/>
   </w:num>
   <w:num w:numId="12">
-    <w:abstractNumId w:val="22"/>
+    <w:abstractNumId w:val="24"/>
   </w:num>
   <w:num w:numId="13">
-    <w:abstractNumId w:val="12"/>
+    <w:abstractNumId w:val="13"/>
   </w:num>
   <w:num w:numId="14">
     <w:abstractNumId w:val="10"/>
   </w:num>
   <w:num w:numId="15">
-    <w:abstractNumId w:val="26"/>
+    <w:abstractNumId w:val="28"/>
   </w:num>
   <w:num w:numId="16">
     <w:abstractNumId w:val="9"/>
   </w:num>
   <w:num w:numId="17">
-    <w:abstractNumId w:val="18"/>
+    <w:abstractNumId w:val="19"/>
   </w:num>
   <w:num w:numId="18">
-    <w:abstractNumId w:val="30"/>
+    <w:abstractNumId w:val="33"/>
   </w:num>
   <w:num w:numId="19">
-    <w:abstractNumId w:val="31"/>
+    <w:abstractNumId w:val="34"/>
   </w:num>
   <w:num w:numId="20">
-    <w:abstractNumId w:val="32"/>
+    <w:abstractNumId w:val="35"/>
   </w:num>
   <w:num w:numId="21">
     <w:abstractNumId w:val="11"/>
   </w:num>
   <w:num w:numId="22">
+    <w:abstractNumId w:val="17"/>
+  </w:num>
+  <w:num w:numId="23">
     <w:abstractNumId w:val="16"/>
   </w:num>
-  <w:num w:numId="23">
+  <w:num w:numId="24">
+    <w:abstractNumId w:val="29"/>
+  </w:num>
+  <w:num w:numId="25">
     <w:abstractNumId w:val="15"/>
   </w:num>
-  <w:num w:numId="24">
-    <w:abstractNumId w:val="27"/>
-  </w:num>
-  <w:num w:numId="25">
+  <w:num w:numId="26">
     <w:abstractNumId w:val="14"/>
   </w:num>
-  <w:num w:numId="26">
-    <w:abstractNumId w:val="13"/>
-  </w:num>
   <w:num w:numId="27">
-    <w:abstractNumId w:val="19"/>
+    <w:abstractNumId w:val="20"/>
   </w:num>
   <w:num w:numId="28">
-    <w:abstractNumId w:val="23"/>
+    <w:abstractNumId w:val="25"/>
   </w:num>
   <w:num w:numId="29">
-    <w:abstractNumId w:val="17"/>
+    <w:abstractNumId w:val="18"/>
   </w:num>
   <w:num w:numId="30">
-    <w:abstractNumId w:val="24"/>
+    <w:abstractNumId w:val="26"/>
   </w:num>
   <w:num w:numId="31">
-    <w:abstractNumId w:val="29"/>
+    <w:abstractNumId w:val="32"/>
   </w:num>
   <w:num w:numId="32">
-    <w:abstractNumId w:val="28"/>
+    <w:abstractNumId w:val="30"/>
   </w:num>
   <w:num w:numId="33">
-    <w:abstractNumId w:val="21"/>
+    <w:abstractNumId w:val="22"/>
+  </w:num>
+  <w:num w:numId="34">
+    <w:abstractNumId w:val="12"/>
+  </w:num>
+  <w:num w:numId="35">
+    <w:abstractNumId w:val="31"/>
+  </w:num>
+  <w:num w:numId="36">
+    <w:abstractNumId w:val="23"/>
   </w:num>
 </w:numbering>
 </file>
@@ -5772,6 +7688,7 @@
   <w:style w:type="character" w:default="1" w:styleId="DefaultParagraphFont">
     <w:name w:val="Default Paragraph Font"/>
     <w:uiPriority w:val="1"/>
+    <w:semiHidden/>
     <w:unhideWhenUsed/>
   </w:style>
   <w:style w:type="table" w:default="1" w:styleId="TableNormal">

</xml_diff>

<commit_message>
learn about the active record pattern
</commit_message>
<xml_diff>
--- a/software-architecture/domain-driven-design/tactical-design/implementing-simple-business-logic.docx
+++ b/software-architecture/domain-driven-design/tactical-design/implementing-simple-business-logic.docx
@@ -2739,13 +2739,7 @@
         <w:t>optimistic concurrency control</w:t>
       </w:r>
       <w:r>
-        <w:t>: prior</w:t>
-      </w:r>
-      <w:r>
-        <w:t xml:space="preserve"> </w:t>
-      </w:r>
-      <w:r>
-        <w:t xml:space="preserve">to calling the </w:t>
+        <w:t xml:space="preserve">: prior to calling the </w:t>
       </w:r>
       <w:r>
         <w:rPr>
@@ -2756,19 +2750,7 @@
         <w:t xml:space="preserve">LogVisit </w:t>
       </w:r>
       <w:r>
-        <w:t>operation, the caller has read the counter</w:t>
-      </w:r>
-      <w:r>
-        <w:t>’</w:t>
-      </w:r>
-      <w:r>
-        <w:t>s current value and</w:t>
-      </w:r>
-      <w:r>
-        <w:t xml:space="preserve"> </w:t>
-      </w:r>
-      <w:r>
-        <w:t xml:space="preserve">passed it to </w:t>
+        <w:t xml:space="preserve">operation, the caller has read the counter’s current value and passed it to </w:t>
       </w:r>
       <w:r>
         <w:rPr>
@@ -3760,19 +3742,2254 @@
       </w:r>
     </w:p>
     <w:p>
+      <w:r>
+        <w:t>Definition by Martin Fowler:</w:t>
+      </w:r>
+    </w:p>
+    <w:p>
       <w:pPr>
         <w:pStyle w:val="NoSpacing"/>
-      </w:pPr>
+        <w:rPr>
+          <w:i/>
+          <w:iCs/>
+        </w:rPr>
+      </w:pPr>
+      <w:r>
+        <w:rPr>
+          <w:i/>
+          <w:iCs/>
+        </w:rPr>
+        <w:t>An object that wraps a row in a database table or view, encapsulates the database access, and adds domain logic on that data.</w:t>
+      </w:r>
     </w:p>
     <w:p>
       <w:pPr>
         <w:pStyle w:val="NoSpacing"/>
+        <w:rPr>
+          <w:i/>
+          <w:iCs/>
+        </w:rPr>
       </w:pPr>
     </w:p>
     <w:p>
       <w:pPr>
         <w:pStyle w:val="NoSpacing"/>
-      </w:pPr>
+        <w:rPr>
+          <w:i/>
+          <w:iCs/>
+        </w:rPr>
+      </w:pPr>
+      <w:r>
+        <w:rPr>
+          <w:i/>
+          <w:iCs/>
+        </w:rPr>
+        <w:t>My Definition which could be wrong:</w:t>
+      </w:r>
+    </w:p>
+    <w:p>
+      <w:pPr>
+        <w:pStyle w:val="NoSpacing"/>
+        <w:rPr>
+          <w:i/>
+          <w:iCs/>
+        </w:rPr>
+      </w:pPr>
+      <w:r>
+        <w:rPr>
+          <w:i/>
+          <w:iCs/>
+        </w:rPr>
+        <w:t xml:space="preserve">It helps you with dataaccess by mapping in memory objects to database tables, letting you have complex relationship between these objects and </w:t>
+      </w:r>
+      <w:r>
+        <w:rPr>
+          <w:i/>
+          <w:iCs/>
+        </w:rPr>
+        <w:t>providing the dataaccess logic.</w:t>
+      </w:r>
+    </w:p>
+    <w:p>
+      <w:pPr>
+        <w:pStyle w:val="NoSpacing"/>
+      </w:pPr>
+    </w:p>
+    <w:p>
+      <w:pPr>
+        <w:pStyle w:val="NoSpacing"/>
+      </w:pPr>
+      <w:r>
+        <w:t xml:space="preserve">Like the transaction script pattern, active record supports cases where the business logic is simple. Here, however, the business logic may operate on more complex data structures. For example, </w:t>
+      </w:r>
+      <w:r>
+        <w:rPr>
+          <w:b/>
+          <w:bCs/>
+        </w:rPr>
+        <w:t>instead of flat records, we can have more complicated object trees and hierarchies</w:t>
+      </w:r>
+      <w:r>
+        <w:t>, as shown</w:t>
+      </w:r>
+      <w:r>
+        <w:t xml:space="preserve"> below:</w:t>
+      </w:r>
+    </w:p>
+    <w:p>
+      <w:pPr>
+        <w:pStyle w:val="NoSpacing"/>
+      </w:pPr>
+    </w:p>
+    <w:p>
+      <w:pPr>
+        <w:pStyle w:val="NoSpacing"/>
+      </w:pPr>
+      <w:r>
+        <w:rPr>
+          <w:noProof/>
+        </w:rPr>
+        <w:drawing>
+          <wp:inline distT="0" distB="0" distL="0" distR="0" wp14:anchorId="430D0BC8" wp14:editId="488B5D2A">
+            <wp:extent cx="5486400" cy="2079625"/>
+            <wp:effectExtent l="0" t="0" r="0" b="0"/>
+            <wp:docPr id="4" name="Picture 4"/>
+            <wp:cNvGraphicFramePr>
+              <a:graphicFrameLocks xmlns:a="http://schemas.openxmlformats.org/drawingml/2006/main" noChangeAspect="1"/>
+            </wp:cNvGraphicFramePr>
+            <a:graphic xmlns:a="http://schemas.openxmlformats.org/drawingml/2006/main">
+              <a:graphicData uri="http://schemas.openxmlformats.org/drawingml/2006/picture">
+                <pic:pic xmlns:pic="http://schemas.openxmlformats.org/drawingml/2006/picture">
+                  <pic:nvPicPr>
+                    <pic:cNvPr id="1" name=""/>
+                    <pic:cNvPicPr/>
+                  </pic:nvPicPr>
+                  <pic:blipFill>
+                    <a:blip r:embed="rId11"/>
+                    <a:stretch>
+                      <a:fillRect/>
+                    </a:stretch>
+                  </pic:blipFill>
+                  <pic:spPr>
+                    <a:xfrm>
+                      <a:off x="0" y="0"/>
+                      <a:ext cx="5486400" cy="2079625"/>
+                    </a:xfrm>
+                    <a:prstGeom prst="rect">
+                      <a:avLst/>
+                    </a:prstGeom>
+                  </pic:spPr>
+                </pic:pic>
+              </a:graphicData>
+            </a:graphic>
+          </wp:inline>
+        </w:drawing>
+      </w:r>
+    </w:p>
+    <w:p>
+      <w:pPr>
+        <w:pStyle w:val="NoSpacing"/>
+      </w:pPr>
+    </w:p>
+    <w:p>
+      <w:pPr>
+        <w:pStyle w:val="NoSpacing"/>
+      </w:pPr>
+      <w:r>
+        <w:t>Operating on such data structures via a simple transaction script would result in lots</w:t>
+      </w:r>
+    </w:p>
+    <w:p>
+      <w:pPr>
+        <w:pStyle w:val="NoSpacing"/>
+      </w:pPr>
+      <w:r>
+        <w:t>of repetitive code. The mapping of the data to an in-memory representation would be</w:t>
+      </w:r>
+      <w:r>
+        <w:t xml:space="preserve"> </w:t>
+      </w:r>
+      <w:r>
+        <w:t>duplicated all over.</w:t>
+      </w:r>
+      <w:r>
+        <w:t>(</w:t>
+      </w:r>
+      <w:r>
+        <w:rPr>
+          <w:color w:val="FF0000"/>
+        </w:rPr>
+        <w:t>what do you mean by mapping? Do you even map in transaction script?</w:t>
+      </w:r>
+      <w:r>
+        <w:rPr>
+          <w:color w:val="FF0000"/>
+        </w:rPr>
+        <w:t xml:space="preserve"> And also think about </w:t>
+      </w:r>
+      <w:r>
+        <w:rPr>
+          <w:color w:val="FF0000"/>
+        </w:rPr>
+        <w:t>why</w:t>
+      </w:r>
+      <w:r>
+        <w:rPr>
+          <w:color w:val="FF0000"/>
+        </w:rPr>
+        <w:t xml:space="preserve"> the duplication happens in this scenario</w:t>
+      </w:r>
+      <w:r>
+        <w:t>)</w:t>
+      </w:r>
+    </w:p>
+    <w:p>
+      <w:pPr>
+        <w:pStyle w:val="Heading2"/>
+      </w:pPr>
+      <w:r>
+        <w:lastRenderedPageBreak/>
+        <w:t>Implementation</w:t>
+      </w:r>
+    </w:p>
+    <w:p>
+      <w:pPr>
+        <w:pStyle w:val="NoSpacing"/>
+      </w:pPr>
+      <w:r>
+        <w:t>Consequently, this pattern</w:t>
+      </w:r>
+      <w:r>
+        <w:t>:</w:t>
+      </w:r>
+    </w:p>
+    <w:p>
+      <w:pPr>
+        <w:pStyle w:val="NoSpacing"/>
+        <w:numPr>
+          <w:ilvl w:val="0"/>
+          <w:numId w:val="37"/>
+        </w:numPr>
+        <w:rPr>
+          <w:b/>
+          <w:bCs/>
+        </w:rPr>
+      </w:pPr>
+      <w:r>
+        <w:rPr>
+          <w:b/>
+          <w:bCs/>
+        </w:rPr>
+        <w:t>uses dedicated objects, known as active records, to represent</w:t>
+      </w:r>
+      <w:r>
+        <w:rPr>
+          <w:b/>
+          <w:bCs/>
+        </w:rPr>
+        <w:t xml:space="preserve"> </w:t>
+      </w:r>
+      <w:r>
+        <w:rPr>
+          <w:b/>
+          <w:bCs/>
+        </w:rPr>
+        <w:t>complicated data structures.</w:t>
+      </w:r>
+    </w:p>
+    <w:p>
+      <w:pPr>
+        <w:pStyle w:val="NoSpacing"/>
+        <w:numPr>
+          <w:ilvl w:val="0"/>
+          <w:numId w:val="37"/>
+        </w:numPr>
+        <w:rPr>
+          <w:b/>
+          <w:bCs/>
+        </w:rPr>
+      </w:pPr>
+      <w:r>
+        <w:t>Apart from the data structure, these objects also</w:t>
+      </w:r>
+      <w:r>
+        <w:rPr>
+          <w:b/>
+          <w:bCs/>
+        </w:rPr>
+        <w:t xml:space="preserve"> </w:t>
+      </w:r>
+      <w:r>
+        <w:t>implement data access methods for creating, reading, updating, and deleting</w:t>
+      </w:r>
+      <w:r>
+        <w:rPr>
+          <w:b/>
+          <w:bCs/>
+        </w:rPr>
+        <w:t xml:space="preserve"> </w:t>
+      </w:r>
+      <w:r>
+        <w:t>records</w:t>
+      </w:r>
+      <w:r>
+        <w:rPr>
+          <w:rFonts w:hint="eastAsia"/>
+        </w:rPr>
+        <w:t>—</w:t>
+      </w:r>
+      <w:r>
+        <w:t>the so-called CRUD operations. As a result, the active record objects are</w:t>
+      </w:r>
+      <w:r>
+        <w:rPr>
+          <w:b/>
+          <w:bCs/>
+        </w:rPr>
+        <w:t xml:space="preserve"> </w:t>
+      </w:r>
+      <w:r>
+        <w:t>coupled to an object-relational mapping (ORM) or some other data access framework.</w:t>
+      </w:r>
+    </w:p>
+    <w:p>
+      <w:pPr>
+        <w:pStyle w:val="NoSpacing"/>
+      </w:pPr>
+    </w:p>
+    <w:p>
+      <w:pPr>
+        <w:pStyle w:val="NoSpacing"/>
+        <w:rPr>
+          <w:i/>
+          <w:iCs/>
+        </w:rPr>
+      </w:pPr>
+      <w:r>
+        <w:rPr>
+          <w:i/>
+          <w:iCs/>
+        </w:rPr>
+        <w:t>I add: I think it’s the same thing we use in JPA but the data access operations happen at the entity level: user.save();</w:t>
+      </w:r>
+      <w:r>
+        <w:rPr>
+          <w:i/>
+          <w:iCs/>
+        </w:rPr>
+        <w:t xml:space="preserve"> the similarity is how the objects are anemic and only facilitate dataaccess.</w:t>
+      </w:r>
+    </w:p>
+    <w:p>
+      <w:pPr>
+        <w:pStyle w:val="NoSpacing"/>
+      </w:pPr>
+      <w:r>
+        <w:t xml:space="preserve"> </w:t>
+      </w:r>
+    </w:p>
+    <w:p>
+      <w:pPr>
+        <w:pStyle w:val="NoSpacing"/>
+        <w:rPr>
+          <w:b/>
+          <w:bCs/>
+        </w:rPr>
+      </w:pPr>
+      <w:r>
+        <w:t>The pattern</w:t>
+      </w:r>
+      <w:r>
+        <w:t>’</w:t>
+      </w:r>
+      <w:r>
+        <w:t xml:space="preserve">s name is derived from the fact that each data structure is </w:t>
+      </w:r>
+      <w:r>
+        <w:rPr>
+          <w:b/>
+          <w:bCs/>
+        </w:rPr>
+        <w:t>“</w:t>
+      </w:r>
+      <w:r>
+        <w:rPr>
+          <w:b/>
+          <w:bCs/>
+        </w:rPr>
+        <w:t>active</w:t>
+      </w:r>
+      <w:r>
+        <w:rPr>
+          <w:b/>
+          <w:bCs/>
+        </w:rPr>
+        <w:t>”</w:t>
+      </w:r>
+      <w:r>
+        <w:rPr>
+          <w:b/>
+          <w:bCs/>
+        </w:rPr>
+        <w:t>;</w:t>
+      </w:r>
+    </w:p>
+    <w:p>
+      <w:pPr>
+        <w:pStyle w:val="NoSpacing"/>
+        <w:rPr>
+          <w:b/>
+          <w:bCs/>
+        </w:rPr>
+      </w:pPr>
+      <w:r>
+        <w:rPr>
+          <w:b/>
+          <w:bCs/>
+        </w:rPr>
+        <w:t>that is, it implements data access logic.</w:t>
+      </w:r>
+    </w:p>
+    <w:p>
+      <w:pPr>
+        <w:pStyle w:val="NoSpacing"/>
+      </w:pPr>
+    </w:p>
+    <w:p>
+      <w:pPr>
+        <w:pStyle w:val="NoSpacing"/>
+        <w:numPr>
+          <w:ilvl w:val="0"/>
+          <w:numId w:val="38"/>
+        </w:numPr>
+      </w:pPr>
+      <w:r>
+        <w:t>As in the previous pattern, the system</w:t>
+      </w:r>
+      <w:r>
+        <w:t>’</w:t>
+      </w:r>
+      <w:r>
+        <w:t>s business logic is organized in a transaction</w:t>
+      </w:r>
+      <w:r>
+        <w:t xml:space="preserve"> </w:t>
+      </w:r>
+      <w:r>
+        <w:t>script.</w:t>
+      </w:r>
+    </w:p>
+    <w:p>
+      <w:pPr>
+        <w:pStyle w:val="NoSpacing"/>
+        <w:numPr>
+          <w:ilvl w:val="0"/>
+          <w:numId w:val="38"/>
+        </w:numPr>
+        <w:rPr>
+          <w:b/>
+          <w:bCs/>
+        </w:rPr>
+      </w:pPr>
+      <w:r>
+        <w:rPr>
+          <w:b/>
+          <w:bCs/>
+        </w:rPr>
+        <w:t xml:space="preserve">The difference between the two patterns is that in this case, </w:t>
+      </w:r>
+      <w:r>
+        <w:rPr>
+          <w:b/>
+          <w:bCs/>
+          <w:highlight w:val="yellow"/>
+        </w:rPr>
+        <w:t>instead of accessing</w:t>
+      </w:r>
+      <w:r>
+        <w:rPr>
+          <w:b/>
+          <w:bCs/>
+          <w:highlight w:val="yellow"/>
+        </w:rPr>
+        <w:t xml:space="preserve"> </w:t>
+      </w:r>
+      <w:r>
+        <w:rPr>
+          <w:b/>
+          <w:bCs/>
+          <w:highlight w:val="yellow"/>
+        </w:rPr>
+        <w:t>the database directly, the transaction script manipulates active record objects.</w:t>
+      </w:r>
+      <w:r>
+        <w:rPr>
+          <w:b/>
+          <w:bCs/>
+        </w:rPr>
+        <w:t xml:space="preserve"> </w:t>
+      </w:r>
+      <w:r>
+        <w:rPr>
+          <w:b/>
+          <w:bCs/>
+        </w:rPr>
+        <w:t>When it completes, the operation has to either complete or fail as an atomic</w:t>
+      </w:r>
+      <w:r>
+        <w:rPr>
+          <w:b/>
+          <w:bCs/>
+        </w:rPr>
+        <w:t xml:space="preserve"> </w:t>
+      </w:r>
+      <w:r>
+        <w:rPr>
+          <w:b/>
+          <w:bCs/>
+        </w:rPr>
+        <w:t>transaction:</w:t>
+      </w:r>
+    </w:p>
+    <w:p>
+      <w:pPr>
+        <w:pStyle w:val="NoSpacing"/>
+        <w:rPr>
+          <w:b/>
+          <w:bCs/>
+        </w:rPr>
+      </w:pPr>
+    </w:p>
+    <w:p>
+      <w:pPr>
+        <w:autoSpaceDE w:val="0"/>
+        <w:autoSpaceDN w:val="0"/>
+        <w:adjustRightInd w:val="0"/>
+        <w:spacing w:after="0"/>
+        <w:rPr>
+          <w:rFonts w:ascii="UbuntuMono-Bold" w:hAnsi="UbuntuMono-Bold" w:cs="UbuntuMono-Bold"/>
+          <w:b/>
+          <w:bCs/>
+          <w:color w:val="00AB89"/>
+          <w:sz w:val="17"/>
+          <w:szCs w:val="17"/>
+        </w:rPr>
+      </w:pPr>
+      <w:r>
+        <w:rPr>
+          <w:rFonts w:ascii="UbuntuMono-Bold" w:hAnsi="UbuntuMono-Bold" w:cs="UbuntuMono-Bold"/>
+          <w:b/>
+          <w:bCs/>
+          <w:color w:val="00669A"/>
+          <w:sz w:val="17"/>
+          <w:szCs w:val="17"/>
+        </w:rPr>
+        <w:t xml:space="preserve">public class </w:t>
+      </w:r>
+      <w:r>
+        <w:rPr>
+          <w:rFonts w:ascii="UbuntuMono-Bold" w:hAnsi="UbuntuMono-Bold" w:cs="UbuntuMono-Bold"/>
+          <w:b/>
+          <w:bCs/>
+          <w:color w:val="00AB89"/>
+          <w:sz w:val="17"/>
+          <w:szCs w:val="17"/>
+        </w:rPr>
+        <w:t>CreateUser</w:t>
+      </w:r>
+      <w:r>
+        <w:rPr>
+          <w:rFonts w:ascii="UbuntuMono-Regular" w:hAnsi="UbuntuMono-Regular" w:cs="UbuntuMono-Regular"/>
+          <w:color w:val="000000"/>
+          <w:sz w:val="17"/>
+          <w:szCs w:val="17"/>
+        </w:rPr>
+        <w:t>{</w:t>
+      </w:r>
+    </w:p>
+    <w:p>
+      <w:pPr>
+        <w:autoSpaceDE w:val="0"/>
+        <w:autoSpaceDN w:val="0"/>
+        <w:adjustRightInd w:val="0"/>
+        <w:spacing w:after="0"/>
+        <w:ind w:left="720"/>
+        <w:rPr>
+          <w:rFonts w:ascii="UbuntuMono-Regular" w:hAnsi="UbuntuMono-Regular" w:cs="UbuntuMono-Regular"/>
+          <w:color w:val="000000"/>
+          <w:sz w:val="17"/>
+          <w:szCs w:val="17"/>
+        </w:rPr>
+      </w:pPr>
+      <w:r>
+        <w:rPr>
+          <w:rFonts w:ascii="UbuntuMono-Bold" w:hAnsi="UbuntuMono-Bold" w:cs="UbuntuMono-Bold"/>
+          <w:b/>
+          <w:bCs/>
+          <w:color w:val="00669A"/>
+          <w:sz w:val="17"/>
+          <w:szCs w:val="17"/>
+        </w:rPr>
+        <w:t xml:space="preserve">public void </w:t>
+      </w:r>
+      <w:r>
+        <w:rPr>
+          <w:rFonts w:ascii="UbuntuMono-Regular" w:hAnsi="UbuntuMono-Regular" w:cs="UbuntuMono-Regular"/>
+          <w:color w:val="CD00FF"/>
+          <w:sz w:val="17"/>
+          <w:szCs w:val="17"/>
+        </w:rPr>
+        <w:t>Execute</w:t>
+      </w:r>
+      <w:r>
+        <w:rPr>
+          <w:rFonts w:ascii="UbuntuMono-Regular" w:hAnsi="UbuntuMono-Regular" w:cs="UbuntuMono-Regular"/>
+          <w:color w:val="000000"/>
+          <w:sz w:val="17"/>
+          <w:szCs w:val="17"/>
+        </w:rPr>
+        <w:t>(</w:t>
+      </w:r>
+      <w:r>
+        <w:rPr>
+          <w:rFonts w:ascii="UbuntuMono-Regular" w:hAnsi="UbuntuMono-Regular" w:cs="UbuntuMono-Regular"/>
+          <w:color w:val="000089"/>
+          <w:sz w:val="17"/>
+          <w:szCs w:val="17"/>
+        </w:rPr>
+        <w:t>userDetails</w:t>
+      </w:r>
+      <w:r>
+        <w:rPr>
+          <w:rFonts w:ascii="UbuntuMono-Regular" w:hAnsi="UbuntuMono-Regular" w:cs="UbuntuMono-Regular"/>
+          <w:color w:val="000000"/>
+          <w:sz w:val="17"/>
+          <w:szCs w:val="17"/>
+        </w:rPr>
+        <w:t>){</w:t>
+      </w:r>
+    </w:p>
+    <w:p>
+      <w:pPr>
+        <w:autoSpaceDE w:val="0"/>
+        <w:autoSpaceDN w:val="0"/>
+        <w:adjustRightInd w:val="0"/>
+        <w:spacing w:after="0"/>
+        <w:ind w:left="1440"/>
+        <w:rPr>
+          <w:rFonts w:ascii="UbuntuMono-Bold" w:hAnsi="UbuntuMono-Bold" w:cs="UbuntuMono-Bold"/>
+          <w:b/>
+          <w:bCs/>
+          <w:color w:val="00669A"/>
+          <w:sz w:val="17"/>
+          <w:szCs w:val="17"/>
+        </w:rPr>
+      </w:pPr>
+      <w:r>
+        <w:rPr>
+          <w:rFonts w:ascii="UbuntuMono-Bold" w:hAnsi="UbuntuMono-Bold" w:cs="UbuntuMono-Bold"/>
+          <w:b/>
+          <w:bCs/>
+          <w:color w:val="00669A"/>
+          <w:sz w:val="17"/>
+          <w:szCs w:val="17"/>
+        </w:rPr>
+        <w:t>try</w:t>
+      </w:r>
+      <w:r>
+        <w:rPr>
+          <w:rFonts w:ascii="UbuntuMono-Regular" w:hAnsi="UbuntuMono-Regular" w:cs="UbuntuMono-Regular"/>
+          <w:color w:val="000000"/>
+          <w:sz w:val="17"/>
+          <w:szCs w:val="17"/>
+        </w:rPr>
+        <w:t>{</w:t>
+      </w:r>
+    </w:p>
+    <w:p>
+      <w:pPr>
+        <w:autoSpaceDE w:val="0"/>
+        <w:autoSpaceDN w:val="0"/>
+        <w:adjustRightInd w:val="0"/>
+        <w:spacing w:after="0"/>
+        <w:ind w:left="2160"/>
+        <w:rPr>
+          <w:rFonts w:ascii="UbuntuMono-Regular" w:hAnsi="UbuntuMono-Regular" w:cs="UbuntuMono-Regular"/>
+          <w:color w:val="000000"/>
+          <w:sz w:val="17"/>
+          <w:szCs w:val="17"/>
+        </w:rPr>
+      </w:pPr>
+      <w:r>
+        <w:rPr>
+          <w:rFonts w:ascii="UbuntuMono-Regular" w:hAnsi="UbuntuMono-Regular" w:cs="UbuntuMono-Regular"/>
+          <w:color w:val="000089"/>
+          <w:sz w:val="17"/>
+          <w:szCs w:val="17"/>
+        </w:rPr>
+        <w:t>_db</w:t>
+      </w:r>
+      <w:r>
+        <w:rPr>
+          <w:rFonts w:ascii="UbuntuMono-Regular" w:hAnsi="UbuntuMono-Regular" w:cs="UbuntuMono-Regular"/>
+          <w:color w:val="000000"/>
+          <w:sz w:val="17"/>
+          <w:szCs w:val="17"/>
+        </w:rPr>
+        <w:t>.</w:t>
+      </w:r>
+      <w:r>
+        <w:rPr>
+          <w:rFonts w:ascii="UbuntuMono-Regular" w:hAnsi="UbuntuMono-Regular" w:cs="UbuntuMono-Regular"/>
+          <w:color w:val="000089"/>
+          <w:sz w:val="17"/>
+          <w:szCs w:val="17"/>
+        </w:rPr>
+        <w:t>StartTransaction</w:t>
+      </w:r>
+      <w:r>
+        <w:rPr>
+          <w:rFonts w:ascii="UbuntuMono-Regular" w:hAnsi="UbuntuMono-Regular" w:cs="UbuntuMono-Regular"/>
+          <w:color w:val="000000"/>
+          <w:sz w:val="17"/>
+          <w:szCs w:val="17"/>
+        </w:rPr>
+        <w:t>();</w:t>
+      </w:r>
+    </w:p>
+    <w:p>
+      <w:pPr>
+        <w:autoSpaceDE w:val="0"/>
+        <w:autoSpaceDN w:val="0"/>
+        <w:adjustRightInd w:val="0"/>
+        <w:spacing w:after="0"/>
+        <w:ind w:left="2160"/>
+        <w:rPr>
+          <w:rFonts w:ascii="UbuntuMono-Regular" w:hAnsi="UbuntuMono-Regular" w:cs="UbuntuMono-Regular"/>
+          <w:color w:val="000000"/>
+          <w:sz w:val="17"/>
+          <w:szCs w:val="17"/>
+        </w:rPr>
+      </w:pPr>
+      <w:r>
+        <w:rPr>
+          <w:rFonts w:ascii="UbuntuMono-Bold" w:hAnsi="UbuntuMono-Bold" w:cs="UbuntuMono-Bold"/>
+          <w:b/>
+          <w:bCs/>
+          <w:color w:val="007789"/>
+          <w:sz w:val="17"/>
+          <w:szCs w:val="17"/>
+        </w:rPr>
+        <w:t xml:space="preserve">var </w:t>
+      </w:r>
+      <w:r>
+        <w:rPr>
+          <w:rFonts w:ascii="UbuntuMono-Regular" w:hAnsi="UbuntuMono-Regular" w:cs="UbuntuMono-Regular"/>
+          <w:color w:val="000089"/>
+          <w:sz w:val="17"/>
+          <w:szCs w:val="17"/>
+        </w:rPr>
+        <w:t xml:space="preserve">user </w:t>
+      </w:r>
+      <w:r>
+        <w:rPr>
+          <w:rFonts w:ascii="UbuntuMono-Regular" w:hAnsi="UbuntuMono-Regular" w:cs="UbuntuMono-Regular"/>
+          <w:color w:val="000000"/>
+          <w:sz w:val="17"/>
+          <w:szCs w:val="17"/>
+        </w:rPr>
+        <w:t xml:space="preserve">= </w:t>
+      </w:r>
+      <w:r>
+        <w:rPr>
+          <w:rFonts w:ascii="UbuntuMono-Bold" w:hAnsi="UbuntuMono-Bold" w:cs="UbuntuMono-Bold"/>
+          <w:b/>
+          <w:bCs/>
+          <w:color w:val="00669A"/>
+          <w:sz w:val="17"/>
+          <w:szCs w:val="17"/>
+        </w:rPr>
+        <w:t xml:space="preserve">new </w:t>
+      </w:r>
+      <w:r>
+        <w:rPr>
+          <w:rFonts w:ascii="UbuntuMono-Regular" w:hAnsi="UbuntuMono-Regular" w:cs="UbuntuMono-Regular"/>
+          <w:color w:val="000089"/>
+          <w:sz w:val="17"/>
+          <w:szCs w:val="17"/>
+        </w:rPr>
+        <w:t>User</w:t>
+      </w:r>
+      <w:r>
+        <w:rPr>
+          <w:rFonts w:ascii="UbuntuMono-Regular" w:hAnsi="UbuntuMono-Regular" w:cs="UbuntuMono-Regular"/>
+          <w:color w:val="000000"/>
+          <w:sz w:val="17"/>
+          <w:szCs w:val="17"/>
+        </w:rPr>
+        <w:t>();</w:t>
+      </w:r>
+    </w:p>
+    <w:p>
+      <w:pPr>
+        <w:autoSpaceDE w:val="0"/>
+        <w:autoSpaceDN w:val="0"/>
+        <w:adjustRightInd w:val="0"/>
+        <w:spacing w:after="0"/>
+        <w:ind w:left="2160"/>
+        <w:rPr>
+          <w:rFonts w:ascii="UbuntuMono-Regular" w:hAnsi="UbuntuMono-Regular" w:cs="UbuntuMono-Regular"/>
+          <w:color w:val="000000"/>
+          <w:sz w:val="17"/>
+          <w:szCs w:val="17"/>
+        </w:rPr>
+      </w:pPr>
+      <w:r>
+        <w:rPr>
+          <w:rFonts w:ascii="UbuntuMono-Regular" w:hAnsi="UbuntuMono-Regular" w:cs="UbuntuMono-Regular"/>
+          <w:color w:val="000089"/>
+          <w:sz w:val="17"/>
+          <w:szCs w:val="17"/>
+        </w:rPr>
+        <w:t>user</w:t>
+      </w:r>
+      <w:r>
+        <w:rPr>
+          <w:rFonts w:ascii="UbuntuMono-Regular" w:hAnsi="UbuntuMono-Regular" w:cs="UbuntuMono-Regular"/>
+          <w:color w:val="000000"/>
+          <w:sz w:val="17"/>
+          <w:szCs w:val="17"/>
+        </w:rPr>
+        <w:t>.</w:t>
+      </w:r>
+      <w:r>
+        <w:rPr>
+          <w:rFonts w:ascii="UbuntuMono-Regular" w:hAnsi="UbuntuMono-Regular" w:cs="UbuntuMono-Regular"/>
+          <w:color w:val="000089"/>
+          <w:sz w:val="17"/>
+          <w:szCs w:val="17"/>
+        </w:rPr>
+        <w:t xml:space="preserve">Name </w:t>
+      </w:r>
+      <w:r>
+        <w:rPr>
+          <w:rFonts w:ascii="UbuntuMono-Regular" w:hAnsi="UbuntuMono-Regular" w:cs="UbuntuMono-Regular"/>
+          <w:color w:val="000000"/>
+          <w:sz w:val="17"/>
+          <w:szCs w:val="17"/>
+        </w:rPr>
+        <w:t xml:space="preserve">= </w:t>
+      </w:r>
+      <w:r>
+        <w:rPr>
+          <w:rFonts w:ascii="UbuntuMono-Regular" w:hAnsi="UbuntuMono-Regular" w:cs="UbuntuMono-Regular"/>
+          <w:color w:val="000089"/>
+          <w:sz w:val="17"/>
+          <w:szCs w:val="17"/>
+        </w:rPr>
+        <w:t>userDetails</w:t>
+      </w:r>
+      <w:r>
+        <w:rPr>
+          <w:rFonts w:ascii="UbuntuMono-Regular" w:hAnsi="UbuntuMono-Regular" w:cs="UbuntuMono-Regular"/>
+          <w:color w:val="000000"/>
+          <w:sz w:val="17"/>
+          <w:szCs w:val="17"/>
+        </w:rPr>
+        <w:t>.</w:t>
+      </w:r>
+      <w:r>
+        <w:rPr>
+          <w:rFonts w:ascii="UbuntuMono-Regular" w:hAnsi="UbuntuMono-Regular" w:cs="UbuntuMono-Regular"/>
+          <w:color w:val="000089"/>
+          <w:sz w:val="17"/>
+          <w:szCs w:val="17"/>
+        </w:rPr>
+        <w:t>Name</w:t>
+      </w:r>
+      <w:r>
+        <w:rPr>
+          <w:rFonts w:ascii="UbuntuMono-Regular" w:hAnsi="UbuntuMono-Regular" w:cs="UbuntuMono-Regular"/>
+          <w:color w:val="000000"/>
+          <w:sz w:val="17"/>
+          <w:szCs w:val="17"/>
+        </w:rPr>
+        <w:t>;</w:t>
+      </w:r>
+    </w:p>
+    <w:p>
+      <w:pPr>
+        <w:autoSpaceDE w:val="0"/>
+        <w:autoSpaceDN w:val="0"/>
+        <w:adjustRightInd w:val="0"/>
+        <w:spacing w:after="0"/>
+        <w:ind w:left="2160"/>
+        <w:rPr>
+          <w:rFonts w:ascii="UbuntuMono-Regular" w:hAnsi="UbuntuMono-Regular" w:cs="UbuntuMono-Regular"/>
+          <w:color w:val="000000"/>
+          <w:sz w:val="17"/>
+          <w:szCs w:val="17"/>
+        </w:rPr>
+      </w:pPr>
+      <w:r>
+        <w:rPr>
+          <w:rFonts w:ascii="UbuntuMono-Regular" w:hAnsi="UbuntuMono-Regular" w:cs="UbuntuMono-Regular"/>
+          <w:color w:val="000089"/>
+          <w:sz w:val="17"/>
+          <w:szCs w:val="17"/>
+        </w:rPr>
+        <w:t>user</w:t>
+      </w:r>
+      <w:r>
+        <w:rPr>
+          <w:rFonts w:ascii="UbuntuMono-Regular" w:hAnsi="UbuntuMono-Regular" w:cs="UbuntuMono-Regular"/>
+          <w:color w:val="000000"/>
+          <w:sz w:val="17"/>
+          <w:szCs w:val="17"/>
+        </w:rPr>
+        <w:t>.</w:t>
+      </w:r>
+      <w:r>
+        <w:rPr>
+          <w:rFonts w:ascii="UbuntuMono-Regular" w:hAnsi="UbuntuMono-Regular" w:cs="UbuntuMono-Regular"/>
+          <w:color w:val="000089"/>
+          <w:sz w:val="17"/>
+          <w:szCs w:val="17"/>
+        </w:rPr>
+        <w:t xml:space="preserve">Email </w:t>
+      </w:r>
+      <w:r>
+        <w:rPr>
+          <w:rFonts w:ascii="UbuntuMono-Regular" w:hAnsi="UbuntuMono-Regular" w:cs="UbuntuMono-Regular"/>
+          <w:color w:val="000000"/>
+          <w:sz w:val="17"/>
+          <w:szCs w:val="17"/>
+        </w:rPr>
+        <w:t xml:space="preserve">= </w:t>
+      </w:r>
+      <w:r>
+        <w:rPr>
+          <w:rFonts w:ascii="UbuntuMono-Regular" w:hAnsi="UbuntuMono-Regular" w:cs="UbuntuMono-Regular"/>
+          <w:color w:val="000089"/>
+          <w:sz w:val="17"/>
+          <w:szCs w:val="17"/>
+        </w:rPr>
+        <w:t>userDetails</w:t>
+      </w:r>
+      <w:r>
+        <w:rPr>
+          <w:rFonts w:ascii="UbuntuMono-Regular" w:hAnsi="UbuntuMono-Regular" w:cs="UbuntuMono-Regular"/>
+          <w:color w:val="000000"/>
+          <w:sz w:val="17"/>
+          <w:szCs w:val="17"/>
+        </w:rPr>
+        <w:t>.</w:t>
+      </w:r>
+      <w:r>
+        <w:rPr>
+          <w:rFonts w:ascii="UbuntuMono-Regular" w:hAnsi="UbuntuMono-Regular" w:cs="UbuntuMono-Regular"/>
+          <w:color w:val="000089"/>
+          <w:sz w:val="17"/>
+          <w:szCs w:val="17"/>
+        </w:rPr>
+        <w:t>Email</w:t>
+      </w:r>
+      <w:r>
+        <w:rPr>
+          <w:rFonts w:ascii="UbuntuMono-Regular" w:hAnsi="UbuntuMono-Regular" w:cs="UbuntuMono-Regular"/>
+          <w:color w:val="000000"/>
+          <w:sz w:val="17"/>
+          <w:szCs w:val="17"/>
+        </w:rPr>
+        <w:t>;</w:t>
+      </w:r>
+    </w:p>
+    <w:p>
+      <w:pPr>
+        <w:pStyle w:val="NoSpacing"/>
+        <w:ind w:left="2160"/>
+        <w:rPr>
+          <w:rFonts w:ascii="UbuntuMono-Regular" w:hAnsi="UbuntuMono-Regular" w:cs="UbuntuMono-Regular"/>
+          <w:color w:val="000000"/>
+          <w:sz w:val="17"/>
+          <w:szCs w:val="17"/>
+        </w:rPr>
+      </w:pPr>
+      <w:r>
+        <w:rPr>
+          <w:rFonts w:ascii="UbuntuMono-Regular" w:hAnsi="UbuntuMono-Regular" w:cs="UbuntuMono-Regular"/>
+          <w:color w:val="000089"/>
+          <w:sz w:val="17"/>
+          <w:szCs w:val="17"/>
+        </w:rPr>
+        <w:t>user</w:t>
+      </w:r>
+      <w:r>
+        <w:rPr>
+          <w:rFonts w:ascii="UbuntuMono-Regular" w:hAnsi="UbuntuMono-Regular" w:cs="UbuntuMono-Regular"/>
+          <w:color w:val="000000"/>
+          <w:sz w:val="17"/>
+          <w:szCs w:val="17"/>
+        </w:rPr>
+        <w:t>.</w:t>
+      </w:r>
+      <w:r>
+        <w:rPr>
+          <w:rFonts w:ascii="UbuntuMono-Regular" w:hAnsi="UbuntuMono-Regular" w:cs="UbuntuMono-Regular"/>
+          <w:color w:val="000089"/>
+          <w:sz w:val="17"/>
+          <w:szCs w:val="17"/>
+        </w:rPr>
+        <w:t>Save</w:t>
+      </w:r>
+      <w:r>
+        <w:rPr>
+          <w:rFonts w:ascii="UbuntuMono-Regular" w:hAnsi="UbuntuMono-Regular" w:cs="UbuntuMono-Regular"/>
+          <w:color w:val="000000"/>
+          <w:sz w:val="17"/>
+          <w:szCs w:val="17"/>
+        </w:rPr>
+        <w:t>();</w:t>
+      </w:r>
+    </w:p>
+    <w:p>
+      <w:pPr>
+        <w:autoSpaceDE w:val="0"/>
+        <w:autoSpaceDN w:val="0"/>
+        <w:adjustRightInd w:val="0"/>
+        <w:spacing w:after="0"/>
+        <w:ind w:left="2160"/>
+        <w:rPr>
+          <w:rFonts w:ascii="UbuntuMono-Regular" w:hAnsi="UbuntuMono-Regular" w:cs="UbuntuMono-Regular"/>
+          <w:color w:val="000000"/>
+          <w:sz w:val="17"/>
+          <w:szCs w:val="17"/>
+        </w:rPr>
+      </w:pPr>
+      <w:r>
+        <w:rPr>
+          <w:rFonts w:ascii="UbuntuMono-Regular" w:hAnsi="UbuntuMono-Regular" w:cs="UbuntuMono-Regular"/>
+          <w:color w:val="000089"/>
+          <w:sz w:val="17"/>
+          <w:szCs w:val="17"/>
+        </w:rPr>
+        <w:t>_db</w:t>
+      </w:r>
+      <w:r>
+        <w:rPr>
+          <w:rFonts w:ascii="UbuntuMono-Regular" w:hAnsi="UbuntuMono-Regular" w:cs="UbuntuMono-Regular"/>
+          <w:color w:val="000000"/>
+          <w:sz w:val="17"/>
+          <w:szCs w:val="17"/>
+        </w:rPr>
+        <w:t>.</w:t>
+      </w:r>
+      <w:r>
+        <w:rPr>
+          <w:rFonts w:ascii="UbuntuMono-Regular" w:hAnsi="UbuntuMono-Regular" w:cs="UbuntuMono-Regular"/>
+          <w:color w:val="000089"/>
+          <w:sz w:val="17"/>
+          <w:szCs w:val="17"/>
+        </w:rPr>
+        <w:t>Commit</w:t>
+      </w:r>
+      <w:r>
+        <w:rPr>
+          <w:rFonts w:ascii="UbuntuMono-Regular" w:hAnsi="UbuntuMono-Regular" w:cs="UbuntuMono-Regular"/>
+          <w:color w:val="000000"/>
+          <w:sz w:val="17"/>
+          <w:szCs w:val="17"/>
+        </w:rPr>
+        <w:t>();</w:t>
+      </w:r>
+    </w:p>
+    <w:p>
+      <w:pPr>
+        <w:autoSpaceDE w:val="0"/>
+        <w:autoSpaceDN w:val="0"/>
+        <w:adjustRightInd w:val="0"/>
+        <w:spacing w:after="0"/>
+        <w:ind w:left="1440"/>
+        <w:rPr>
+          <w:rFonts w:ascii="UbuntuMono-Regular" w:hAnsi="UbuntuMono-Regular" w:cs="UbuntuMono-Regular"/>
+          <w:color w:val="000000"/>
+          <w:sz w:val="17"/>
+          <w:szCs w:val="17"/>
+        </w:rPr>
+      </w:pPr>
+      <w:r>
+        <w:rPr>
+          <w:rFonts w:ascii="UbuntuMono-Regular" w:hAnsi="UbuntuMono-Regular" w:cs="UbuntuMono-Regular"/>
+          <w:color w:val="000000"/>
+          <w:sz w:val="17"/>
+          <w:szCs w:val="17"/>
+        </w:rPr>
+        <w:t xml:space="preserve">} </w:t>
+      </w:r>
+      <w:r>
+        <w:rPr>
+          <w:rFonts w:ascii="UbuntuMono-Bold" w:hAnsi="UbuntuMono-Bold" w:cs="UbuntuMono-Bold"/>
+          <w:b/>
+          <w:bCs/>
+          <w:color w:val="00669A"/>
+          <w:sz w:val="17"/>
+          <w:szCs w:val="17"/>
+        </w:rPr>
+        <w:t xml:space="preserve">catch </w:t>
+      </w:r>
+      <w:r>
+        <w:rPr>
+          <w:rFonts w:ascii="UbuntuMono-Regular" w:hAnsi="UbuntuMono-Regular" w:cs="UbuntuMono-Regular"/>
+          <w:color w:val="000000"/>
+          <w:sz w:val="17"/>
+          <w:szCs w:val="17"/>
+        </w:rPr>
+        <w:t>{</w:t>
+      </w:r>
+    </w:p>
+    <w:p>
+      <w:pPr>
+        <w:autoSpaceDE w:val="0"/>
+        <w:autoSpaceDN w:val="0"/>
+        <w:adjustRightInd w:val="0"/>
+        <w:spacing w:after="0"/>
+        <w:ind w:left="2160"/>
+        <w:rPr>
+          <w:rFonts w:ascii="UbuntuMono-Regular" w:hAnsi="UbuntuMono-Regular" w:cs="UbuntuMono-Regular"/>
+          <w:color w:val="000000"/>
+          <w:sz w:val="17"/>
+          <w:szCs w:val="17"/>
+        </w:rPr>
+      </w:pPr>
+      <w:r>
+        <w:rPr>
+          <w:rFonts w:ascii="UbuntuMono-Regular" w:hAnsi="UbuntuMono-Regular" w:cs="UbuntuMono-Regular"/>
+          <w:color w:val="000089"/>
+          <w:sz w:val="17"/>
+          <w:szCs w:val="17"/>
+        </w:rPr>
+        <w:t>_db</w:t>
+      </w:r>
+      <w:r>
+        <w:rPr>
+          <w:rFonts w:ascii="UbuntuMono-Regular" w:hAnsi="UbuntuMono-Regular" w:cs="UbuntuMono-Regular"/>
+          <w:color w:val="000000"/>
+          <w:sz w:val="17"/>
+          <w:szCs w:val="17"/>
+        </w:rPr>
+        <w:t>.</w:t>
+      </w:r>
+      <w:r>
+        <w:rPr>
+          <w:rFonts w:ascii="UbuntuMono-Regular" w:hAnsi="UbuntuMono-Regular" w:cs="UbuntuMono-Regular"/>
+          <w:color w:val="000089"/>
+          <w:sz w:val="17"/>
+          <w:szCs w:val="17"/>
+        </w:rPr>
+        <w:t>Rollback</w:t>
+      </w:r>
+      <w:r>
+        <w:rPr>
+          <w:rFonts w:ascii="UbuntuMono-Regular" w:hAnsi="UbuntuMono-Regular" w:cs="UbuntuMono-Regular"/>
+          <w:color w:val="000000"/>
+          <w:sz w:val="17"/>
+          <w:szCs w:val="17"/>
+        </w:rPr>
+        <w:t>();</w:t>
+      </w:r>
+    </w:p>
+    <w:p>
+      <w:pPr>
+        <w:autoSpaceDE w:val="0"/>
+        <w:autoSpaceDN w:val="0"/>
+        <w:adjustRightInd w:val="0"/>
+        <w:spacing w:after="0"/>
+        <w:ind w:left="2160"/>
+        <w:rPr>
+          <w:rFonts w:ascii="UbuntuMono-Regular" w:hAnsi="UbuntuMono-Regular" w:cs="UbuntuMono-Regular"/>
+          <w:color w:val="000000"/>
+          <w:sz w:val="17"/>
+          <w:szCs w:val="17"/>
+        </w:rPr>
+      </w:pPr>
+      <w:r>
+        <w:rPr>
+          <w:rFonts w:ascii="UbuntuMono-Bold" w:hAnsi="UbuntuMono-Bold" w:cs="UbuntuMono-Bold"/>
+          <w:b/>
+          <w:bCs/>
+          <w:color w:val="00669A"/>
+          <w:sz w:val="17"/>
+          <w:szCs w:val="17"/>
+        </w:rPr>
+        <w:t>throw</w:t>
+      </w:r>
+      <w:r>
+        <w:rPr>
+          <w:rFonts w:ascii="UbuntuMono-Regular" w:hAnsi="UbuntuMono-Regular" w:cs="UbuntuMono-Regular"/>
+          <w:color w:val="000000"/>
+          <w:sz w:val="17"/>
+          <w:szCs w:val="17"/>
+        </w:rPr>
+        <w:t>;</w:t>
+      </w:r>
+    </w:p>
+    <w:p>
+      <w:pPr>
+        <w:autoSpaceDE w:val="0"/>
+        <w:autoSpaceDN w:val="0"/>
+        <w:adjustRightInd w:val="0"/>
+        <w:spacing w:after="0"/>
+        <w:ind w:left="1440"/>
+        <w:rPr>
+          <w:rFonts w:ascii="UbuntuMono-Regular" w:hAnsi="UbuntuMono-Regular" w:cs="UbuntuMono-Regular"/>
+          <w:color w:val="000000"/>
+          <w:sz w:val="17"/>
+          <w:szCs w:val="17"/>
+        </w:rPr>
+      </w:pPr>
+      <w:r>
+        <w:rPr>
+          <w:rFonts w:ascii="UbuntuMono-Regular" w:hAnsi="UbuntuMono-Regular" w:cs="UbuntuMono-Regular"/>
+          <w:color w:val="000000"/>
+          <w:sz w:val="17"/>
+          <w:szCs w:val="17"/>
+        </w:rPr>
+        <w:t>}</w:t>
+      </w:r>
+    </w:p>
+    <w:p>
+      <w:pPr>
+        <w:autoSpaceDE w:val="0"/>
+        <w:autoSpaceDN w:val="0"/>
+        <w:adjustRightInd w:val="0"/>
+        <w:spacing w:after="0"/>
+        <w:ind w:left="720"/>
+        <w:rPr>
+          <w:rFonts w:ascii="UbuntuMono-Regular" w:hAnsi="UbuntuMono-Regular" w:cs="UbuntuMono-Regular"/>
+          <w:color w:val="000000"/>
+          <w:sz w:val="17"/>
+          <w:szCs w:val="17"/>
+        </w:rPr>
+      </w:pPr>
+      <w:r>
+        <w:rPr>
+          <w:rFonts w:ascii="UbuntuMono-Regular" w:hAnsi="UbuntuMono-Regular" w:cs="UbuntuMono-Regular"/>
+          <w:color w:val="000000"/>
+          <w:sz w:val="17"/>
+          <w:szCs w:val="17"/>
+        </w:rPr>
+        <w:t>}</w:t>
+      </w:r>
+    </w:p>
+    <w:p>
+      <w:pPr>
+        <w:autoSpaceDE w:val="0"/>
+        <w:autoSpaceDN w:val="0"/>
+        <w:adjustRightInd w:val="0"/>
+        <w:spacing w:after="0"/>
+        <w:rPr>
+          <w:rFonts w:ascii="UbuntuMono-Regular" w:hAnsi="UbuntuMono-Regular" w:cs="UbuntuMono-Regular"/>
+          <w:color w:val="000000"/>
+          <w:sz w:val="17"/>
+          <w:szCs w:val="17"/>
+        </w:rPr>
+      </w:pPr>
+      <w:r>
+        <w:rPr>
+          <w:rFonts w:ascii="UbuntuMono-Regular" w:hAnsi="UbuntuMono-Regular" w:cs="UbuntuMono-Regular"/>
+          <w:color w:val="000000"/>
+          <w:sz w:val="17"/>
+          <w:szCs w:val="17"/>
+        </w:rPr>
+        <w:t>}</w:t>
+      </w:r>
+    </w:p>
+    <w:p>
+      <w:pPr>
+        <w:rPr>
+          <w:rFonts w:ascii="UbuntuMono-Regular" w:hAnsi="UbuntuMono-Regular" w:cs="UbuntuMono-Regular"/>
+          <w:color w:val="000000"/>
+          <w:sz w:val="17"/>
+          <w:szCs w:val="17"/>
+        </w:rPr>
+      </w:pPr>
+    </w:p>
+    <w:p>
+      <w:pPr>
+        <w:pStyle w:val="NoSpacing"/>
+        <w:rPr>
+          <w:b/>
+          <w:bCs/>
+        </w:rPr>
+      </w:pPr>
+      <w:r>
+        <w:rPr>
+          <w:b/>
+          <w:bCs/>
+        </w:rPr>
+        <w:t>The pattern</w:t>
+      </w:r>
+      <w:r>
+        <w:rPr>
+          <w:b/>
+          <w:bCs/>
+        </w:rPr>
+        <w:t>’</w:t>
+      </w:r>
+      <w:r>
+        <w:rPr>
+          <w:b/>
+          <w:bCs/>
+        </w:rPr>
+        <w:t>s goal is to encapsulate the complexity of mapping the in-memory object</w:t>
+      </w:r>
+    </w:p>
+    <w:p>
+      <w:pPr>
+        <w:pStyle w:val="NoSpacing"/>
+        <w:rPr>
+          <w:b/>
+          <w:bCs/>
+        </w:rPr>
+      </w:pPr>
+      <w:r>
+        <w:rPr>
+          <w:b/>
+          <w:bCs/>
+        </w:rPr>
+        <w:t>to the database</w:t>
+      </w:r>
+      <w:r>
+        <w:rPr>
+          <w:b/>
+          <w:bCs/>
+        </w:rPr>
+        <w:t>’</w:t>
+      </w:r>
+      <w:r>
+        <w:rPr>
+          <w:b/>
+          <w:bCs/>
+        </w:rPr>
+        <w:t>s schema.</w:t>
+      </w:r>
+    </w:p>
+    <w:p>
+      <w:pPr>
+        <w:pStyle w:val="NoSpacing"/>
+      </w:pPr>
+    </w:p>
+    <w:p>
+      <w:pPr>
+        <w:pStyle w:val="NoSpacing"/>
+      </w:pPr>
+      <w:r>
+        <w:rPr>
+          <w:b/>
+          <w:bCs/>
+        </w:rPr>
+        <w:t>In addition to being responsible for persistence, the active</w:t>
+      </w:r>
+      <w:r>
+        <w:rPr>
+          <w:b/>
+          <w:bCs/>
+        </w:rPr>
+        <w:t xml:space="preserve"> </w:t>
+      </w:r>
+      <w:r>
+        <w:rPr>
+          <w:b/>
+          <w:bCs/>
+        </w:rPr>
+        <w:t>record objects can contain business logic</w:t>
+      </w:r>
+      <w:r>
+        <w:t xml:space="preserve"> for example</w:t>
+      </w:r>
+      <w:r>
+        <w:t>:</w:t>
+      </w:r>
+    </w:p>
+    <w:p>
+      <w:pPr>
+        <w:pStyle w:val="NoSpacing"/>
+        <w:numPr>
+          <w:ilvl w:val="0"/>
+          <w:numId w:val="39"/>
+        </w:numPr>
+      </w:pPr>
+      <w:r>
+        <w:t>validating new values assigned</w:t>
+      </w:r>
+      <w:r>
+        <w:t xml:space="preserve"> </w:t>
+      </w:r>
+      <w:r>
+        <w:t>to the fields</w:t>
+      </w:r>
+    </w:p>
+    <w:p>
+      <w:pPr>
+        <w:pStyle w:val="NoSpacing"/>
+        <w:numPr>
+          <w:ilvl w:val="0"/>
+          <w:numId w:val="39"/>
+        </w:numPr>
+      </w:pPr>
+      <w:r>
+        <w:t>or even implementing business-related procedures that manipulate an</w:t>
+      </w:r>
+      <w:r>
+        <w:t xml:space="preserve"> </w:t>
+      </w:r>
+      <w:r>
+        <w:t>object</w:t>
+      </w:r>
+      <w:r>
+        <w:t>’</w:t>
+      </w:r>
+      <w:r>
+        <w:t>s data.</w:t>
+      </w:r>
+    </w:p>
+    <w:p>
+      <w:pPr>
+        <w:pStyle w:val="NoSpacing"/>
+      </w:pPr>
+    </w:p>
+    <w:p>
+      <w:pPr>
+        <w:pStyle w:val="NoSpacing"/>
+        <w:rPr>
+          <w:i/>
+          <w:iCs/>
+        </w:rPr>
+      </w:pPr>
+      <w:r>
+        <w:rPr>
+          <w:i/>
+          <w:iCs/>
+        </w:rPr>
+        <w:t>I add: I’m not quite sure at the moment but I think the business logic here does not mean like actual business, but some methods that manipulate that particular entity in the database</w:t>
+      </w:r>
+      <w:r>
+        <w:rPr>
+          <w:i/>
+          <w:iCs/>
+        </w:rPr>
+        <w:t>, as he mentions afterwards:</w:t>
+      </w:r>
+    </w:p>
+    <w:p>
+      <w:pPr>
+        <w:pStyle w:val="NoSpacing"/>
+        <w:ind w:left="360"/>
+      </w:pPr>
+    </w:p>
+    <w:p>
+      <w:pPr>
+        <w:pStyle w:val="NoSpacing"/>
+      </w:pPr>
+      <w:r>
+        <w:lastRenderedPageBreak/>
+        <w:t xml:space="preserve">That said, </w:t>
+      </w:r>
+      <w:r>
+        <w:rPr>
+          <w:b/>
+          <w:bCs/>
+        </w:rPr>
+        <w:t>the distinctive feature of an active record object is the separation</w:t>
+      </w:r>
+      <w:r>
+        <w:rPr>
+          <w:b/>
+          <w:bCs/>
+        </w:rPr>
+        <w:t xml:space="preserve"> </w:t>
+      </w:r>
+      <w:r>
+        <w:rPr>
+          <w:b/>
+          <w:bCs/>
+        </w:rPr>
+        <w:t>of data structures and behavior (business logic).</w:t>
+      </w:r>
+      <w:r>
+        <w:t xml:space="preserve"> Usually, an active record</w:t>
+      </w:r>
+      <w:r>
+        <w:t>’</w:t>
+      </w:r>
+      <w:r>
+        <w:t>s fields</w:t>
+      </w:r>
+      <w:r>
+        <w:t xml:space="preserve"> </w:t>
+      </w:r>
+      <w:r>
+        <w:t>have public getters and setters that allow external procedures to modify its state.</w:t>
+      </w:r>
+    </w:p>
+    <w:p>
+      <w:pPr>
+        <w:pStyle w:val="NoSpacing"/>
+        <w:rPr>
+          <w:color w:val="FF0000"/>
+        </w:rPr>
+      </w:pPr>
+      <w:r>
+        <w:rPr>
+          <w:color w:val="FF0000"/>
+        </w:rPr>
+        <w:t>The above statement is a bit unclear at the moment.</w:t>
+      </w:r>
+    </w:p>
+    <w:p>
+      <w:pPr>
+        <w:pStyle w:val="Heading2"/>
+      </w:pPr>
+      <w:r>
+        <w:t>When to User Active Record?</w:t>
+      </w:r>
+      <w:r>
+        <w:t>(Important)</w:t>
+      </w:r>
+    </w:p>
+    <w:p>
+      <w:pPr>
+        <w:pStyle w:val="NoSpacing"/>
+        <w:rPr>
+          <w:b/>
+          <w:bCs/>
+          <w:highlight w:val="yellow"/>
+        </w:rPr>
+      </w:pPr>
+      <w:r>
+        <w:t>Because</w:t>
+      </w:r>
+      <w:r>
+        <w:rPr>
+          <w:b/>
+          <w:bCs/>
+        </w:rPr>
+        <w:t xml:space="preserve"> </w:t>
+      </w:r>
+      <w:r>
+        <w:rPr>
+          <w:b/>
+          <w:bCs/>
+          <w:highlight w:val="yellow"/>
+        </w:rPr>
+        <w:t>an active record is essentially a transaction script that optimizes access to</w:t>
+      </w:r>
+    </w:p>
+    <w:p>
+      <w:pPr>
+        <w:pStyle w:val="NoSpacing"/>
+        <w:rPr>
+          <w:b/>
+          <w:bCs/>
+        </w:rPr>
+      </w:pPr>
+      <w:r>
+        <w:rPr>
+          <w:b/>
+          <w:bCs/>
+          <w:highlight w:val="yellow"/>
+        </w:rPr>
+        <w:t>databases</w:t>
+      </w:r>
+      <w:r>
+        <w:t xml:space="preserve">, this pattern can only support relatively simple business logic, </w:t>
+      </w:r>
+      <w:r>
+        <w:rPr>
+          <w:b/>
+          <w:bCs/>
+        </w:rPr>
+        <w:t>such as</w:t>
+      </w:r>
+    </w:p>
+    <w:p>
+      <w:pPr>
+        <w:pStyle w:val="NoSpacing"/>
+        <w:rPr>
+          <w:b/>
+          <w:bCs/>
+        </w:rPr>
+      </w:pPr>
+      <w:r>
+        <w:rPr>
+          <w:b/>
+          <w:bCs/>
+        </w:rPr>
+        <w:t xml:space="preserve">CRUD operations, </w:t>
+      </w:r>
+      <w:r>
+        <w:rPr>
+          <w:b/>
+          <w:bCs/>
+          <w:highlight w:val="yellow"/>
+        </w:rPr>
+        <w:t>which, at most, validate the user</w:t>
+      </w:r>
+      <w:r>
+        <w:rPr>
+          <w:b/>
+          <w:bCs/>
+          <w:highlight w:val="yellow"/>
+        </w:rPr>
+        <w:t>’</w:t>
+      </w:r>
+      <w:r>
+        <w:rPr>
+          <w:b/>
+          <w:bCs/>
+          <w:highlight w:val="yellow"/>
+        </w:rPr>
+        <w:t>s input.</w:t>
+      </w:r>
+    </w:p>
+    <w:p>
+      <w:pPr>
+        <w:pStyle w:val="NoSpacing"/>
+      </w:pPr>
+    </w:p>
+    <w:p>
+      <w:pPr>
+        <w:pStyle w:val="NoSpacing"/>
+      </w:pPr>
+      <w:r>
+        <w:t>Accordingly, as in the case of the transaction script pattern, the active record pattern</w:t>
+      </w:r>
+    </w:p>
+    <w:p>
+      <w:pPr>
+        <w:pStyle w:val="NoSpacing"/>
+      </w:pPr>
+      <w:r>
+        <w:t>lends itself to</w:t>
+      </w:r>
+      <w:r>
+        <w:t>:</w:t>
+      </w:r>
+    </w:p>
+    <w:p>
+      <w:pPr>
+        <w:pStyle w:val="NoSpacing"/>
+        <w:numPr>
+          <w:ilvl w:val="0"/>
+          <w:numId w:val="40"/>
+        </w:numPr>
+        <w:rPr>
+          <w:b/>
+          <w:bCs/>
+        </w:rPr>
+      </w:pPr>
+      <w:r>
+        <w:rPr>
+          <w:b/>
+          <w:bCs/>
+        </w:rPr>
+        <w:t>supporting subdomains</w:t>
+      </w:r>
+    </w:p>
+    <w:p>
+      <w:pPr>
+        <w:pStyle w:val="NoSpacing"/>
+        <w:numPr>
+          <w:ilvl w:val="0"/>
+          <w:numId w:val="40"/>
+        </w:numPr>
+        <w:rPr>
+          <w:b/>
+          <w:bCs/>
+        </w:rPr>
+      </w:pPr>
+      <w:r>
+        <w:rPr>
+          <w:b/>
+          <w:bCs/>
+        </w:rPr>
+        <w:t>integration of external solutions for generic</w:t>
+      </w:r>
+      <w:r>
+        <w:rPr>
+          <w:b/>
+          <w:bCs/>
+        </w:rPr>
+        <w:t xml:space="preserve"> </w:t>
+      </w:r>
+      <w:r>
+        <w:rPr>
+          <w:b/>
+          <w:bCs/>
+        </w:rPr>
+        <w:t>subdomains</w:t>
+      </w:r>
+      <w:r>
+        <w:rPr>
+          <w:b/>
+          <w:bCs/>
+        </w:rPr>
+        <w:t xml:space="preserve"> </w:t>
+      </w:r>
+      <w:r>
+        <w:rPr>
+          <w:i/>
+          <w:iCs/>
+        </w:rPr>
+        <w:t>(</w:t>
+      </w:r>
+      <w:r>
+        <w:rPr>
+          <w:i/>
+          <w:iCs/>
+        </w:rPr>
+        <w:t>I think he means when you for example interact with an open source</w:t>
+      </w:r>
+      <w:r>
+        <w:rPr>
+          <w:i/>
+          <w:iCs/>
+        </w:rPr>
+        <w:t>, or paid</w:t>
+      </w:r>
+      <w:r>
+        <w:rPr>
+          <w:i/>
+          <w:iCs/>
+        </w:rPr>
+        <w:t xml:space="preserve"> generic solution and all you need is some simple operations</w:t>
+      </w:r>
+      <w:r>
+        <w:rPr>
+          <w:i/>
+          <w:iCs/>
+        </w:rPr>
+        <w:t>)</w:t>
+      </w:r>
+    </w:p>
+    <w:p>
+      <w:pPr>
+        <w:pStyle w:val="NoSpacing"/>
+        <w:numPr>
+          <w:ilvl w:val="0"/>
+          <w:numId w:val="40"/>
+        </w:numPr>
+        <w:rPr>
+          <w:b/>
+          <w:bCs/>
+        </w:rPr>
+      </w:pPr>
+      <w:r>
+        <w:rPr>
+          <w:b/>
+          <w:bCs/>
+        </w:rPr>
+        <w:t>or model transformation tasks.</w:t>
+      </w:r>
+      <w:r>
+        <w:rPr>
+          <w:b/>
+          <w:bCs/>
+        </w:rPr>
+        <w:t xml:space="preserve"> </w:t>
+      </w:r>
+      <w:r>
+        <w:rPr>
+          <w:i/>
+          <w:iCs/>
+          <w:sz w:val="20"/>
+          <w:szCs w:val="20"/>
+        </w:rPr>
+        <w:t>(I think he means CRUD)</w:t>
+      </w:r>
+    </w:p>
+    <w:p>
+      <w:pPr>
+        <w:pStyle w:val="NoSpacing"/>
+        <w:ind w:left="360"/>
+      </w:pPr>
+    </w:p>
+    <w:p>
+      <w:pPr>
+        <w:pStyle w:val="NoSpacing"/>
+      </w:pPr>
+      <w:r>
+        <w:t>The difference between the patterns is</w:t>
+      </w:r>
+      <w:r>
+        <w:t xml:space="preserve"> </w:t>
+      </w:r>
+      <w:r>
+        <w:t>that active record addresses the complexity of mapping complicated data structures</w:t>
+      </w:r>
+      <w:r>
+        <w:t xml:space="preserve"> </w:t>
+      </w:r>
+      <w:r>
+        <w:t>to a database</w:t>
+      </w:r>
+      <w:r>
+        <w:t>’</w:t>
+      </w:r>
+      <w:r>
+        <w:t>s schema.</w:t>
+      </w:r>
+    </w:p>
+    <w:p>
+      <w:pPr>
+        <w:pStyle w:val="NoSpacing"/>
+      </w:pPr>
+    </w:p>
+    <w:p>
+      <w:pPr>
+        <w:pStyle w:val="NoSpacing"/>
+        <w:rPr>
+          <w:highlight w:val="yellow"/>
+        </w:rPr>
+      </w:pPr>
+      <w:r>
+        <w:rPr>
+          <w:highlight w:val="yellow"/>
+        </w:rPr>
+        <w:t xml:space="preserve">The active record pattern is also known as an </w:t>
+      </w:r>
+      <w:r>
+        <w:rPr>
+          <w:rFonts w:ascii="MinionPro-It" w:eastAsia="MinionPro-It" w:cs="MinionPro-It"/>
+          <w:b/>
+          <w:bCs/>
+          <w:i/>
+          <w:iCs/>
+          <w:highlight w:val="yellow"/>
+        </w:rPr>
+        <w:t>anemic domain model antipattern</w:t>
+      </w:r>
+      <w:r>
+        <w:rPr>
+          <w:highlight w:val="yellow"/>
+        </w:rPr>
+        <w:t>,</w:t>
+      </w:r>
+      <w:r>
+        <w:rPr>
+          <w:highlight w:val="yellow"/>
+        </w:rPr>
+        <w:t xml:space="preserve"> in</w:t>
+      </w:r>
+    </w:p>
+    <w:p>
+      <w:pPr>
+        <w:pStyle w:val="NoSpacing"/>
+      </w:pPr>
+      <w:r>
+        <w:rPr>
+          <w:highlight w:val="yellow"/>
+        </w:rPr>
+        <w:t>other words, an improperly designed domain model.</w:t>
+      </w:r>
+    </w:p>
+    <w:p>
+      <w:pPr>
+        <w:pStyle w:val="NoSpacing"/>
+      </w:pPr>
+    </w:p>
+    <w:p>
+      <w:pPr>
+        <w:pStyle w:val="NoSpacing"/>
+      </w:pPr>
+      <w:r>
+        <w:t>I prefer to restrain from the</w:t>
+      </w:r>
+      <w:r>
+        <w:t xml:space="preserve"> </w:t>
+      </w:r>
+      <w:r>
+        <w:t xml:space="preserve">negative connotation of the words </w:t>
+      </w:r>
+      <w:r>
+        <w:rPr>
+          <w:rFonts w:ascii="MinionPro-It" w:eastAsia="MinionPro-It" w:cs="MinionPro-It"/>
+          <w:i/>
+          <w:iCs/>
+        </w:rPr>
+        <w:t xml:space="preserve">anemic </w:t>
+      </w:r>
+      <w:r>
+        <w:t xml:space="preserve">and </w:t>
+      </w:r>
+      <w:r>
+        <w:rPr>
+          <w:rFonts w:ascii="MinionPro-It" w:eastAsia="MinionPro-It" w:cs="MinionPro-It"/>
+          <w:i/>
+          <w:iCs/>
+        </w:rPr>
+        <w:t>antipattern</w:t>
+      </w:r>
+      <w:r>
+        <w:t>. This pattern is a tool. Like</w:t>
+      </w:r>
+      <w:r>
+        <w:t xml:space="preserve"> </w:t>
+      </w:r>
+      <w:r>
+        <w:t>any tool, it can solve problems, but it can potentially introduce more harm than good</w:t>
+      </w:r>
+      <w:r>
+        <w:t xml:space="preserve"> </w:t>
+      </w:r>
+      <w:r>
+        <w:t xml:space="preserve">when applied in the wrong context. </w:t>
+      </w:r>
+      <w:r>
+        <w:rPr>
+          <w:b/>
+          <w:bCs/>
+        </w:rPr>
+        <w:t>There is nothing wrong with using active records</w:t>
+      </w:r>
+      <w:r>
+        <w:rPr>
+          <w:b/>
+          <w:bCs/>
+        </w:rPr>
+        <w:t xml:space="preserve"> </w:t>
+      </w:r>
+      <w:r>
+        <w:rPr>
+          <w:b/>
+          <w:bCs/>
+        </w:rPr>
+        <w:t>when the business logic is simple.</w:t>
+      </w:r>
+      <w:r>
+        <w:t xml:space="preserve"> </w:t>
+      </w:r>
+      <w:r>
+        <w:rPr>
+          <w:b/>
+          <w:bCs/>
+        </w:rPr>
+        <w:t>Furthermore, using a more elaborate pattern when</w:t>
+      </w:r>
+      <w:r>
+        <w:rPr>
+          <w:b/>
+          <w:bCs/>
+        </w:rPr>
+        <w:t xml:space="preserve"> </w:t>
+      </w:r>
+      <w:r>
+        <w:rPr>
+          <w:b/>
+          <w:bCs/>
+        </w:rPr>
+        <w:t>implementing simple business logic will also result in harm by introducing accidental</w:t>
+      </w:r>
+      <w:r>
+        <w:rPr>
+          <w:b/>
+          <w:bCs/>
+        </w:rPr>
+        <w:t xml:space="preserve"> </w:t>
+      </w:r>
+      <w:r>
+        <w:rPr>
+          <w:b/>
+          <w:bCs/>
+        </w:rPr>
+        <w:t>complexity.</w:t>
+      </w:r>
+    </w:p>
+    <w:p>
+      <w:pPr>
+        <w:pStyle w:val="NoSpacing"/>
+      </w:pPr>
+    </w:p>
+    <w:p>
+      <w:pPr>
+        <w:pStyle w:val="NoSpacing"/>
+      </w:pPr>
+      <w:r>
+        <w:t xml:space="preserve">In the next chapter, </w:t>
+      </w:r>
+      <w:r>
+        <w:t>we</w:t>
+      </w:r>
+      <w:r>
+        <w:t xml:space="preserve"> will learn what a domain model is and how it</w:t>
+      </w:r>
+      <w:r>
+        <w:t xml:space="preserve"> </w:t>
+      </w:r>
+      <w:r>
+        <w:t>differs from an active record pattern.</w:t>
+      </w:r>
+    </w:p>
+    <w:p>
+      <w:pPr>
+        <w:pStyle w:val="Heading1"/>
+      </w:pPr>
+      <w:r>
+        <w:t>Be Pragmatic</w:t>
+      </w:r>
+    </w:p>
+    <w:p>
+      <w:pPr>
+        <w:pStyle w:val="NoSpacing"/>
+      </w:pPr>
+      <w:r>
+        <w:t>Although business data is important and the code we design and build should protect</w:t>
+      </w:r>
+    </w:p>
+    <w:p>
+      <w:pPr>
+        <w:pStyle w:val="NoSpacing"/>
+      </w:pPr>
+      <w:r>
+        <w:t>its integrity, there are cases in which a pragmatic approach is more desirable.</w:t>
+      </w:r>
+    </w:p>
+    <w:p>
+      <w:pPr>
+        <w:pStyle w:val="NoSpacing"/>
+        <w:rPr>
+          <w:b/>
+          <w:bCs/>
+        </w:rPr>
+      </w:pPr>
+      <w:r>
+        <w:rPr>
+          <w:b/>
+          <w:bCs/>
+        </w:rPr>
+        <w:t>Especially at high levels of scale, there are cases when data consistency guarantees can</w:t>
+      </w:r>
+      <w:r>
+        <w:rPr>
+          <w:b/>
+          <w:bCs/>
+        </w:rPr>
+        <w:t xml:space="preserve"> </w:t>
+      </w:r>
+      <w:r>
+        <w:rPr>
+          <w:b/>
+          <w:bCs/>
+        </w:rPr>
+        <w:t>be relaxed.</w:t>
+      </w:r>
+      <w:r>
+        <w:t xml:space="preserve"> Check whether corrupting the state of one record out of 1 million is really</w:t>
+      </w:r>
+    </w:p>
+    <w:p>
+      <w:pPr>
+        <w:pStyle w:val="NoSpacing"/>
+      </w:pPr>
+      <w:r>
+        <w:t>a showstopper for the business and whether it can negatively affect the performance</w:t>
+      </w:r>
+    </w:p>
+    <w:p>
+      <w:pPr>
+        <w:pStyle w:val="NoSpacing"/>
+      </w:pPr>
+      <w:r>
+        <w:t>and profitability of the business. For example, let</w:t>
+      </w:r>
+      <w:r>
+        <w:t>’</w:t>
+      </w:r>
+      <w:r>
+        <w:t>s assume you are building a system</w:t>
+      </w:r>
+    </w:p>
+    <w:p>
+      <w:pPr>
+        <w:pStyle w:val="NoSpacing"/>
+      </w:pPr>
+      <w:r>
+        <w:t>that ingests billions of events per day from IoT devices. Is it a big deal if 0.001% of the</w:t>
+      </w:r>
+    </w:p>
+    <w:p>
+      <w:pPr>
+        <w:pStyle w:val="NoSpacing"/>
+      </w:pPr>
+      <w:r>
+        <w:t>events will be duplicated or lost?</w:t>
+      </w:r>
+    </w:p>
+    <w:p>
+      <w:pPr>
+        <w:pStyle w:val="NoSpacing"/>
+      </w:pPr>
+      <w:r>
+        <w:t>As always, there are no universal laws. It all depends on the business domain you are</w:t>
+      </w:r>
+    </w:p>
+    <w:p>
+      <w:pPr>
+        <w:pStyle w:val="NoSpacing"/>
+        <w:rPr>
+          <w:b/>
+          <w:bCs/>
+        </w:rPr>
+      </w:pPr>
+      <w:r>
+        <w:t xml:space="preserve">working in. </w:t>
+      </w:r>
+      <w:r>
+        <w:rPr>
+          <w:b/>
+          <w:bCs/>
+        </w:rPr>
+        <w:t>It</w:t>
+      </w:r>
+      <w:r>
+        <w:rPr>
+          <w:b/>
+          <w:bCs/>
+        </w:rPr>
+        <w:t>’</w:t>
+      </w:r>
+      <w:r>
+        <w:rPr>
+          <w:b/>
+          <w:bCs/>
+        </w:rPr>
+        <w:t xml:space="preserve">s OK to </w:t>
+      </w:r>
+      <w:r>
+        <w:rPr>
+          <w:b/>
+          <w:bCs/>
+        </w:rPr>
+        <w:t>“</w:t>
+      </w:r>
+      <w:r>
+        <w:rPr>
+          <w:b/>
+          <w:bCs/>
+        </w:rPr>
+        <w:t>cut corners</w:t>
+      </w:r>
+      <w:r>
+        <w:rPr>
+          <w:b/>
+          <w:bCs/>
+        </w:rPr>
+        <w:t>”</w:t>
+      </w:r>
+      <w:r>
+        <w:rPr>
+          <w:b/>
+          <w:bCs/>
+        </w:rPr>
+        <w:t xml:space="preserve"> where possible; just make sure you evaluate the</w:t>
+      </w:r>
+    </w:p>
+    <w:p>
+      <w:pPr>
+        <w:pStyle w:val="NoSpacing"/>
+        <w:rPr>
+          <w:b/>
+          <w:bCs/>
+        </w:rPr>
+      </w:pPr>
+      <w:r>
+        <w:rPr>
+          <w:b/>
+          <w:bCs/>
+        </w:rPr>
+        <w:t>risks and business implications.</w:t>
+      </w:r>
+    </w:p>
+    <w:p>
+      <w:pPr>
+        <w:pStyle w:val="Heading1"/>
+      </w:pPr>
+      <w:r>
+        <w:lastRenderedPageBreak/>
+        <w:t>Conclusion</w:t>
+      </w:r>
+    </w:p>
+    <w:p>
+      <w:pPr>
+        <w:pStyle w:val="NoSpacing"/>
+      </w:pPr>
+      <w:r>
+        <w:t>The transaction script pattern lends itself to supporting</w:t>
+      </w:r>
+      <w:r>
+        <w:t xml:space="preserve"> </w:t>
+      </w:r>
+      <w:r>
+        <w:t>subdomains, with business logic resembling simple, ETL-like operations.</w:t>
+      </w:r>
+    </w:p>
+    <w:p>
+      <w:pPr>
+        <w:pStyle w:val="NoSpacing"/>
+        <w:rPr>
+          <w:rFonts w:ascii="MinionPro-It" w:eastAsia="MinionPro-It" w:cs="MinionPro-It"/>
+          <w:i/>
+          <w:iCs/>
+        </w:rPr>
+      </w:pPr>
+    </w:p>
+    <w:p>
+      <w:pPr>
+        <w:pStyle w:val="NoSpacing"/>
+        <w:rPr>
+          <w:b/>
+          <w:bCs/>
+          <w:highlight w:val="yellow"/>
+        </w:rPr>
+      </w:pPr>
+      <w:r>
+        <w:rPr>
+          <w:b/>
+          <w:bCs/>
+          <w:highlight w:val="yellow"/>
+        </w:rPr>
+        <w:t>When the business logic is simple but operates on complicated data structures,</w:t>
+      </w:r>
+    </w:p>
+    <w:p>
+      <w:pPr>
+        <w:pStyle w:val="NoSpacing"/>
+      </w:pPr>
+      <w:r>
+        <w:rPr>
+          <w:b/>
+          <w:bCs/>
+          <w:highlight w:val="yellow"/>
+        </w:rPr>
+        <w:t>you can implement those data structures as active records.</w:t>
+      </w:r>
+      <w:r>
+        <w:t xml:space="preserve"> </w:t>
+      </w:r>
+    </w:p>
+    <w:p>
+      <w:pPr>
+        <w:pStyle w:val="NoSpacing"/>
+      </w:pPr>
+      <w:r>
+        <w:t>An active record</w:t>
+      </w:r>
+      <w:r>
+        <w:t xml:space="preserve"> </w:t>
+      </w:r>
+      <w:r>
+        <w:t>object is a data structure that provides simple CRUD data access methods.</w:t>
+      </w:r>
     </w:p>
     <w:sectPr>
       <w:pgSz w:w="12240" w:h="15840"/>
@@ -4121,6 +6338,232 @@
     </w:lvl>
   </w:abstractNum>
   <w:abstractNum w:abstractNumId="10" w15:restartNumberingAfterBreak="0">
+    <w:nsid w:val="09E830C2"/>
+    <w:multiLevelType w:val="hybridMultilevel"/>
+    <w:tmpl w:val="7AC2D714"/>
+    <w:lvl w:ilvl="0" w:tplc="04090001">
+      <w:start w:val="1"/>
+      <w:numFmt w:val="bullet"/>
+      <w:lvlText w:val=""/>
+      <w:lvlJc w:val="left"/>
+      <w:pPr>
+        <w:ind w:left="720" w:hanging="360"/>
+      </w:pPr>
+      <w:rPr>
+        <w:rFonts w:ascii="Symbol" w:hAnsi="Symbol" w:hint="default"/>
+      </w:rPr>
+    </w:lvl>
+    <w:lvl w:ilvl="1" w:tplc="04090003" w:tentative="1">
+      <w:start w:val="1"/>
+      <w:numFmt w:val="bullet"/>
+      <w:lvlText w:val="o"/>
+      <w:lvlJc w:val="left"/>
+      <w:pPr>
+        <w:ind w:left="1440" w:hanging="360"/>
+      </w:pPr>
+      <w:rPr>
+        <w:rFonts w:ascii="Courier New" w:hAnsi="Courier New" w:cs="Courier New" w:hint="default"/>
+      </w:rPr>
+    </w:lvl>
+    <w:lvl w:ilvl="2" w:tplc="04090005" w:tentative="1">
+      <w:start w:val="1"/>
+      <w:numFmt w:val="bullet"/>
+      <w:lvlText w:val=""/>
+      <w:lvlJc w:val="left"/>
+      <w:pPr>
+        <w:ind w:left="2160" w:hanging="360"/>
+      </w:pPr>
+      <w:rPr>
+        <w:rFonts w:ascii="Wingdings" w:hAnsi="Wingdings" w:hint="default"/>
+      </w:rPr>
+    </w:lvl>
+    <w:lvl w:ilvl="3" w:tplc="04090001" w:tentative="1">
+      <w:start w:val="1"/>
+      <w:numFmt w:val="bullet"/>
+      <w:lvlText w:val=""/>
+      <w:lvlJc w:val="left"/>
+      <w:pPr>
+        <w:ind w:left="2880" w:hanging="360"/>
+      </w:pPr>
+      <w:rPr>
+        <w:rFonts w:ascii="Symbol" w:hAnsi="Symbol" w:hint="default"/>
+      </w:rPr>
+    </w:lvl>
+    <w:lvl w:ilvl="4" w:tplc="04090003" w:tentative="1">
+      <w:start w:val="1"/>
+      <w:numFmt w:val="bullet"/>
+      <w:lvlText w:val="o"/>
+      <w:lvlJc w:val="left"/>
+      <w:pPr>
+        <w:ind w:left="3600" w:hanging="360"/>
+      </w:pPr>
+      <w:rPr>
+        <w:rFonts w:ascii="Courier New" w:hAnsi="Courier New" w:cs="Courier New" w:hint="default"/>
+      </w:rPr>
+    </w:lvl>
+    <w:lvl w:ilvl="5" w:tplc="04090005" w:tentative="1">
+      <w:start w:val="1"/>
+      <w:numFmt w:val="bullet"/>
+      <w:lvlText w:val=""/>
+      <w:lvlJc w:val="left"/>
+      <w:pPr>
+        <w:ind w:left="4320" w:hanging="360"/>
+      </w:pPr>
+      <w:rPr>
+        <w:rFonts w:ascii="Wingdings" w:hAnsi="Wingdings" w:hint="default"/>
+      </w:rPr>
+    </w:lvl>
+    <w:lvl w:ilvl="6" w:tplc="04090001" w:tentative="1">
+      <w:start w:val="1"/>
+      <w:numFmt w:val="bullet"/>
+      <w:lvlText w:val=""/>
+      <w:lvlJc w:val="left"/>
+      <w:pPr>
+        <w:ind w:left="5040" w:hanging="360"/>
+      </w:pPr>
+      <w:rPr>
+        <w:rFonts w:ascii="Symbol" w:hAnsi="Symbol" w:hint="default"/>
+      </w:rPr>
+    </w:lvl>
+    <w:lvl w:ilvl="7" w:tplc="04090003" w:tentative="1">
+      <w:start w:val="1"/>
+      <w:numFmt w:val="bullet"/>
+      <w:lvlText w:val="o"/>
+      <w:lvlJc w:val="left"/>
+      <w:pPr>
+        <w:ind w:left="5760" w:hanging="360"/>
+      </w:pPr>
+      <w:rPr>
+        <w:rFonts w:ascii="Courier New" w:hAnsi="Courier New" w:cs="Courier New" w:hint="default"/>
+      </w:rPr>
+    </w:lvl>
+    <w:lvl w:ilvl="8" w:tplc="04090005" w:tentative="1">
+      <w:start w:val="1"/>
+      <w:numFmt w:val="bullet"/>
+      <w:lvlText w:val=""/>
+      <w:lvlJc w:val="left"/>
+      <w:pPr>
+        <w:ind w:left="6480" w:hanging="360"/>
+      </w:pPr>
+      <w:rPr>
+        <w:rFonts w:ascii="Wingdings" w:hAnsi="Wingdings" w:hint="default"/>
+      </w:rPr>
+    </w:lvl>
+  </w:abstractNum>
+  <w:abstractNum w:abstractNumId="11" w15:restartNumberingAfterBreak="0">
+    <w:nsid w:val="0C45775F"/>
+    <w:multiLevelType w:val="hybridMultilevel"/>
+    <w:tmpl w:val="76C84950"/>
+    <w:lvl w:ilvl="0" w:tplc="04090001">
+      <w:start w:val="1"/>
+      <w:numFmt w:val="bullet"/>
+      <w:lvlText w:val=""/>
+      <w:lvlJc w:val="left"/>
+      <w:pPr>
+        <w:ind w:left="720" w:hanging="360"/>
+      </w:pPr>
+      <w:rPr>
+        <w:rFonts w:ascii="Symbol" w:hAnsi="Symbol" w:hint="default"/>
+      </w:rPr>
+    </w:lvl>
+    <w:lvl w:ilvl="1" w:tplc="04090003" w:tentative="1">
+      <w:start w:val="1"/>
+      <w:numFmt w:val="bullet"/>
+      <w:lvlText w:val="o"/>
+      <w:lvlJc w:val="left"/>
+      <w:pPr>
+        <w:ind w:left="1440" w:hanging="360"/>
+      </w:pPr>
+      <w:rPr>
+        <w:rFonts w:ascii="Courier New" w:hAnsi="Courier New" w:cs="Courier New" w:hint="default"/>
+      </w:rPr>
+    </w:lvl>
+    <w:lvl w:ilvl="2" w:tplc="04090005" w:tentative="1">
+      <w:start w:val="1"/>
+      <w:numFmt w:val="bullet"/>
+      <w:lvlText w:val=""/>
+      <w:lvlJc w:val="left"/>
+      <w:pPr>
+        <w:ind w:left="2160" w:hanging="360"/>
+      </w:pPr>
+      <w:rPr>
+        <w:rFonts w:ascii="Wingdings" w:hAnsi="Wingdings" w:hint="default"/>
+      </w:rPr>
+    </w:lvl>
+    <w:lvl w:ilvl="3" w:tplc="04090001" w:tentative="1">
+      <w:start w:val="1"/>
+      <w:numFmt w:val="bullet"/>
+      <w:lvlText w:val=""/>
+      <w:lvlJc w:val="left"/>
+      <w:pPr>
+        <w:ind w:left="2880" w:hanging="360"/>
+      </w:pPr>
+      <w:rPr>
+        <w:rFonts w:ascii="Symbol" w:hAnsi="Symbol" w:hint="default"/>
+      </w:rPr>
+    </w:lvl>
+    <w:lvl w:ilvl="4" w:tplc="04090003" w:tentative="1">
+      <w:start w:val="1"/>
+      <w:numFmt w:val="bullet"/>
+      <w:lvlText w:val="o"/>
+      <w:lvlJc w:val="left"/>
+      <w:pPr>
+        <w:ind w:left="3600" w:hanging="360"/>
+      </w:pPr>
+      <w:rPr>
+        <w:rFonts w:ascii="Courier New" w:hAnsi="Courier New" w:cs="Courier New" w:hint="default"/>
+      </w:rPr>
+    </w:lvl>
+    <w:lvl w:ilvl="5" w:tplc="04090005" w:tentative="1">
+      <w:start w:val="1"/>
+      <w:numFmt w:val="bullet"/>
+      <w:lvlText w:val=""/>
+      <w:lvlJc w:val="left"/>
+      <w:pPr>
+        <w:ind w:left="4320" w:hanging="360"/>
+      </w:pPr>
+      <w:rPr>
+        <w:rFonts w:ascii="Wingdings" w:hAnsi="Wingdings" w:hint="default"/>
+      </w:rPr>
+    </w:lvl>
+    <w:lvl w:ilvl="6" w:tplc="04090001" w:tentative="1">
+      <w:start w:val="1"/>
+      <w:numFmt w:val="bullet"/>
+      <w:lvlText w:val=""/>
+      <w:lvlJc w:val="left"/>
+      <w:pPr>
+        <w:ind w:left="5040" w:hanging="360"/>
+      </w:pPr>
+      <w:rPr>
+        <w:rFonts w:ascii="Symbol" w:hAnsi="Symbol" w:hint="default"/>
+      </w:rPr>
+    </w:lvl>
+    <w:lvl w:ilvl="7" w:tplc="04090003" w:tentative="1">
+      <w:start w:val="1"/>
+      <w:numFmt w:val="bullet"/>
+      <w:lvlText w:val="o"/>
+      <w:lvlJc w:val="left"/>
+      <w:pPr>
+        <w:ind w:left="5760" w:hanging="360"/>
+      </w:pPr>
+      <w:rPr>
+        <w:rFonts w:ascii="Courier New" w:hAnsi="Courier New" w:cs="Courier New" w:hint="default"/>
+      </w:rPr>
+    </w:lvl>
+    <w:lvl w:ilvl="8" w:tplc="04090005" w:tentative="1">
+      <w:start w:val="1"/>
+      <w:numFmt w:val="bullet"/>
+      <w:lvlText w:val=""/>
+      <w:lvlJc w:val="left"/>
+      <w:pPr>
+        <w:ind w:left="6480" w:hanging="360"/>
+      </w:pPr>
+      <w:rPr>
+        <w:rFonts w:ascii="Wingdings" w:hAnsi="Wingdings" w:hint="default"/>
+      </w:rPr>
+    </w:lvl>
+  </w:abstractNum>
+  <w:abstractNum w:abstractNumId="12" w15:restartNumberingAfterBreak="0">
     <w:nsid w:val="0EFC000A"/>
     <w:multiLevelType w:val="hybridMultilevel"/>
     <w:tmpl w:val="53DCBAC8"/>
@@ -4206,7 +6649,7 @@
       </w:pPr>
     </w:lvl>
   </w:abstractNum>
-  <w:abstractNum w:abstractNumId="11" w15:restartNumberingAfterBreak="0">
+  <w:abstractNum w:abstractNumId="13" w15:restartNumberingAfterBreak="0">
     <w:nsid w:val="0F513F05"/>
     <w:multiLevelType w:val="hybridMultilevel"/>
     <w:tmpl w:val="C3DC8828"/>
@@ -4319,7 +6762,7 @@
       </w:rPr>
     </w:lvl>
   </w:abstractNum>
-  <w:abstractNum w:abstractNumId="12" w15:restartNumberingAfterBreak="0">
+  <w:abstractNum w:abstractNumId="14" w15:restartNumberingAfterBreak="0">
     <w:nsid w:val="102A3D52"/>
     <w:multiLevelType w:val="hybridMultilevel"/>
     <w:tmpl w:val="4D761DC0"/>
@@ -4432,7 +6875,7 @@
       </w:rPr>
     </w:lvl>
   </w:abstractNum>
-  <w:abstractNum w:abstractNumId="13" w15:restartNumberingAfterBreak="0">
+  <w:abstractNum w:abstractNumId="15" w15:restartNumberingAfterBreak="0">
     <w:nsid w:val="117D165B"/>
     <w:multiLevelType w:val="hybridMultilevel"/>
     <w:tmpl w:val="A358FD36"/>
@@ -4518,7 +6961,7 @@
       </w:pPr>
     </w:lvl>
   </w:abstractNum>
-  <w:abstractNum w:abstractNumId="14" w15:restartNumberingAfterBreak="0">
+  <w:abstractNum w:abstractNumId="16" w15:restartNumberingAfterBreak="0">
     <w:nsid w:val="14577E0E"/>
     <w:multiLevelType w:val="hybridMultilevel"/>
     <w:tmpl w:val="5776A6A6"/>
@@ -4631,7 +7074,7 @@
       </w:rPr>
     </w:lvl>
   </w:abstractNum>
-  <w:abstractNum w:abstractNumId="15" w15:restartNumberingAfterBreak="0">
+  <w:abstractNum w:abstractNumId="17" w15:restartNumberingAfterBreak="0">
     <w:nsid w:val="15730258"/>
     <w:multiLevelType w:val="hybridMultilevel"/>
     <w:tmpl w:val="5336A1C6"/>
@@ -4744,7 +7187,7 @@
       </w:rPr>
     </w:lvl>
   </w:abstractNum>
-  <w:abstractNum w:abstractNumId="16" w15:restartNumberingAfterBreak="0">
+  <w:abstractNum w:abstractNumId="18" w15:restartNumberingAfterBreak="0">
     <w:nsid w:val="1A9E4CF6"/>
     <w:multiLevelType w:val="hybridMultilevel"/>
     <w:tmpl w:val="91C83C70"/>
@@ -4857,7 +7300,7 @@
       </w:rPr>
     </w:lvl>
   </w:abstractNum>
-  <w:abstractNum w:abstractNumId="17" w15:restartNumberingAfterBreak="0">
+  <w:abstractNum w:abstractNumId="19" w15:restartNumberingAfterBreak="0">
     <w:nsid w:val="1B845F54"/>
     <w:multiLevelType w:val="hybridMultilevel"/>
     <w:tmpl w:val="E68AEA86"/>
@@ -4970,7 +7413,7 @@
       </w:rPr>
     </w:lvl>
   </w:abstractNum>
-  <w:abstractNum w:abstractNumId="18" w15:restartNumberingAfterBreak="0">
+  <w:abstractNum w:abstractNumId="20" w15:restartNumberingAfterBreak="0">
     <w:nsid w:val="1C326AA9"/>
     <w:multiLevelType w:val="hybridMultilevel"/>
     <w:tmpl w:val="8A0EC798"/>
@@ -5083,7 +7526,7 @@
       </w:rPr>
     </w:lvl>
   </w:abstractNum>
-  <w:abstractNum w:abstractNumId="19" w15:restartNumberingAfterBreak="0">
+  <w:abstractNum w:abstractNumId="21" w15:restartNumberingAfterBreak="0">
     <w:nsid w:val="21515E7B"/>
     <w:multiLevelType w:val="hybridMultilevel"/>
     <w:tmpl w:val="805E0038"/>
@@ -5197,7 +7640,7 @@
       </w:rPr>
     </w:lvl>
   </w:abstractNum>
-  <w:abstractNum w:abstractNumId="20" w15:restartNumberingAfterBreak="0">
+  <w:abstractNum w:abstractNumId="22" w15:restartNumberingAfterBreak="0">
     <w:nsid w:val="268A3225"/>
     <w:multiLevelType w:val="hybridMultilevel"/>
     <w:tmpl w:val="F3409F28"/>
@@ -5310,7 +7753,7 @@
       </w:rPr>
     </w:lvl>
   </w:abstractNum>
-  <w:abstractNum w:abstractNumId="21" w15:restartNumberingAfterBreak="0">
+  <w:abstractNum w:abstractNumId="23" w15:restartNumberingAfterBreak="0">
     <w:nsid w:val="2CD47A1B"/>
     <w:multiLevelType w:val="multilevel"/>
     <w:tmpl w:val="AA866742"/>
@@ -5426,7 +7869,7 @@
       </w:rPr>
     </w:lvl>
   </w:abstractNum>
-  <w:abstractNum w:abstractNumId="22" w15:restartNumberingAfterBreak="0">
+  <w:abstractNum w:abstractNumId="24" w15:restartNumberingAfterBreak="0">
     <w:nsid w:val="2E077888"/>
     <w:multiLevelType w:val="hybridMultilevel"/>
     <w:tmpl w:val="D06C3444"/>
@@ -5538,7 +7981,7 @@
       </w:rPr>
     </w:lvl>
   </w:abstractNum>
-  <w:abstractNum w:abstractNumId="23" w15:restartNumberingAfterBreak="0">
+  <w:abstractNum w:abstractNumId="25" w15:restartNumberingAfterBreak="0">
     <w:nsid w:val="36FD374C"/>
     <w:multiLevelType w:val="hybridMultilevel"/>
     <w:tmpl w:val="3AC27EF4"/>
@@ -5651,7 +8094,7 @@
       </w:rPr>
     </w:lvl>
   </w:abstractNum>
-  <w:abstractNum w:abstractNumId="24" w15:restartNumberingAfterBreak="0">
+  <w:abstractNum w:abstractNumId="26" w15:restartNumberingAfterBreak="0">
     <w:nsid w:val="37711FA7"/>
     <w:multiLevelType w:val="hybridMultilevel"/>
     <w:tmpl w:val="22FEDA86"/>
@@ -5737,7 +8180,7 @@
       </w:pPr>
     </w:lvl>
   </w:abstractNum>
-  <w:abstractNum w:abstractNumId="25" w15:restartNumberingAfterBreak="0">
+  <w:abstractNum w:abstractNumId="27" w15:restartNumberingAfterBreak="0">
     <w:nsid w:val="3B4E58F9"/>
     <w:multiLevelType w:val="hybridMultilevel"/>
     <w:tmpl w:val="A8F8C774"/>
@@ -5850,7 +8293,7 @@
       </w:rPr>
     </w:lvl>
   </w:abstractNum>
-  <w:abstractNum w:abstractNumId="26" w15:restartNumberingAfterBreak="0">
+  <w:abstractNum w:abstractNumId="28" w15:restartNumberingAfterBreak="0">
     <w:nsid w:val="45934EC6"/>
     <w:multiLevelType w:val="hybridMultilevel"/>
     <w:tmpl w:val="855CA17C"/>
@@ -5963,7 +8406,7 @@
       </w:rPr>
     </w:lvl>
   </w:abstractNum>
-  <w:abstractNum w:abstractNumId="27" w15:restartNumberingAfterBreak="0">
+  <w:abstractNum w:abstractNumId="29" w15:restartNumberingAfterBreak="0">
     <w:nsid w:val="470B27A6"/>
     <w:multiLevelType w:val="hybridMultilevel"/>
     <w:tmpl w:val="4134FE34"/>
@@ -6076,7 +8519,120 @@
       </w:rPr>
     </w:lvl>
   </w:abstractNum>
-  <w:abstractNum w:abstractNumId="28" w15:restartNumberingAfterBreak="0">
+  <w:abstractNum w:abstractNumId="30" w15:restartNumberingAfterBreak="0">
+    <w:nsid w:val="47357997"/>
+    <w:multiLevelType w:val="hybridMultilevel"/>
+    <w:tmpl w:val="C25AA9DA"/>
+    <w:lvl w:ilvl="0" w:tplc="04090001">
+      <w:start w:val="1"/>
+      <w:numFmt w:val="bullet"/>
+      <w:lvlText w:val=""/>
+      <w:lvlJc w:val="left"/>
+      <w:pPr>
+        <w:ind w:left="720" w:hanging="360"/>
+      </w:pPr>
+      <w:rPr>
+        <w:rFonts w:ascii="Symbol" w:hAnsi="Symbol" w:hint="default"/>
+      </w:rPr>
+    </w:lvl>
+    <w:lvl w:ilvl="1" w:tplc="04090003" w:tentative="1">
+      <w:start w:val="1"/>
+      <w:numFmt w:val="bullet"/>
+      <w:lvlText w:val="o"/>
+      <w:lvlJc w:val="left"/>
+      <w:pPr>
+        <w:ind w:left="1440" w:hanging="360"/>
+      </w:pPr>
+      <w:rPr>
+        <w:rFonts w:ascii="Courier New" w:hAnsi="Courier New" w:cs="Courier New" w:hint="default"/>
+      </w:rPr>
+    </w:lvl>
+    <w:lvl w:ilvl="2" w:tplc="04090005" w:tentative="1">
+      <w:start w:val="1"/>
+      <w:numFmt w:val="bullet"/>
+      <w:lvlText w:val=""/>
+      <w:lvlJc w:val="left"/>
+      <w:pPr>
+        <w:ind w:left="2160" w:hanging="360"/>
+      </w:pPr>
+      <w:rPr>
+        <w:rFonts w:ascii="Wingdings" w:hAnsi="Wingdings" w:hint="default"/>
+      </w:rPr>
+    </w:lvl>
+    <w:lvl w:ilvl="3" w:tplc="04090001" w:tentative="1">
+      <w:start w:val="1"/>
+      <w:numFmt w:val="bullet"/>
+      <w:lvlText w:val=""/>
+      <w:lvlJc w:val="left"/>
+      <w:pPr>
+        <w:ind w:left="2880" w:hanging="360"/>
+      </w:pPr>
+      <w:rPr>
+        <w:rFonts w:ascii="Symbol" w:hAnsi="Symbol" w:hint="default"/>
+      </w:rPr>
+    </w:lvl>
+    <w:lvl w:ilvl="4" w:tplc="04090003" w:tentative="1">
+      <w:start w:val="1"/>
+      <w:numFmt w:val="bullet"/>
+      <w:lvlText w:val="o"/>
+      <w:lvlJc w:val="left"/>
+      <w:pPr>
+        <w:ind w:left="3600" w:hanging="360"/>
+      </w:pPr>
+      <w:rPr>
+        <w:rFonts w:ascii="Courier New" w:hAnsi="Courier New" w:cs="Courier New" w:hint="default"/>
+      </w:rPr>
+    </w:lvl>
+    <w:lvl w:ilvl="5" w:tplc="04090005" w:tentative="1">
+      <w:start w:val="1"/>
+      <w:numFmt w:val="bullet"/>
+      <w:lvlText w:val=""/>
+      <w:lvlJc w:val="left"/>
+      <w:pPr>
+        <w:ind w:left="4320" w:hanging="360"/>
+      </w:pPr>
+      <w:rPr>
+        <w:rFonts w:ascii="Wingdings" w:hAnsi="Wingdings" w:hint="default"/>
+      </w:rPr>
+    </w:lvl>
+    <w:lvl w:ilvl="6" w:tplc="04090001" w:tentative="1">
+      <w:start w:val="1"/>
+      <w:numFmt w:val="bullet"/>
+      <w:lvlText w:val=""/>
+      <w:lvlJc w:val="left"/>
+      <w:pPr>
+        <w:ind w:left="5040" w:hanging="360"/>
+      </w:pPr>
+      <w:rPr>
+        <w:rFonts w:ascii="Symbol" w:hAnsi="Symbol" w:hint="default"/>
+      </w:rPr>
+    </w:lvl>
+    <w:lvl w:ilvl="7" w:tplc="04090003" w:tentative="1">
+      <w:start w:val="1"/>
+      <w:numFmt w:val="bullet"/>
+      <w:lvlText w:val="o"/>
+      <w:lvlJc w:val="left"/>
+      <w:pPr>
+        <w:ind w:left="5760" w:hanging="360"/>
+      </w:pPr>
+      <w:rPr>
+        <w:rFonts w:ascii="Courier New" w:hAnsi="Courier New" w:cs="Courier New" w:hint="default"/>
+      </w:rPr>
+    </w:lvl>
+    <w:lvl w:ilvl="8" w:tplc="04090005" w:tentative="1">
+      <w:start w:val="1"/>
+      <w:numFmt w:val="bullet"/>
+      <w:lvlText w:val=""/>
+      <w:lvlJc w:val="left"/>
+      <w:pPr>
+        <w:ind w:left="6480" w:hanging="360"/>
+      </w:pPr>
+      <w:rPr>
+        <w:rFonts w:ascii="Wingdings" w:hAnsi="Wingdings" w:hint="default"/>
+      </w:rPr>
+    </w:lvl>
+  </w:abstractNum>
+  <w:abstractNum w:abstractNumId="31" w15:restartNumberingAfterBreak="0">
     <w:nsid w:val="4A100835"/>
     <w:multiLevelType w:val="hybridMultilevel"/>
     <w:tmpl w:val="2D381DF6"/>
@@ -6189,7 +8745,7 @@
       </w:rPr>
     </w:lvl>
   </w:abstractNum>
-  <w:abstractNum w:abstractNumId="29" w15:restartNumberingAfterBreak="0">
+  <w:abstractNum w:abstractNumId="32" w15:restartNumberingAfterBreak="0">
     <w:nsid w:val="50D534E8"/>
     <w:multiLevelType w:val="hybridMultilevel"/>
     <w:tmpl w:val="60307286"/>
@@ -6302,7 +8858,120 @@
       </w:rPr>
     </w:lvl>
   </w:abstractNum>
-  <w:abstractNum w:abstractNumId="30" w15:restartNumberingAfterBreak="0">
+  <w:abstractNum w:abstractNumId="33" w15:restartNumberingAfterBreak="0">
+    <w:nsid w:val="5844792F"/>
+    <w:multiLevelType w:val="hybridMultilevel"/>
+    <w:tmpl w:val="B9821F92"/>
+    <w:lvl w:ilvl="0" w:tplc="04090001">
+      <w:start w:val="1"/>
+      <w:numFmt w:val="bullet"/>
+      <w:lvlText w:val=""/>
+      <w:lvlJc w:val="left"/>
+      <w:pPr>
+        <w:ind w:left="720" w:hanging="360"/>
+      </w:pPr>
+      <w:rPr>
+        <w:rFonts w:ascii="Symbol" w:hAnsi="Symbol" w:hint="default"/>
+      </w:rPr>
+    </w:lvl>
+    <w:lvl w:ilvl="1" w:tplc="04090003" w:tentative="1">
+      <w:start w:val="1"/>
+      <w:numFmt w:val="bullet"/>
+      <w:lvlText w:val="o"/>
+      <w:lvlJc w:val="left"/>
+      <w:pPr>
+        <w:ind w:left="1440" w:hanging="360"/>
+      </w:pPr>
+      <w:rPr>
+        <w:rFonts w:ascii="Courier New" w:hAnsi="Courier New" w:cs="Courier New" w:hint="default"/>
+      </w:rPr>
+    </w:lvl>
+    <w:lvl w:ilvl="2" w:tplc="04090005" w:tentative="1">
+      <w:start w:val="1"/>
+      <w:numFmt w:val="bullet"/>
+      <w:lvlText w:val=""/>
+      <w:lvlJc w:val="left"/>
+      <w:pPr>
+        <w:ind w:left="2160" w:hanging="360"/>
+      </w:pPr>
+      <w:rPr>
+        <w:rFonts w:ascii="Wingdings" w:hAnsi="Wingdings" w:hint="default"/>
+      </w:rPr>
+    </w:lvl>
+    <w:lvl w:ilvl="3" w:tplc="04090001" w:tentative="1">
+      <w:start w:val="1"/>
+      <w:numFmt w:val="bullet"/>
+      <w:lvlText w:val=""/>
+      <w:lvlJc w:val="left"/>
+      <w:pPr>
+        <w:ind w:left="2880" w:hanging="360"/>
+      </w:pPr>
+      <w:rPr>
+        <w:rFonts w:ascii="Symbol" w:hAnsi="Symbol" w:hint="default"/>
+      </w:rPr>
+    </w:lvl>
+    <w:lvl w:ilvl="4" w:tplc="04090003" w:tentative="1">
+      <w:start w:val="1"/>
+      <w:numFmt w:val="bullet"/>
+      <w:lvlText w:val="o"/>
+      <w:lvlJc w:val="left"/>
+      <w:pPr>
+        <w:ind w:left="3600" w:hanging="360"/>
+      </w:pPr>
+      <w:rPr>
+        <w:rFonts w:ascii="Courier New" w:hAnsi="Courier New" w:cs="Courier New" w:hint="default"/>
+      </w:rPr>
+    </w:lvl>
+    <w:lvl w:ilvl="5" w:tplc="04090005" w:tentative="1">
+      <w:start w:val="1"/>
+      <w:numFmt w:val="bullet"/>
+      <w:lvlText w:val=""/>
+      <w:lvlJc w:val="left"/>
+      <w:pPr>
+        <w:ind w:left="4320" w:hanging="360"/>
+      </w:pPr>
+      <w:rPr>
+        <w:rFonts w:ascii="Wingdings" w:hAnsi="Wingdings" w:hint="default"/>
+      </w:rPr>
+    </w:lvl>
+    <w:lvl w:ilvl="6" w:tplc="04090001" w:tentative="1">
+      <w:start w:val="1"/>
+      <w:numFmt w:val="bullet"/>
+      <w:lvlText w:val=""/>
+      <w:lvlJc w:val="left"/>
+      <w:pPr>
+        <w:ind w:left="5040" w:hanging="360"/>
+      </w:pPr>
+      <w:rPr>
+        <w:rFonts w:ascii="Symbol" w:hAnsi="Symbol" w:hint="default"/>
+      </w:rPr>
+    </w:lvl>
+    <w:lvl w:ilvl="7" w:tplc="04090003" w:tentative="1">
+      <w:start w:val="1"/>
+      <w:numFmt w:val="bullet"/>
+      <w:lvlText w:val="o"/>
+      <w:lvlJc w:val="left"/>
+      <w:pPr>
+        <w:ind w:left="5760" w:hanging="360"/>
+      </w:pPr>
+      <w:rPr>
+        <w:rFonts w:ascii="Courier New" w:hAnsi="Courier New" w:cs="Courier New" w:hint="default"/>
+      </w:rPr>
+    </w:lvl>
+    <w:lvl w:ilvl="8" w:tplc="04090005" w:tentative="1">
+      <w:start w:val="1"/>
+      <w:numFmt w:val="bullet"/>
+      <w:lvlText w:val=""/>
+      <w:lvlJc w:val="left"/>
+      <w:pPr>
+        <w:ind w:left="6480" w:hanging="360"/>
+      </w:pPr>
+      <w:rPr>
+        <w:rFonts w:ascii="Wingdings" w:hAnsi="Wingdings" w:hint="default"/>
+      </w:rPr>
+    </w:lvl>
+  </w:abstractNum>
+  <w:abstractNum w:abstractNumId="34" w15:restartNumberingAfterBreak="0">
     <w:nsid w:val="5F2C6ED4"/>
     <w:multiLevelType w:val="hybridMultilevel"/>
     <w:tmpl w:val="13588A10"/>
@@ -6415,7 +9084,7 @@
       </w:rPr>
     </w:lvl>
   </w:abstractNum>
-  <w:abstractNum w:abstractNumId="31" w15:restartNumberingAfterBreak="0">
+  <w:abstractNum w:abstractNumId="35" w15:restartNumberingAfterBreak="0">
     <w:nsid w:val="6A9C1E30"/>
     <w:multiLevelType w:val="hybridMultilevel"/>
     <w:tmpl w:val="843C6450"/>
@@ -6528,7 +9197,7 @@
       </w:rPr>
     </w:lvl>
   </w:abstractNum>
-  <w:abstractNum w:abstractNumId="32" w15:restartNumberingAfterBreak="0">
+  <w:abstractNum w:abstractNumId="36" w15:restartNumberingAfterBreak="0">
     <w:nsid w:val="6C831FCA"/>
     <w:multiLevelType w:val="hybridMultilevel"/>
     <w:tmpl w:val="18DAB074"/>
@@ -6617,7 +9286,7 @@
       </w:pPr>
     </w:lvl>
   </w:abstractNum>
-  <w:abstractNum w:abstractNumId="33" w15:restartNumberingAfterBreak="0">
+  <w:abstractNum w:abstractNumId="37" w15:restartNumberingAfterBreak="0">
     <w:nsid w:val="73554DEE"/>
     <w:multiLevelType w:val="hybridMultilevel"/>
     <w:tmpl w:val="E3B6833E"/>
@@ -6730,7 +9399,7 @@
       </w:rPr>
     </w:lvl>
   </w:abstractNum>
-  <w:abstractNum w:abstractNumId="34" w15:restartNumberingAfterBreak="0">
+  <w:abstractNum w:abstractNumId="38" w15:restartNumberingAfterBreak="0">
     <w:nsid w:val="73BC4502"/>
     <w:multiLevelType w:val="hybridMultilevel"/>
     <w:tmpl w:val="329E6890"/>
@@ -6843,7 +9512,7 @@
       </w:rPr>
     </w:lvl>
   </w:abstractNum>
-  <w:abstractNum w:abstractNumId="35" w15:restartNumberingAfterBreak="0">
+  <w:abstractNum w:abstractNumId="39" w15:restartNumberingAfterBreak="0">
     <w:nsid w:val="78CB4BDE"/>
     <w:multiLevelType w:val="hybridMultilevel"/>
     <w:tmpl w:val="A5401418"/>
@@ -6984,85 +9653,97 @@
     <w:abstractNumId w:val="0"/>
   </w:num>
   <w:num w:numId="10">
-    <w:abstractNumId w:val="21"/>
+    <w:abstractNumId w:val="23"/>
   </w:num>
   <w:num w:numId="11">
-    <w:abstractNumId w:val="27"/>
+    <w:abstractNumId w:val="29"/>
   </w:num>
   <w:num w:numId="12">
-    <w:abstractNumId w:val="24"/>
+    <w:abstractNumId w:val="26"/>
   </w:num>
   <w:num w:numId="13">
-    <w:abstractNumId w:val="13"/>
+    <w:abstractNumId w:val="15"/>
   </w:num>
   <w:num w:numId="14">
-    <w:abstractNumId w:val="10"/>
+    <w:abstractNumId w:val="12"/>
   </w:num>
   <w:num w:numId="15">
-    <w:abstractNumId w:val="28"/>
+    <w:abstractNumId w:val="31"/>
   </w:num>
   <w:num w:numId="16">
     <w:abstractNumId w:val="9"/>
   </w:num>
   <w:num w:numId="17">
+    <w:abstractNumId w:val="21"/>
+  </w:num>
+  <w:num w:numId="18">
+    <w:abstractNumId w:val="37"/>
+  </w:num>
+  <w:num w:numId="19">
+    <w:abstractNumId w:val="38"/>
+  </w:num>
+  <w:num w:numId="20">
+    <w:abstractNumId w:val="39"/>
+  </w:num>
+  <w:num w:numId="21">
+    <w:abstractNumId w:val="13"/>
+  </w:num>
+  <w:num w:numId="22">
     <w:abstractNumId w:val="19"/>
   </w:num>
-  <w:num w:numId="18">
+  <w:num w:numId="23">
+    <w:abstractNumId w:val="18"/>
+  </w:num>
+  <w:num w:numId="24">
+    <w:abstractNumId w:val="32"/>
+  </w:num>
+  <w:num w:numId="25">
+    <w:abstractNumId w:val="17"/>
+  </w:num>
+  <w:num w:numId="26">
+    <w:abstractNumId w:val="16"/>
+  </w:num>
+  <w:num w:numId="27">
+    <w:abstractNumId w:val="22"/>
+  </w:num>
+  <w:num w:numId="28">
+    <w:abstractNumId w:val="27"/>
+  </w:num>
+  <w:num w:numId="29">
+    <w:abstractNumId w:val="20"/>
+  </w:num>
+  <w:num w:numId="30">
+    <w:abstractNumId w:val="28"/>
+  </w:num>
+  <w:num w:numId="31">
+    <w:abstractNumId w:val="36"/>
+  </w:num>
+  <w:num w:numId="32">
+    <w:abstractNumId w:val="34"/>
+  </w:num>
+  <w:num w:numId="33">
+    <w:abstractNumId w:val="24"/>
+  </w:num>
+  <w:num w:numId="34">
+    <w:abstractNumId w:val="14"/>
+  </w:num>
+  <w:num w:numId="35">
+    <w:abstractNumId w:val="35"/>
+  </w:num>
+  <w:num w:numId="36">
+    <w:abstractNumId w:val="25"/>
+  </w:num>
+  <w:num w:numId="37">
     <w:abstractNumId w:val="33"/>
   </w:num>
-  <w:num w:numId="19">
-    <w:abstractNumId w:val="34"/>
-  </w:num>
-  <w:num w:numId="20">
-    <w:abstractNumId w:val="35"/>
-  </w:num>
-  <w:num w:numId="21">
+  <w:num w:numId="38">
     <w:abstractNumId w:val="11"/>
   </w:num>
-  <w:num w:numId="22">
-    <w:abstractNumId w:val="17"/>
+  <w:num w:numId="39">
+    <w:abstractNumId w:val="10"/>
   </w:num>
-  <w:num w:numId="23">
-    <w:abstractNumId w:val="16"/>
-  </w:num>
-  <w:num w:numId="24">
-    <w:abstractNumId w:val="29"/>
-  </w:num>
-  <w:num w:numId="25">
-    <w:abstractNumId w:val="15"/>
-  </w:num>
-  <w:num w:numId="26">
-    <w:abstractNumId w:val="14"/>
-  </w:num>
-  <w:num w:numId="27">
-    <w:abstractNumId w:val="20"/>
-  </w:num>
-  <w:num w:numId="28">
-    <w:abstractNumId w:val="25"/>
-  </w:num>
-  <w:num w:numId="29">
-    <w:abstractNumId w:val="18"/>
-  </w:num>
-  <w:num w:numId="30">
-    <w:abstractNumId w:val="26"/>
-  </w:num>
-  <w:num w:numId="31">
-    <w:abstractNumId w:val="32"/>
-  </w:num>
-  <w:num w:numId="32">
+  <w:num w:numId="40">
     <w:abstractNumId w:val="30"/>
-  </w:num>
-  <w:num w:numId="33">
-    <w:abstractNumId w:val="22"/>
-  </w:num>
-  <w:num w:numId="34">
-    <w:abstractNumId w:val="12"/>
-  </w:num>
-  <w:num w:numId="35">
-    <w:abstractNumId w:val="31"/>
-  </w:num>
-  <w:num w:numId="36">
-    <w:abstractNumId w:val="23"/>
   </w:num>
 </w:numbering>
 </file>

</xml_diff>